<commit_message>
some data structure application is added
</commit_message>
<xml_diff>
--- a/Data Structure and Algorithm.docx
+++ b/Data Structure and Algorithm.docx
@@ -191,15 +191,7 @@
                 <w:sz w:val="26"/>
                 <w:szCs w:val="26"/>
               </w:rPr>
-              <w:t>Game</w:t>
-            </w:r>
-            <w:r>
-              <w:rPr>
-                <w:bCs/>
-                <w:sz w:val="26"/>
-                <w:szCs w:val="26"/>
-              </w:rPr>
-              <w:t xml:space="preserve"> Development</w:t>
+              <w:t>Game Development</w:t>
             </w:r>
           </w:p>
         </w:tc>
@@ -1469,6 +1461,966 @@
         </w:tc>
       </w:tr>
     </w:tbl>
+    <w:p>
+      <w:pPr>
+        <w:rPr>
+          <w:sz w:val="26"/>
+          <w:szCs w:val="26"/>
+        </w:rPr>
+      </w:pPr>
+    </w:p>
+    <w:tbl>
+      <w:tblPr>
+        <w:tblStyle w:val="TableGrid"/>
+        <w:tblW w:w="0" w:type="auto"/>
+        <w:tblLook w:val="04A0" w:firstRow="1" w:lastRow="0" w:firstColumn="1" w:lastColumn="0" w:noHBand="0" w:noVBand="1"/>
+      </w:tblPr>
+      <w:tblGrid>
+        <w:gridCol w:w="10502"/>
+      </w:tblGrid>
+      <w:tr>
+        <w:tc>
+          <w:tcPr>
+            <w:tcW w:w="10502" w:type="dxa"/>
+          </w:tcPr>
+          <w:p>
+            <w:pPr>
+              <w:rPr>
+                <w:sz w:val="26"/>
+                <w:szCs w:val="26"/>
+              </w:rPr>
+            </w:pPr>
+            <w:r>
+              <w:rPr>
+                <w:sz w:val="26"/>
+                <w:szCs w:val="26"/>
+              </w:rPr>
+              <w:t xml:space="preserve">What is the </w:t>
+            </w:r>
+            <w:r>
+              <w:rPr>
+                <w:b/>
+                <w:sz w:val="26"/>
+                <w:szCs w:val="26"/>
+              </w:rPr>
+              <w:t>minimum</w:t>
+            </w:r>
+            <w:r>
+              <w:rPr>
+                <w:sz w:val="26"/>
+                <w:szCs w:val="26"/>
+              </w:rPr>
+              <w:t xml:space="preserve"> number of </w:t>
+            </w:r>
+            <w:r>
+              <w:rPr>
+                <w:b/>
+                <w:sz w:val="26"/>
+                <w:szCs w:val="26"/>
+              </w:rPr>
+              <w:t>queues</w:t>
+            </w:r>
+            <w:r>
+              <w:rPr>
+                <w:sz w:val="26"/>
+                <w:szCs w:val="26"/>
+              </w:rPr>
+              <w:t xml:space="preserve"> required to implement a </w:t>
+            </w:r>
+            <w:r>
+              <w:rPr>
+                <w:b/>
+                <w:sz w:val="26"/>
+                <w:szCs w:val="26"/>
+              </w:rPr>
+              <w:t>priority</w:t>
+            </w:r>
+            <w:r>
+              <w:rPr>
+                <w:sz w:val="26"/>
+                <w:szCs w:val="26"/>
+              </w:rPr>
+              <w:t xml:space="preserve"> </w:t>
+            </w:r>
+            <w:r>
+              <w:rPr>
+                <w:b/>
+                <w:sz w:val="26"/>
+                <w:szCs w:val="26"/>
+              </w:rPr>
+              <w:t>queue</w:t>
+            </w:r>
+            <w:r>
+              <w:rPr>
+                <w:sz w:val="26"/>
+                <w:szCs w:val="26"/>
+              </w:rPr>
+              <w:t>?</w:t>
+            </w:r>
+          </w:p>
+          <w:p>
+            <w:pPr>
+              <w:rPr>
+                <w:sz w:val="26"/>
+                <w:szCs w:val="26"/>
+              </w:rPr>
+            </w:pPr>
+            <w:r>
+              <w:rPr>
+                <w:sz w:val="26"/>
+                <w:szCs w:val="26"/>
+              </w:rPr>
+              <w:t>The minimum number of queues required to implement a priority queue efficiently is typically two. This approach involves using two separate queues:</w:t>
+            </w:r>
+          </w:p>
+          <w:p>
+            <w:pPr>
+              <w:numPr>
+                <w:ilvl w:val="0"/>
+                <w:numId w:val="11"/>
+              </w:numPr>
+              <w:rPr>
+                <w:sz w:val="26"/>
+                <w:szCs w:val="26"/>
+              </w:rPr>
+            </w:pPr>
+            <w:r>
+              <w:rPr>
+                <w:b/>
+                <w:bCs/>
+                <w:sz w:val="26"/>
+                <w:szCs w:val="26"/>
+              </w:rPr>
+              <w:t>Main Queue:</w:t>
+            </w:r>
+            <w:r>
+              <w:rPr>
+                <w:sz w:val="26"/>
+                <w:szCs w:val="26"/>
+              </w:rPr>
+              <w:t xml:space="preserve"> This queue stores the elements of the priority queue. It can be implemented using a standard data structure like an array, linked list, or dynamic array. Elements are </w:t>
+            </w:r>
+            <w:proofErr w:type="spellStart"/>
+            <w:r>
+              <w:rPr>
+                <w:sz w:val="26"/>
+                <w:szCs w:val="26"/>
+              </w:rPr>
+              <w:t>enqueued</w:t>
+            </w:r>
+            <w:proofErr w:type="spellEnd"/>
+            <w:r>
+              <w:rPr>
+                <w:sz w:val="26"/>
+                <w:szCs w:val="26"/>
+              </w:rPr>
+              <w:t xml:space="preserve"> (inserted) into this queue without considering their priority.</w:t>
+            </w:r>
+          </w:p>
+          <w:p>
+            <w:pPr>
+              <w:numPr>
+                <w:ilvl w:val="0"/>
+                <w:numId w:val="11"/>
+              </w:numPr>
+              <w:rPr>
+                <w:sz w:val="26"/>
+                <w:szCs w:val="26"/>
+              </w:rPr>
+            </w:pPr>
+            <w:r>
+              <w:rPr>
+                <w:b/>
+                <w:bCs/>
+                <w:sz w:val="26"/>
+                <w:szCs w:val="26"/>
+              </w:rPr>
+              <w:t>Priority Queue:</w:t>
+            </w:r>
+            <w:r>
+              <w:rPr>
+                <w:sz w:val="26"/>
+                <w:szCs w:val="26"/>
+              </w:rPr>
+              <w:t xml:space="preserve"> This queue or data structure is used to maintain the order or priority of elements in the main queue. The priority queue contains references or pointers to elements in the main queue and ensures that the elements are </w:t>
+            </w:r>
+            <w:proofErr w:type="spellStart"/>
+            <w:r>
+              <w:rPr>
+                <w:sz w:val="26"/>
+                <w:szCs w:val="26"/>
+              </w:rPr>
+              <w:t>dequeued</w:t>
+            </w:r>
+            <w:proofErr w:type="spellEnd"/>
+            <w:r>
+              <w:rPr>
+                <w:sz w:val="26"/>
+                <w:szCs w:val="26"/>
+              </w:rPr>
+              <w:t xml:space="preserve"> (removed) from the main queue in order of their priority.</w:t>
+            </w:r>
+          </w:p>
+        </w:tc>
+      </w:tr>
+    </w:tbl>
+    <w:p>
+      <w:pPr>
+        <w:rPr>
+          <w:sz w:val="26"/>
+          <w:szCs w:val="26"/>
+        </w:rPr>
+      </w:pPr>
+    </w:p>
+    <w:tbl>
+      <w:tblPr>
+        <w:tblStyle w:val="TableGrid"/>
+        <w:tblW w:w="0" w:type="auto"/>
+        <w:tblLook w:val="04A0" w:firstRow="1" w:lastRow="0" w:firstColumn="1" w:lastColumn="0" w:noHBand="0" w:noVBand="1"/>
+      </w:tblPr>
+      <w:tblGrid>
+        <w:gridCol w:w="10502"/>
+      </w:tblGrid>
+      <w:tr>
+        <w:tc>
+          <w:tcPr>
+            <w:tcW w:w="10502" w:type="dxa"/>
+          </w:tcPr>
+          <w:p>
+            <w:pPr>
+              <w:rPr>
+                <w:sz w:val="26"/>
+                <w:szCs w:val="26"/>
+              </w:rPr>
+            </w:pPr>
+            <w:r>
+              <w:rPr>
+                <w:sz w:val="26"/>
+                <w:szCs w:val="26"/>
+              </w:rPr>
+              <w:t>S</w:t>
+            </w:r>
+            <w:r>
+              <w:rPr>
+                <w:sz w:val="26"/>
+                <w:szCs w:val="26"/>
+              </w:rPr>
+              <w:t xml:space="preserve">ome common </w:t>
+            </w:r>
+            <w:r>
+              <w:rPr>
+                <w:b/>
+                <w:sz w:val="26"/>
+                <w:szCs w:val="26"/>
+              </w:rPr>
+              <w:t>applications</w:t>
+            </w:r>
+            <w:r>
+              <w:rPr>
+                <w:sz w:val="26"/>
+                <w:szCs w:val="26"/>
+              </w:rPr>
+              <w:t xml:space="preserve"> of </w:t>
+            </w:r>
+            <w:r>
+              <w:rPr>
+                <w:b/>
+                <w:sz w:val="26"/>
+                <w:szCs w:val="26"/>
+              </w:rPr>
+              <w:t>stacks</w:t>
+            </w:r>
+            <w:r>
+              <w:rPr>
+                <w:sz w:val="26"/>
+                <w:szCs w:val="26"/>
+              </w:rPr>
+              <w:t>:</w:t>
+            </w:r>
+          </w:p>
+          <w:p>
+            <w:pPr>
+              <w:numPr>
+                <w:ilvl w:val="0"/>
+                <w:numId w:val="12"/>
+              </w:numPr>
+              <w:rPr>
+                <w:sz w:val="26"/>
+                <w:szCs w:val="26"/>
+              </w:rPr>
+            </w:pPr>
+            <w:r>
+              <w:rPr>
+                <w:b/>
+                <w:bCs/>
+                <w:sz w:val="26"/>
+                <w:szCs w:val="26"/>
+              </w:rPr>
+              <w:t>Function Call Management:</w:t>
+            </w:r>
+            <w:r>
+              <w:rPr>
+                <w:sz w:val="26"/>
+                <w:szCs w:val="26"/>
+              </w:rPr>
+              <w:t xml:space="preserve"> Stacks are used by programming languages and compilers to manage function calls and track the execution flow. Each function call's context is pushed onto the stack, allowing for proper return and cleanup when the function completes.</w:t>
+            </w:r>
+          </w:p>
+          <w:p>
+            <w:pPr>
+              <w:numPr>
+                <w:ilvl w:val="0"/>
+                <w:numId w:val="12"/>
+              </w:numPr>
+              <w:rPr>
+                <w:sz w:val="26"/>
+                <w:szCs w:val="26"/>
+              </w:rPr>
+            </w:pPr>
+            <w:r>
+              <w:rPr>
+                <w:b/>
+                <w:bCs/>
+                <w:sz w:val="26"/>
+                <w:szCs w:val="26"/>
+              </w:rPr>
+              <w:t>Expression Evaluation:</w:t>
+            </w:r>
+            <w:r>
+              <w:rPr>
+                <w:sz w:val="26"/>
+                <w:szCs w:val="26"/>
+              </w:rPr>
+              <w:t xml:space="preserve"> Stacks are used to evaluate arithmetic expressions, especially those involving infix notation. They help convert infix expressions to postfix (or prefix) notation and then evaluate them efficiently.</w:t>
+            </w:r>
+          </w:p>
+          <w:p>
+            <w:pPr>
+              <w:numPr>
+                <w:ilvl w:val="0"/>
+                <w:numId w:val="12"/>
+              </w:numPr>
+              <w:rPr>
+                <w:sz w:val="26"/>
+                <w:szCs w:val="26"/>
+              </w:rPr>
+            </w:pPr>
+            <w:r>
+              <w:rPr>
+                <w:b/>
+                <w:bCs/>
+                <w:sz w:val="26"/>
+                <w:szCs w:val="26"/>
+              </w:rPr>
+              <w:t>Parentheses Matching:</w:t>
+            </w:r>
+            <w:r>
+              <w:rPr>
+                <w:sz w:val="26"/>
+                <w:szCs w:val="26"/>
+              </w:rPr>
+              <w:t xml:space="preserve"> Stacks are employed to check and validate the matching of parentheses, brackets, and braces in expressions and programming code.</w:t>
+            </w:r>
+          </w:p>
+          <w:p>
+            <w:pPr>
+              <w:numPr>
+                <w:ilvl w:val="0"/>
+                <w:numId w:val="12"/>
+              </w:numPr>
+              <w:rPr>
+                <w:sz w:val="26"/>
+                <w:szCs w:val="26"/>
+              </w:rPr>
+            </w:pPr>
+            <w:r>
+              <w:rPr>
+                <w:b/>
+                <w:bCs/>
+                <w:sz w:val="26"/>
+                <w:szCs w:val="26"/>
+              </w:rPr>
+              <w:t>Undo Mechanism:</w:t>
+            </w:r>
+            <w:r>
+              <w:rPr>
+                <w:sz w:val="26"/>
+                <w:szCs w:val="26"/>
+              </w:rPr>
+              <w:t xml:space="preserve"> Many applications, such as text editors and graphics software, use stacks to implement undo and redo functionality, allowing users to revert actions.</w:t>
+            </w:r>
+          </w:p>
+          <w:p>
+            <w:pPr>
+              <w:numPr>
+                <w:ilvl w:val="0"/>
+                <w:numId w:val="12"/>
+              </w:numPr>
+              <w:rPr>
+                <w:sz w:val="26"/>
+                <w:szCs w:val="26"/>
+              </w:rPr>
+            </w:pPr>
+            <w:r>
+              <w:rPr>
+                <w:b/>
+                <w:bCs/>
+                <w:sz w:val="26"/>
+                <w:szCs w:val="26"/>
+              </w:rPr>
+              <w:t>Backtracking Algorithms:</w:t>
+            </w:r>
+            <w:r>
+              <w:rPr>
+                <w:sz w:val="26"/>
+                <w:szCs w:val="26"/>
+              </w:rPr>
+              <w:t xml:space="preserve"> In various algorithmic problems, stacks are used to store and manage states, making backtracking algorithms like depth-first search (DFS) possible.</w:t>
+            </w:r>
+          </w:p>
+          <w:p>
+            <w:pPr>
+              <w:numPr>
+                <w:ilvl w:val="0"/>
+                <w:numId w:val="12"/>
+              </w:numPr>
+              <w:rPr>
+                <w:sz w:val="26"/>
+                <w:szCs w:val="26"/>
+              </w:rPr>
+            </w:pPr>
+            <w:r>
+              <w:rPr>
+                <w:b/>
+                <w:bCs/>
+                <w:sz w:val="26"/>
+                <w:szCs w:val="26"/>
+              </w:rPr>
+              <w:lastRenderedPageBreak/>
+              <w:t>Memory Management:</w:t>
+            </w:r>
+            <w:r>
+              <w:rPr>
+                <w:sz w:val="26"/>
+                <w:szCs w:val="26"/>
+              </w:rPr>
+              <w:t xml:space="preserve"> Stacks are used in memory management to keep track of allocated and deallocated memory blocks, helping to prevent memory leaks.</w:t>
+            </w:r>
+          </w:p>
+          <w:p>
+            <w:pPr>
+              <w:numPr>
+                <w:ilvl w:val="0"/>
+                <w:numId w:val="12"/>
+              </w:numPr>
+              <w:rPr>
+                <w:sz w:val="26"/>
+                <w:szCs w:val="26"/>
+              </w:rPr>
+            </w:pPr>
+            <w:r>
+              <w:rPr>
+                <w:b/>
+                <w:bCs/>
+                <w:sz w:val="26"/>
+                <w:szCs w:val="26"/>
+              </w:rPr>
+              <w:t>Expression Parsing:</w:t>
+            </w:r>
+            <w:r>
+              <w:rPr>
+                <w:sz w:val="26"/>
+                <w:szCs w:val="26"/>
+              </w:rPr>
+              <w:t xml:space="preserve"> Stacks assist in parsing and evaluating complex expressions, including those in programming languages, query languages, and formula calculators.</w:t>
+            </w:r>
+          </w:p>
+          <w:p>
+            <w:pPr>
+              <w:numPr>
+                <w:ilvl w:val="0"/>
+                <w:numId w:val="12"/>
+              </w:numPr>
+              <w:rPr>
+                <w:sz w:val="26"/>
+                <w:szCs w:val="26"/>
+              </w:rPr>
+            </w:pPr>
+            <w:r>
+              <w:rPr>
+                <w:b/>
+                <w:bCs/>
+                <w:sz w:val="26"/>
+                <w:szCs w:val="26"/>
+              </w:rPr>
+              <w:t>Task Scheduling:</w:t>
+            </w:r>
+            <w:r>
+              <w:rPr>
+                <w:sz w:val="26"/>
+                <w:szCs w:val="26"/>
+              </w:rPr>
+              <w:t xml:space="preserve"> Stacks are used in scheduling algorithms to maintain a stack of tasks or processes that need to be executed.</w:t>
+            </w:r>
+          </w:p>
+          <w:p>
+            <w:pPr>
+              <w:numPr>
+                <w:ilvl w:val="0"/>
+                <w:numId w:val="12"/>
+              </w:numPr>
+              <w:rPr>
+                <w:sz w:val="26"/>
+                <w:szCs w:val="26"/>
+              </w:rPr>
+            </w:pPr>
+            <w:r>
+              <w:rPr>
+                <w:b/>
+                <w:bCs/>
+                <w:sz w:val="26"/>
+                <w:szCs w:val="26"/>
+              </w:rPr>
+              <w:t>Compiler Syntax Analysis:</w:t>
+            </w:r>
+            <w:r>
+              <w:rPr>
+                <w:sz w:val="26"/>
+                <w:szCs w:val="26"/>
+              </w:rPr>
+              <w:t xml:space="preserve"> Stacks are used in compilers to perform syntax analysis, such as parsing the source code based on a context-free grammar.</w:t>
+            </w:r>
+          </w:p>
+          <w:p>
+            <w:pPr>
+              <w:numPr>
+                <w:ilvl w:val="0"/>
+                <w:numId w:val="12"/>
+              </w:numPr>
+              <w:rPr>
+                <w:sz w:val="26"/>
+                <w:szCs w:val="26"/>
+              </w:rPr>
+            </w:pPr>
+            <w:r>
+              <w:rPr>
+                <w:b/>
+                <w:bCs/>
+                <w:sz w:val="26"/>
+                <w:szCs w:val="26"/>
+              </w:rPr>
+              <w:t>Postfix Evaluation:</w:t>
+            </w:r>
+            <w:r>
+              <w:rPr>
+                <w:sz w:val="26"/>
+                <w:szCs w:val="26"/>
+              </w:rPr>
+              <w:t xml:space="preserve"> Stacks are used to evaluate postfix (reverse Polish notation) expressions efficiently.</w:t>
+            </w:r>
+          </w:p>
+          <w:p>
+            <w:pPr>
+              <w:numPr>
+                <w:ilvl w:val="0"/>
+                <w:numId w:val="12"/>
+              </w:numPr>
+              <w:rPr>
+                <w:sz w:val="26"/>
+                <w:szCs w:val="26"/>
+              </w:rPr>
+            </w:pPr>
+            <w:r>
+              <w:rPr>
+                <w:b/>
+                <w:bCs/>
+                <w:sz w:val="26"/>
+                <w:szCs w:val="26"/>
+              </w:rPr>
+              <w:t>Web Browsers:</w:t>
+            </w:r>
+            <w:r>
+              <w:rPr>
+                <w:sz w:val="26"/>
+                <w:szCs w:val="26"/>
+              </w:rPr>
+              <w:t xml:space="preserve"> Stacks can be used to implement the back and forward navigation history in web browsers.</w:t>
+            </w:r>
+          </w:p>
+          <w:p>
+            <w:pPr>
+              <w:numPr>
+                <w:ilvl w:val="0"/>
+                <w:numId w:val="12"/>
+              </w:numPr>
+              <w:rPr>
+                <w:sz w:val="26"/>
+                <w:szCs w:val="26"/>
+              </w:rPr>
+            </w:pPr>
+            <w:r>
+              <w:rPr>
+                <w:b/>
+                <w:bCs/>
+                <w:sz w:val="26"/>
+                <w:szCs w:val="26"/>
+              </w:rPr>
+              <w:t>Call Stack in Debugging:</w:t>
+            </w:r>
+            <w:r>
+              <w:rPr>
+                <w:sz w:val="26"/>
+                <w:szCs w:val="26"/>
+              </w:rPr>
+              <w:t xml:space="preserve"> Debugging tools often use a call stack, which is essentially a stack data structure, to display the call hierarchy during program execution.</w:t>
+            </w:r>
+          </w:p>
+          <w:p>
+            <w:pPr>
+              <w:numPr>
+                <w:ilvl w:val="0"/>
+                <w:numId w:val="12"/>
+              </w:numPr>
+              <w:rPr>
+                <w:sz w:val="26"/>
+                <w:szCs w:val="26"/>
+              </w:rPr>
+            </w:pPr>
+            <w:r>
+              <w:rPr>
+                <w:b/>
+                <w:bCs/>
+                <w:sz w:val="26"/>
+                <w:szCs w:val="26"/>
+              </w:rPr>
+              <w:t>Expression Conversion:</w:t>
+            </w:r>
+            <w:r>
+              <w:rPr>
+                <w:sz w:val="26"/>
+                <w:szCs w:val="26"/>
+              </w:rPr>
+              <w:t xml:space="preserve"> Stacks are used to convert expressions between different notations, such as infix to postfix or infix to prefix.</w:t>
+            </w:r>
+          </w:p>
+          <w:p>
+            <w:pPr>
+              <w:numPr>
+                <w:ilvl w:val="0"/>
+                <w:numId w:val="12"/>
+              </w:numPr>
+              <w:rPr>
+                <w:sz w:val="26"/>
+                <w:szCs w:val="26"/>
+              </w:rPr>
+            </w:pPr>
+            <w:r>
+              <w:rPr>
+                <w:b/>
+                <w:bCs/>
+                <w:sz w:val="26"/>
+                <w:szCs w:val="26"/>
+              </w:rPr>
+              <w:t>Task Management:</w:t>
+            </w:r>
+            <w:r>
+              <w:rPr>
+                <w:sz w:val="26"/>
+                <w:szCs w:val="26"/>
+              </w:rPr>
+              <w:t xml:space="preserve"> Stacks are used in operating systems to manage tasks, interrupts, and context switching between processes.</w:t>
+            </w:r>
+          </w:p>
+          <w:p>
+            <w:pPr>
+              <w:numPr>
+                <w:ilvl w:val="0"/>
+                <w:numId w:val="12"/>
+              </w:numPr>
+              <w:rPr>
+                <w:sz w:val="26"/>
+                <w:szCs w:val="26"/>
+              </w:rPr>
+            </w:pPr>
+            <w:r>
+              <w:rPr>
+                <w:b/>
+                <w:bCs/>
+                <w:sz w:val="26"/>
+                <w:szCs w:val="26"/>
+              </w:rPr>
+              <w:t>Resource Allocation:</w:t>
+            </w:r>
+            <w:r>
+              <w:rPr>
+                <w:sz w:val="26"/>
+                <w:szCs w:val="26"/>
+              </w:rPr>
+              <w:t xml:space="preserve"> In resource-constrained systems, stacks can be used to allocate and deallocate resources like memory, I/O buffers, and hardware devices.</w:t>
+            </w:r>
+          </w:p>
+          <w:p>
+            <w:pPr>
+              <w:numPr>
+                <w:ilvl w:val="0"/>
+                <w:numId w:val="12"/>
+              </w:numPr>
+              <w:rPr>
+                <w:sz w:val="26"/>
+                <w:szCs w:val="26"/>
+              </w:rPr>
+            </w:pPr>
+            <w:r>
+              <w:rPr>
+                <w:b/>
+                <w:bCs/>
+                <w:sz w:val="26"/>
+                <w:szCs w:val="26"/>
+              </w:rPr>
+              <w:t>Evaluation of Logical Expressions:</w:t>
+            </w:r>
+            <w:r>
+              <w:rPr>
+                <w:sz w:val="26"/>
+                <w:szCs w:val="26"/>
+              </w:rPr>
+              <w:t xml:space="preserve"> Stacks are used to evaluate logical expressions, such as those found in rule-based systems and expert systems.</w:t>
+            </w:r>
+          </w:p>
+          <w:p>
+            <w:pPr>
+              <w:numPr>
+                <w:ilvl w:val="0"/>
+                <w:numId w:val="12"/>
+              </w:numPr>
+              <w:rPr>
+                <w:sz w:val="26"/>
+                <w:szCs w:val="26"/>
+              </w:rPr>
+            </w:pPr>
+            <w:r>
+              <w:rPr>
+                <w:b/>
+                <w:bCs/>
+                <w:sz w:val="26"/>
+                <w:szCs w:val="26"/>
+              </w:rPr>
+              <w:t>Graph Algorithms:</w:t>
+            </w:r>
+            <w:r>
+              <w:rPr>
+                <w:sz w:val="26"/>
+                <w:szCs w:val="26"/>
+              </w:rPr>
+              <w:t xml:space="preserve"> Stacks are used in various graph algorithms, such as depth-first search (DFS), to explore and traverse graphs efficiently.</w:t>
+            </w:r>
+          </w:p>
+          <w:p>
+            <w:pPr>
+              <w:numPr>
+                <w:ilvl w:val="0"/>
+                <w:numId w:val="12"/>
+              </w:numPr>
+              <w:rPr>
+                <w:sz w:val="26"/>
+                <w:szCs w:val="26"/>
+              </w:rPr>
+            </w:pPr>
+            <w:r>
+              <w:rPr>
+                <w:b/>
+                <w:bCs/>
+                <w:sz w:val="26"/>
+                <w:szCs w:val="26"/>
+              </w:rPr>
+              <w:t>Simulation:</w:t>
+            </w:r>
+            <w:r>
+              <w:rPr>
+                <w:sz w:val="26"/>
+                <w:szCs w:val="26"/>
+              </w:rPr>
+              <w:t xml:space="preserve"> Stacks are used in discrete event simulation to manage events and their scheduling.</w:t>
+            </w:r>
+          </w:p>
+        </w:tc>
+      </w:tr>
+    </w:tbl>
+    <w:p>
+      <w:pPr>
+        <w:rPr>
+          <w:sz w:val="26"/>
+          <w:szCs w:val="26"/>
+        </w:rPr>
+      </w:pPr>
+    </w:p>
+    <w:tbl>
+      <w:tblPr>
+        <w:tblStyle w:val="TableGrid"/>
+        <w:tblW w:w="0" w:type="auto"/>
+        <w:tblLook w:val="04A0" w:firstRow="1" w:lastRow="0" w:firstColumn="1" w:lastColumn="0" w:noHBand="0" w:noVBand="1"/>
+      </w:tblPr>
+      <w:tblGrid>
+        <w:gridCol w:w="10502"/>
+      </w:tblGrid>
+      <w:tr>
+        <w:tc>
+          <w:tcPr>
+            <w:tcW w:w="10502" w:type="dxa"/>
+          </w:tcPr>
+          <w:p>
+            <w:pPr>
+              <w:rPr>
+                <w:b/>
+                <w:bCs/>
+                <w:sz w:val="26"/>
+                <w:szCs w:val="26"/>
+              </w:rPr>
+            </w:pPr>
+            <w:r>
+              <w:rPr>
+                <w:b/>
+                <w:bCs/>
+                <w:sz w:val="26"/>
+                <w:szCs w:val="26"/>
+              </w:rPr>
+              <w:t>Asymptotic Notations</w:t>
+            </w:r>
+            <w:r>
+              <w:rPr>
+                <w:b/>
+                <w:bCs/>
+                <w:sz w:val="26"/>
+                <w:szCs w:val="26"/>
+              </w:rPr>
+              <w:t>:</w:t>
+            </w:r>
+          </w:p>
+          <w:p>
+            <w:pPr>
+              <w:numPr>
+                <w:ilvl w:val="0"/>
+                <w:numId w:val="13"/>
+              </w:numPr>
+              <w:rPr>
+                <w:sz w:val="26"/>
+                <w:szCs w:val="26"/>
+              </w:rPr>
+            </w:pPr>
+            <w:r>
+              <w:rPr>
+                <w:b/>
+                <w:sz w:val="26"/>
+                <w:szCs w:val="26"/>
+              </w:rPr>
+              <w:t>O notatio</w:t>
+            </w:r>
+            <w:r>
+              <w:rPr>
+                <w:b/>
+                <w:sz w:val="26"/>
+                <w:szCs w:val="26"/>
+              </w:rPr>
+              <w:t>n</w:t>
+            </w:r>
+            <w:r>
+              <w:rPr>
+                <w:sz w:val="26"/>
+                <w:szCs w:val="26"/>
+              </w:rPr>
+              <w:t xml:space="preserve">: asymptotic “upper bound”: </w:t>
+            </w:r>
+          </w:p>
+          <w:p>
+            <w:pPr>
+              <w:numPr>
+                <w:ilvl w:val="0"/>
+                <w:numId w:val="13"/>
+              </w:numPr>
+              <w:rPr>
+                <w:sz w:val="26"/>
+                <w:szCs w:val="26"/>
+              </w:rPr>
+            </w:pPr>
+            <w:r>
+              <w:rPr>
+                <w:b/>
+                <w:sz w:val="26"/>
+                <w:szCs w:val="26"/>
+              </w:rPr>
+              <w:sym w:font="Symbol" w:char="F057"/>
+            </w:r>
+            <w:r>
+              <w:rPr>
+                <w:b/>
+                <w:sz w:val="26"/>
+                <w:szCs w:val="26"/>
+              </w:rPr>
+              <w:t xml:space="preserve"> notation</w:t>
+            </w:r>
+            <w:r>
+              <w:rPr>
+                <w:sz w:val="26"/>
+                <w:szCs w:val="26"/>
+              </w:rPr>
+              <w:t xml:space="preserve">: asymptotic “lower bound”: </w:t>
+            </w:r>
+          </w:p>
+          <w:p>
+            <w:pPr>
+              <w:numPr>
+                <w:ilvl w:val="0"/>
+                <w:numId w:val="13"/>
+              </w:numPr>
+              <w:rPr>
+                <w:sz w:val="26"/>
+                <w:szCs w:val="26"/>
+              </w:rPr>
+            </w:pPr>
+            <w:r>
+              <w:rPr>
+                <w:b/>
+                <w:sz w:val="26"/>
+                <w:szCs w:val="26"/>
+              </w:rPr>
+              <w:sym w:font="Symbol" w:char="F051"/>
+            </w:r>
+            <w:r>
+              <w:rPr>
+                <w:b/>
+                <w:sz w:val="26"/>
+                <w:szCs w:val="26"/>
+              </w:rPr>
+              <w:t xml:space="preserve"> notation</w:t>
+            </w:r>
+            <w:r>
+              <w:rPr>
+                <w:sz w:val="26"/>
+                <w:szCs w:val="26"/>
+              </w:rPr>
+              <w:t>: asym</w:t>
+            </w:r>
+            <w:r>
+              <w:rPr>
+                <w:sz w:val="26"/>
+                <w:szCs w:val="26"/>
+              </w:rPr>
+              <w:t xml:space="preserve">ptotic “tight bound”: </w:t>
+            </w:r>
+          </w:p>
+        </w:tc>
+      </w:tr>
+    </w:tbl>
+    <w:p>
+      <w:pPr>
+        <w:rPr>
+          <w:sz w:val="26"/>
+          <w:szCs w:val="26"/>
+        </w:rPr>
+      </w:pPr>
+      <w:bookmarkStart w:id="0" w:name="_GoBack"/>
+      <w:bookmarkEnd w:id="0"/>
+    </w:p>
     <w:p>
       <w:pPr>
         <w:rPr>
@@ -2281,6 +3233,7 @@
                 <w:sz w:val="26"/>
                 <w:szCs w:val="26"/>
               </w:rPr>
+              <w:lastRenderedPageBreak/>
               <w:t>Heap Sort</w:t>
             </w:r>
           </w:p>
@@ -2712,21 +3665,7 @@
                 <w:sz w:val="26"/>
                 <w:szCs w:val="26"/>
               </w:rPr>
-              <w:t xml:space="preserve"> </w:t>
-            </w:r>
-            <w:r>
-              <w:rPr>
-                <w:sz w:val="26"/>
-                <w:szCs w:val="26"/>
-              </w:rPr>
-              <w:t>+</w:t>
-            </w:r>
-            <w:r>
-              <w:rPr>
-                <w:sz w:val="26"/>
-                <w:szCs w:val="26"/>
-              </w:rPr>
-              <w:t xml:space="preserve"> </w:t>
+              <w:t xml:space="preserve"> + </w:t>
             </w:r>
             <w:r>
               <w:rPr>
@@ -2761,21 +3700,7 @@
                 <w:sz w:val="26"/>
                 <w:szCs w:val="26"/>
               </w:rPr>
-              <w:t xml:space="preserve"> </w:t>
-            </w:r>
-            <w:r>
-              <w:rPr>
-                <w:sz w:val="26"/>
-                <w:szCs w:val="26"/>
-              </w:rPr>
-              <w:t>+</w:t>
-            </w:r>
-            <w:r>
-              <w:rPr>
-                <w:sz w:val="26"/>
-                <w:szCs w:val="26"/>
-              </w:rPr>
-              <w:t xml:space="preserve"> </w:t>
+              <w:t xml:space="preserve"> + </w:t>
             </w:r>
             <w:r>
               <w:rPr>
@@ -2810,21 +3735,7 @@
                 <w:sz w:val="26"/>
                 <w:szCs w:val="26"/>
               </w:rPr>
-              <w:t xml:space="preserve"> </w:t>
-            </w:r>
-            <w:r>
-              <w:rPr>
-                <w:sz w:val="26"/>
-                <w:szCs w:val="26"/>
-              </w:rPr>
-              <w:t>+</w:t>
-            </w:r>
-            <w:r>
-              <w:rPr>
-                <w:sz w:val="26"/>
-                <w:szCs w:val="26"/>
-              </w:rPr>
-              <w:t xml:space="preserve"> </w:t>
+              <w:t xml:space="preserve"> + </w:t>
             </w:r>
             <w:r>
               <w:rPr>
@@ -2967,9 +3878,9 @@
       </w:tblPr>
       <w:tblGrid>
         <w:gridCol w:w="2605"/>
-        <w:gridCol w:w="1440"/>
-        <w:gridCol w:w="1151"/>
-        <w:gridCol w:w="5306"/>
+        <w:gridCol w:w="1800"/>
+        <w:gridCol w:w="1080"/>
+        <w:gridCol w:w="5017"/>
       </w:tblGrid>
       <w:tr>
         <w:trPr>
@@ -2994,7 +3905,6 @@
                 <w:sz w:val="26"/>
                 <w:szCs w:val="26"/>
               </w:rPr>
-              <w:lastRenderedPageBreak/>
               <w:t>Different types of Graph Algorithm, Time and Space Complexity and Use Cases</w:t>
             </w:r>
           </w:p>
@@ -3026,7 +3936,7 @@
         </w:tc>
         <w:tc>
           <w:tcPr>
-            <w:tcW w:w="1440" w:type="dxa"/>
+            <w:tcW w:w="1800" w:type="dxa"/>
           </w:tcPr>
           <w:p>
             <w:pPr>
@@ -3049,7 +3959,7 @@
         </w:tc>
         <w:tc>
           <w:tcPr>
-            <w:tcW w:w="1151" w:type="dxa"/>
+            <w:tcW w:w="1080" w:type="dxa"/>
           </w:tcPr>
           <w:p>
             <w:pPr>
@@ -3072,7 +3982,7 @@
         </w:tc>
         <w:tc>
           <w:tcPr>
-            <w:tcW w:w="5306" w:type="dxa"/>
+            <w:tcW w:w="5017" w:type="dxa"/>
           </w:tcPr>
           <w:p>
             <w:pPr>
@@ -3120,7 +4030,7 @@
         </w:tc>
         <w:tc>
           <w:tcPr>
-            <w:tcW w:w="1440" w:type="dxa"/>
+            <w:tcW w:w="1800" w:type="dxa"/>
           </w:tcPr>
           <w:p>
             <w:pPr>
@@ -3141,7 +4051,7 @@
         </w:tc>
         <w:tc>
           <w:tcPr>
-            <w:tcW w:w="1151" w:type="dxa"/>
+            <w:tcW w:w="1080" w:type="dxa"/>
           </w:tcPr>
           <w:p>
             <w:pPr>
@@ -3169,11 +4079,10 @@
         </w:tc>
         <w:tc>
           <w:tcPr>
-            <w:tcW w:w="5306" w:type="dxa"/>
-          </w:tcPr>
-          <w:p>
-            <w:pPr>
-              <w:jc w:val="center"/>
+            <w:tcW w:w="5017" w:type="dxa"/>
+          </w:tcPr>
+          <w:p>
+            <w:pPr>
               <w:rPr>
                 <w:sz w:val="26"/>
                 <w:szCs w:val="26"/>
@@ -3229,7 +4138,7 @@
         </w:tc>
         <w:tc>
           <w:tcPr>
-            <w:tcW w:w="1440" w:type="dxa"/>
+            <w:tcW w:w="1800" w:type="dxa"/>
           </w:tcPr>
           <w:p>
             <w:pPr>
@@ -3250,7 +4159,7 @@
         </w:tc>
         <w:tc>
           <w:tcPr>
-            <w:tcW w:w="1151" w:type="dxa"/>
+            <w:tcW w:w="1080" w:type="dxa"/>
           </w:tcPr>
           <w:p>
             <w:pPr>
@@ -3278,11 +4187,10 @@
         </w:tc>
         <w:tc>
           <w:tcPr>
-            <w:tcW w:w="5306" w:type="dxa"/>
-          </w:tcPr>
-          <w:p>
-            <w:pPr>
-              <w:jc w:val="center"/>
+            <w:tcW w:w="5017" w:type="dxa"/>
+          </w:tcPr>
+          <w:p>
+            <w:pPr>
               <w:rPr>
                 <w:sz w:val="26"/>
                 <w:szCs w:val="26"/>
@@ -3342,7 +4250,7 @@
         </w:tc>
         <w:tc>
           <w:tcPr>
-            <w:tcW w:w="1440" w:type="dxa"/>
+            <w:tcW w:w="1800" w:type="dxa"/>
           </w:tcPr>
           <w:p>
             <w:pPr>
@@ -3370,7 +4278,7 @@
         </w:tc>
         <w:tc>
           <w:tcPr>
-            <w:tcW w:w="1151" w:type="dxa"/>
+            <w:tcW w:w="1080" w:type="dxa"/>
           </w:tcPr>
           <w:p>
             <w:pPr>
@@ -3398,11 +4306,10 @@
         </w:tc>
         <w:tc>
           <w:tcPr>
-            <w:tcW w:w="5306" w:type="dxa"/>
-          </w:tcPr>
-          <w:p>
-            <w:pPr>
-              <w:jc w:val="center"/>
+            <w:tcW w:w="5017" w:type="dxa"/>
+          </w:tcPr>
+          <w:p>
+            <w:pPr>
               <w:rPr>
                 <w:sz w:val="26"/>
                 <w:szCs w:val="26"/>
@@ -3444,7 +4351,7 @@
         </w:tc>
         <w:tc>
           <w:tcPr>
-            <w:tcW w:w="1440" w:type="dxa"/>
+            <w:tcW w:w="1800" w:type="dxa"/>
           </w:tcPr>
           <w:p>
             <w:pPr>
@@ -3472,7 +4379,7 @@
         </w:tc>
         <w:tc>
           <w:tcPr>
-            <w:tcW w:w="1151" w:type="dxa"/>
+            <w:tcW w:w="1080" w:type="dxa"/>
           </w:tcPr>
           <w:p>
             <w:pPr>
@@ -3500,11 +4407,10 @@
         </w:tc>
         <w:tc>
           <w:tcPr>
-            <w:tcW w:w="5306" w:type="dxa"/>
-          </w:tcPr>
-          <w:p>
-            <w:pPr>
-              <w:jc w:val="center"/>
+            <w:tcW w:w="5017" w:type="dxa"/>
+          </w:tcPr>
+          <w:p>
+            <w:pPr>
               <w:rPr>
                 <w:sz w:val="26"/>
                 <w:szCs w:val="26"/>
@@ -3582,7 +4488,7 @@
         </w:tc>
         <w:tc>
           <w:tcPr>
-            <w:tcW w:w="1440" w:type="dxa"/>
+            <w:tcW w:w="1800" w:type="dxa"/>
           </w:tcPr>
           <w:p>
             <w:pPr>
@@ -3603,7 +4509,7 @@
         </w:tc>
         <w:tc>
           <w:tcPr>
-            <w:tcW w:w="1151" w:type="dxa"/>
+            <w:tcW w:w="1080" w:type="dxa"/>
           </w:tcPr>
           <w:p>
             <w:pPr>
@@ -3631,11 +4537,10 @@
         </w:tc>
         <w:tc>
           <w:tcPr>
-            <w:tcW w:w="5306" w:type="dxa"/>
-          </w:tcPr>
-          <w:p>
-            <w:pPr>
-              <w:jc w:val="center"/>
+            <w:tcW w:w="5017" w:type="dxa"/>
+          </w:tcPr>
+          <w:p>
+            <w:pPr>
               <w:rPr>
                 <w:sz w:val="26"/>
                 <w:szCs w:val="26"/>
@@ -3688,7 +4593,7 @@
         </w:tc>
         <w:tc>
           <w:tcPr>
-            <w:tcW w:w="1440" w:type="dxa"/>
+            <w:tcW w:w="1800" w:type="dxa"/>
           </w:tcPr>
           <w:p>
             <w:pPr>
@@ -3709,7 +4614,7 @@
         </w:tc>
         <w:tc>
           <w:tcPr>
-            <w:tcW w:w="1151" w:type="dxa"/>
+            <w:tcW w:w="1080" w:type="dxa"/>
           </w:tcPr>
           <w:p>
             <w:pPr>
@@ -3730,11 +4635,10 @@
         </w:tc>
         <w:tc>
           <w:tcPr>
-            <w:tcW w:w="5306" w:type="dxa"/>
-          </w:tcPr>
-          <w:p>
-            <w:pPr>
-              <w:jc w:val="center"/>
+            <w:tcW w:w="5017" w:type="dxa"/>
+          </w:tcPr>
+          <w:p>
+            <w:pPr>
               <w:rPr>
                 <w:sz w:val="26"/>
                 <w:szCs w:val="26"/>
@@ -3776,7 +4680,7 @@
         </w:tc>
         <w:tc>
           <w:tcPr>
-            <w:tcW w:w="1440" w:type="dxa"/>
+            <w:tcW w:w="1800" w:type="dxa"/>
           </w:tcPr>
           <w:p>
             <w:pPr>
@@ -3797,7 +4701,7 @@
         </w:tc>
         <w:tc>
           <w:tcPr>
-            <w:tcW w:w="1151" w:type="dxa"/>
+            <w:tcW w:w="1080" w:type="dxa"/>
           </w:tcPr>
           <w:p>
             <w:pPr>
@@ -3825,11 +4729,10 @@
         </w:tc>
         <w:tc>
           <w:tcPr>
-            <w:tcW w:w="5306" w:type="dxa"/>
-          </w:tcPr>
-          <w:p>
-            <w:pPr>
-              <w:jc w:val="center"/>
+            <w:tcW w:w="5017" w:type="dxa"/>
+          </w:tcPr>
+          <w:p>
+            <w:pPr>
               <w:rPr>
                 <w:sz w:val="26"/>
                 <w:szCs w:val="26"/>
@@ -3865,13 +4768,14 @@
                 <w:sz w:val="26"/>
                 <w:szCs w:val="26"/>
               </w:rPr>
+              <w:lastRenderedPageBreak/>
               <w:t>Topological Sorting (DAGs - Directed Acyclic Graphs)</w:t>
             </w:r>
           </w:p>
         </w:tc>
         <w:tc>
           <w:tcPr>
-            <w:tcW w:w="1440" w:type="dxa"/>
+            <w:tcW w:w="1800" w:type="dxa"/>
           </w:tcPr>
           <w:p>
             <w:pPr>
@@ -3892,7 +4796,7 @@
         </w:tc>
         <w:tc>
           <w:tcPr>
-            <w:tcW w:w="1151" w:type="dxa"/>
+            <w:tcW w:w="1080" w:type="dxa"/>
           </w:tcPr>
           <w:p>
             <w:pPr>
@@ -3913,11 +4817,10 @@
         </w:tc>
         <w:tc>
           <w:tcPr>
-            <w:tcW w:w="5306" w:type="dxa"/>
-          </w:tcPr>
-          <w:p>
-            <w:pPr>
-              <w:jc w:val="center"/>
+            <w:tcW w:w="5017" w:type="dxa"/>
+          </w:tcPr>
+          <w:p>
+            <w:pPr>
               <w:rPr>
                 <w:sz w:val="26"/>
                 <w:szCs w:val="26"/>
@@ -3999,7 +4902,7 @@
         </w:tc>
         <w:tc>
           <w:tcPr>
-            <w:tcW w:w="1440" w:type="dxa"/>
+            <w:tcW w:w="1800" w:type="dxa"/>
           </w:tcPr>
           <w:p>
             <w:pPr>
@@ -4020,7 +4923,7 @@
         </w:tc>
         <w:tc>
           <w:tcPr>
-            <w:tcW w:w="1151" w:type="dxa"/>
+            <w:tcW w:w="1080" w:type="dxa"/>
           </w:tcPr>
           <w:p>
             <w:pPr>
@@ -4048,11 +4951,10 @@
         </w:tc>
         <w:tc>
           <w:tcPr>
-            <w:tcW w:w="5306" w:type="dxa"/>
-          </w:tcPr>
-          <w:p>
-            <w:pPr>
-              <w:jc w:val="center"/>
+            <w:tcW w:w="5017" w:type="dxa"/>
+          </w:tcPr>
+          <w:p>
+            <w:pPr>
               <w:rPr>
                 <w:sz w:val="26"/>
                 <w:szCs w:val="26"/>
@@ -4094,7 +4996,7 @@
         </w:tc>
         <w:tc>
           <w:tcPr>
-            <w:tcW w:w="1440" w:type="dxa"/>
+            <w:tcW w:w="1800" w:type="dxa"/>
           </w:tcPr>
           <w:p>
             <w:pPr>
@@ -4115,7 +5017,7 @@
         </w:tc>
         <w:tc>
           <w:tcPr>
-            <w:tcW w:w="1151" w:type="dxa"/>
+            <w:tcW w:w="1080" w:type="dxa"/>
           </w:tcPr>
           <w:p>
             <w:pPr>
@@ -4136,11 +5038,10 @@
         </w:tc>
         <w:tc>
           <w:tcPr>
-            <w:tcW w:w="5306" w:type="dxa"/>
-          </w:tcPr>
-          <w:p>
-            <w:pPr>
-              <w:jc w:val="center"/>
+            <w:tcW w:w="5017" w:type="dxa"/>
+          </w:tcPr>
+          <w:p>
+            <w:pPr>
               <w:rPr>
                 <w:sz w:val="26"/>
                 <w:szCs w:val="26"/>
@@ -4192,7 +5093,6 @@
         <w:rPr>
           <w:noProof/>
         </w:rPr>
-        <w:lastRenderedPageBreak/>
         <w:drawing>
           <wp:inline distT="0" distB="0" distL="0" distR="0" wp14:anchorId="28231FD9" wp14:editId="13C253C9">
             <wp:extent cx="6675120" cy="1847850"/>
@@ -4305,6 +5205,7 @@
         <w:rPr>
           <w:noProof/>
         </w:rPr>
+        <w:lastRenderedPageBreak/>
         <w:drawing>
           <wp:inline distT="0" distB="0" distL="0" distR="0" wp14:anchorId="0108E185" wp14:editId="03CFC5E9">
             <wp:extent cx="6675120" cy="2733675"/>
@@ -4365,8 +5266,628 @@
           <w:szCs w:val="26"/>
         </w:rPr>
       </w:pPr>
-      <w:bookmarkStart w:id="0" w:name="_GoBack"/>
-      <w:bookmarkEnd w:id="0"/>
+    </w:p>
+    <w:tbl>
+      <w:tblPr>
+        <w:tblStyle w:val="TableGrid"/>
+        <w:tblW w:w="0" w:type="auto"/>
+        <w:tblLook w:val="04A0" w:firstRow="1" w:lastRow="0" w:firstColumn="1" w:lastColumn="0" w:noHBand="0" w:noVBand="1"/>
+      </w:tblPr>
+      <w:tblGrid>
+        <w:gridCol w:w="10502"/>
+      </w:tblGrid>
+      <w:tr>
+        <w:tc>
+          <w:tcPr>
+            <w:tcW w:w="10502" w:type="dxa"/>
+          </w:tcPr>
+          <w:p>
+            <w:pPr>
+              <w:rPr>
+                <w:sz w:val="26"/>
+                <w:szCs w:val="26"/>
+              </w:rPr>
+            </w:pPr>
+            <w:r>
+              <w:rPr>
+                <w:sz w:val="26"/>
+                <w:szCs w:val="26"/>
+              </w:rPr>
+              <w:t>S</w:t>
+            </w:r>
+            <w:r>
+              <w:rPr>
+                <w:sz w:val="26"/>
+                <w:szCs w:val="26"/>
+              </w:rPr>
+              <w:t xml:space="preserve">ome common </w:t>
+            </w:r>
+            <w:r>
+              <w:rPr>
+                <w:b/>
+                <w:sz w:val="26"/>
+                <w:szCs w:val="26"/>
+              </w:rPr>
+              <w:t>applications</w:t>
+            </w:r>
+            <w:r>
+              <w:rPr>
+                <w:sz w:val="26"/>
+                <w:szCs w:val="26"/>
+              </w:rPr>
+              <w:t xml:space="preserve"> of the </w:t>
+            </w:r>
+            <w:r>
+              <w:rPr>
+                <w:b/>
+                <w:sz w:val="26"/>
+                <w:szCs w:val="26"/>
+              </w:rPr>
+              <w:t>graph</w:t>
+            </w:r>
+            <w:r>
+              <w:rPr>
+                <w:sz w:val="26"/>
+                <w:szCs w:val="26"/>
+              </w:rPr>
+              <w:t xml:space="preserve"> data structure:</w:t>
+            </w:r>
+          </w:p>
+          <w:p>
+            <w:pPr>
+              <w:numPr>
+                <w:ilvl w:val="0"/>
+                <w:numId w:val="10"/>
+              </w:numPr>
+              <w:rPr>
+                <w:sz w:val="26"/>
+                <w:szCs w:val="26"/>
+              </w:rPr>
+            </w:pPr>
+            <w:r>
+              <w:rPr>
+                <w:b/>
+                <w:bCs/>
+                <w:sz w:val="26"/>
+                <w:szCs w:val="26"/>
+              </w:rPr>
+              <w:t>Social Networks:</w:t>
+            </w:r>
+            <w:r>
+              <w:rPr>
+                <w:sz w:val="26"/>
+                <w:szCs w:val="26"/>
+              </w:rPr>
+              <w:t xml:space="preserve"> Graphs represent social networks like Facebook, Twitter, and LinkedIn, with users as nodes and connections (friendships, follows) as edges.</w:t>
+            </w:r>
+          </w:p>
+          <w:p>
+            <w:pPr>
+              <w:numPr>
+                <w:ilvl w:val="0"/>
+                <w:numId w:val="10"/>
+              </w:numPr>
+              <w:rPr>
+                <w:sz w:val="26"/>
+                <w:szCs w:val="26"/>
+              </w:rPr>
+            </w:pPr>
+            <w:r>
+              <w:rPr>
+                <w:b/>
+                <w:bCs/>
+                <w:sz w:val="26"/>
+                <w:szCs w:val="26"/>
+              </w:rPr>
+              <w:t>Recommendation Systems:</w:t>
+            </w:r>
+            <w:r>
+              <w:rPr>
+                <w:sz w:val="26"/>
+                <w:szCs w:val="26"/>
+              </w:rPr>
+              <w:t xml:space="preserve"> Graphs are used to build recommendation systems by analyzing user behavior and connections to suggest products, services, or content.</w:t>
+            </w:r>
+          </w:p>
+          <w:p>
+            <w:pPr>
+              <w:numPr>
+                <w:ilvl w:val="0"/>
+                <w:numId w:val="10"/>
+              </w:numPr>
+              <w:rPr>
+                <w:sz w:val="26"/>
+                <w:szCs w:val="26"/>
+              </w:rPr>
+            </w:pPr>
+            <w:r>
+              <w:rPr>
+                <w:b/>
+                <w:bCs/>
+                <w:sz w:val="26"/>
+                <w:szCs w:val="26"/>
+              </w:rPr>
+              <w:t>Transportation Networks:</w:t>
+            </w:r>
+            <w:r>
+              <w:rPr>
+                <w:sz w:val="26"/>
+                <w:szCs w:val="26"/>
+              </w:rPr>
+              <w:t xml:space="preserve"> Graphs model transportation systems, including road networks, airline routes, and public transportation, for route planning and optimization.</w:t>
+            </w:r>
+          </w:p>
+          <w:p>
+            <w:pPr>
+              <w:numPr>
+                <w:ilvl w:val="0"/>
+                <w:numId w:val="10"/>
+              </w:numPr>
+              <w:rPr>
+                <w:sz w:val="26"/>
+                <w:szCs w:val="26"/>
+              </w:rPr>
+            </w:pPr>
+            <w:r>
+              <w:rPr>
+                <w:b/>
+                <w:bCs/>
+                <w:sz w:val="26"/>
+                <w:szCs w:val="26"/>
+              </w:rPr>
+              <w:t>Network Routing:</w:t>
+            </w:r>
+            <w:r>
+              <w:rPr>
+                <w:sz w:val="26"/>
+                <w:szCs w:val="26"/>
+              </w:rPr>
+              <w:t xml:space="preserve"> Graphs are used in computer networks to find optimal routes for data packets, ensuring efficient data transmission.</w:t>
+            </w:r>
+          </w:p>
+          <w:p>
+            <w:pPr>
+              <w:numPr>
+                <w:ilvl w:val="0"/>
+                <w:numId w:val="10"/>
+              </w:numPr>
+              <w:rPr>
+                <w:sz w:val="26"/>
+                <w:szCs w:val="26"/>
+              </w:rPr>
+            </w:pPr>
+            <w:r>
+              <w:rPr>
+                <w:b/>
+                <w:bCs/>
+                <w:sz w:val="26"/>
+                <w:szCs w:val="26"/>
+              </w:rPr>
+              <w:t>Dependency Analysis:</w:t>
+            </w:r>
+            <w:r>
+              <w:rPr>
+                <w:sz w:val="26"/>
+                <w:szCs w:val="26"/>
+              </w:rPr>
+              <w:t xml:space="preserve"> Graphs represent dependencies between software components, facilitating software build and deployment systems.</w:t>
+            </w:r>
+          </w:p>
+          <w:p>
+            <w:pPr>
+              <w:numPr>
+                <w:ilvl w:val="0"/>
+                <w:numId w:val="10"/>
+              </w:numPr>
+              <w:rPr>
+                <w:sz w:val="26"/>
+                <w:szCs w:val="26"/>
+              </w:rPr>
+            </w:pPr>
+            <w:r>
+              <w:rPr>
+                <w:b/>
+                <w:bCs/>
+                <w:sz w:val="26"/>
+                <w:szCs w:val="26"/>
+              </w:rPr>
+              <w:t>Web Page Link Analysis:</w:t>
+            </w:r>
+            <w:r>
+              <w:rPr>
+                <w:sz w:val="26"/>
+                <w:szCs w:val="26"/>
+              </w:rPr>
+              <w:t xml:space="preserve"> In web search engines, graphs represent web pages as nodes and hyperlinks as edges, helping rank and index web pages.</w:t>
+            </w:r>
+          </w:p>
+          <w:p>
+            <w:pPr>
+              <w:numPr>
+                <w:ilvl w:val="0"/>
+                <w:numId w:val="10"/>
+              </w:numPr>
+              <w:rPr>
+                <w:sz w:val="26"/>
+                <w:szCs w:val="26"/>
+              </w:rPr>
+            </w:pPr>
+            <w:r>
+              <w:rPr>
+                <w:b/>
+                <w:bCs/>
+                <w:sz w:val="26"/>
+                <w:szCs w:val="26"/>
+              </w:rPr>
+              <w:t>Circuit Design:</w:t>
+            </w:r>
+            <w:r>
+              <w:rPr>
+                <w:sz w:val="26"/>
+                <w:szCs w:val="26"/>
+              </w:rPr>
+              <w:t xml:space="preserve"> Graphs are used in electrical engineering for circuit design, analysis, and optimization.</w:t>
+            </w:r>
+          </w:p>
+          <w:p>
+            <w:pPr>
+              <w:numPr>
+                <w:ilvl w:val="0"/>
+                <w:numId w:val="10"/>
+              </w:numPr>
+              <w:rPr>
+                <w:sz w:val="26"/>
+                <w:szCs w:val="26"/>
+              </w:rPr>
+            </w:pPr>
+            <w:r>
+              <w:rPr>
+                <w:b/>
+                <w:bCs/>
+                <w:sz w:val="26"/>
+                <w:szCs w:val="26"/>
+              </w:rPr>
+              <w:t>Biology and Bioinformatics:</w:t>
+            </w:r>
+            <w:r>
+              <w:rPr>
+                <w:sz w:val="26"/>
+                <w:szCs w:val="26"/>
+              </w:rPr>
+              <w:t xml:space="preserve"> Graphs model protein-protein interaction networks, gene expression, and phylogenetic trees for biological research.</w:t>
+            </w:r>
+          </w:p>
+          <w:p>
+            <w:pPr>
+              <w:numPr>
+                <w:ilvl w:val="0"/>
+                <w:numId w:val="10"/>
+              </w:numPr>
+              <w:rPr>
+                <w:sz w:val="26"/>
+                <w:szCs w:val="26"/>
+              </w:rPr>
+            </w:pPr>
+            <w:r>
+              <w:rPr>
+                <w:b/>
+                <w:bCs/>
+                <w:sz w:val="26"/>
+                <w:szCs w:val="26"/>
+              </w:rPr>
+              <w:t>Semantic Web:</w:t>
+            </w:r>
+            <w:r>
+              <w:rPr>
+                <w:sz w:val="26"/>
+                <w:szCs w:val="26"/>
+              </w:rPr>
+              <w:t xml:space="preserve"> RDF graphs represent linked data on the semantic web, enabling machines to understand and connect information.</w:t>
+            </w:r>
+          </w:p>
+          <w:p>
+            <w:pPr>
+              <w:numPr>
+                <w:ilvl w:val="0"/>
+                <w:numId w:val="10"/>
+              </w:numPr>
+              <w:rPr>
+                <w:sz w:val="26"/>
+                <w:szCs w:val="26"/>
+              </w:rPr>
+            </w:pPr>
+            <w:r>
+              <w:rPr>
+                <w:b/>
+                <w:bCs/>
+                <w:sz w:val="26"/>
+                <w:szCs w:val="26"/>
+              </w:rPr>
+              <w:t>Geographical Information Systems (GIS):</w:t>
+            </w:r>
+            <w:r>
+              <w:rPr>
+                <w:sz w:val="26"/>
+                <w:szCs w:val="26"/>
+              </w:rPr>
+              <w:t xml:space="preserve"> Graphs model geographic data, including road networks, terrain, and infrastructure, for spatial analysis.</w:t>
+            </w:r>
+          </w:p>
+          <w:p>
+            <w:pPr>
+              <w:numPr>
+                <w:ilvl w:val="0"/>
+                <w:numId w:val="10"/>
+              </w:numPr>
+              <w:rPr>
+                <w:sz w:val="26"/>
+                <w:szCs w:val="26"/>
+              </w:rPr>
+            </w:pPr>
+            <w:r>
+              <w:rPr>
+                <w:b/>
+                <w:bCs/>
+                <w:sz w:val="26"/>
+                <w:szCs w:val="26"/>
+              </w:rPr>
+              <w:t>Game Development:</w:t>
+            </w:r>
+            <w:r>
+              <w:rPr>
+                <w:sz w:val="26"/>
+                <w:szCs w:val="26"/>
+              </w:rPr>
+              <w:t xml:space="preserve"> Graphs represent game maps and navigation meshes for character pathfinding and decision-making in video games.</w:t>
+            </w:r>
+          </w:p>
+          <w:p>
+            <w:pPr>
+              <w:numPr>
+                <w:ilvl w:val="0"/>
+                <w:numId w:val="10"/>
+              </w:numPr>
+              <w:rPr>
+                <w:sz w:val="26"/>
+                <w:szCs w:val="26"/>
+              </w:rPr>
+            </w:pPr>
+            <w:r>
+              <w:rPr>
+                <w:b/>
+                <w:bCs/>
+                <w:sz w:val="26"/>
+                <w:szCs w:val="26"/>
+              </w:rPr>
+              <w:t>Epidemiology:</w:t>
+            </w:r>
+            <w:r>
+              <w:rPr>
+                <w:sz w:val="26"/>
+                <w:szCs w:val="26"/>
+              </w:rPr>
+              <w:t xml:space="preserve"> Graphs model disease transmission and contact networks for epidemiological studies and disease control.</w:t>
+            </w:r>
+          </w:p>
+          <w:p>
+            <w:pPr>
+              <w:numPr>
+                <w:ilvl w:val="0"/>
+                <w:numId w:val="10"/>
+              </w:numPr>
+              <w:rPr>
+                <w:sz w:val="26"/>
+                <w:szCs w:val="26"/>
+              </w:rPr>
+            </w:pPr>
+            <w:r>
+              <w:rPr>
+                <w:b/>
+                <w:bCs/>
+                <w:sz w:val="26"/>
+                <w:szCs w:val="26"/>
+              </w:rPr>
+              <w:lastRenderedPageBreak/>
+              <w:t>Natural Language Processing (NLP):</w:t>
+            </w:r>
+            <w:r>
+              <w:rPr>
+                <w:sz w:val="26"/>
+                <w:szCs w:val="26"/>
+              </w:rPr>
+              <w:t xml:space="preserve"> Graphs represent syntactic and semantic relationships between words in text data, aiding in language processing tasks.</w:t>
+            </w:r>
+          </w:p>
+          <w:p>
+            <w:pPr>
+              <w:numPr>
+                <w:ilvl w:val="0"/>
+                <w:numId w:val="10"/>
+              </w:numPr>
+              <w:rPr>
+                <w:sz w:val="26"/>
+                <w:szCs w:val="26"/>
+              </w:rPr>
+            </w:pPr>
+            <w:r>
+              <w:rPr>
+                <w:b/>
+                <w:bCs/>
+                <w:sz w:val="26"/>
+                <w:szCs w:val="26"/>
+              </w:rPr>
+              <w:t>Fraud Detection:</w:t>
+            </w:r>
+            <w:r>
+              <w:rPr>
+                <w:sz w:val="26"/>
+                <w:szCs w:val="26"/>
+              </w:rPr>
+              <w:t xml:space="preserve"> Graphs help identify fraudulent activities by modeling connections and patterns in financial transactions or social interactions.</w:t>
+            </w:r>
+          </w:p>
+          <w:p>
+            <w:pPr>
+              <w:numPr>
+                <w:ilvl w:val="0"/>
+                <w:numId w:val="10"/>
+              </w:numPr>
+              <w:rPr>
+                <w:sz w:val="26"/>
+                <w:szCs w:val="26"/>
+              </w:rPr>
+            </w:pPr>
+            <w:r>
+              <w:rPr>
+                <w:b/>
+                <w:bCs/>
+                <w:sz w:val="26"/>
+                <w:szCs w:val="26"/>
+              </w:rPr>
+              <w:t>Knowledge Graphs:</w:t>
+            </w:r>
+            <w:r>
+              <w:rPr>
+                <w:sz w:val="26"/>
+                <w:szCs w:val="26"/>
+              </w:rPr>
+              <w:t xml:space="preserve"> Graphs represent structured knowledge with nodes representing concepts and edges representing relationships between them.</w:t>
+            </w:r>
+          </w:p>
+          <w:p>
+            <w:pPr>
+              <w:numPr>
+                <w:ilvl w:val="0"/>
+                <w:numId w:val="10"/>
+              </w:numPr>
+              <w:rPr>
+                <w:sz w:val="26"/>
+                <w:szCs w:val="26"/>
+              </w:rPr>
+            </w:pPr>
+            <w:r>
+              <w:rPr>
+                <w:b/>
+                <w:bCs/>
+                <w:sz w:val="26"/>
+                <w:szCs w:val="26"/>
+              </w:rPr>
+              <w:t>Supply Chain Management:</w:t>
+            </w:r>
+            <w:r>
+              <w:rPr>
+                <w:sz w:val="26"/>
+                <w:szCs w:val="26"/>
+              </w:rPr>
+              <w:t xml:space="preserve"> Graphs model supply chains and logistics networks to optimize inventory, shipping, and production.</w:t>
+            </w:r>
+          </w:p>
+          <w:p>
+            <w:pPr>
+              <w:numPr>
+                <w:ilvl w:val="0"/>
+                <w:numId w:val="10"/>
+              </w:numPr>
+              <w:rPr>
+                <w:sz w:val="26"/>
+                <w:szCs w:val="26"/>
+              </w:rPr>
+            </w:pPr>
+            <w:r>
+              <w:rPr>
+                <w:b/>
+                <w:bCs/>
+                <w:sz w:val="26"/>
+                <w:szCs w:val="26"/>
+              </w:rPr>
+              <w:t>Graph Databases:</w:t>
+            </w:r>
+            <w:r>
+              <w:rPr>
+                <w:sz w:val="26"/>
+                <w:szCs w:val="26"/>
+              </w:rPr>
+              <w:t xml:space="preserve"> Specialized databases like Neo4j and </w:t>
+            </w:r>
+            <w:proofErr w:type="spellStart"/>
+            <w:r>
+              <w:rPr>
+                <w:sz w:val="26"/>
+                <w:szCs w:val="26"/>
+              </w:rPr>
+              <w:t>OrientDB</w:t>
+            </w:r>
+            <w:proofErr w:type="spellEnd"/>
+            <w:r>
+              <w:rPr>
+                <w:sz w:val="26"/>
+                <w:szCs w:val="26"/>
+              </w:rPr>
+              <w:t xml:space="preserve"> use graphs to store and query interconnected data efficiently.</w:t>
+            </w:r>
+          </w:p>
+          <w:p>
+            <w:pPr>
+              <w:numPr>
+                <w:ilvl w:val="0"/>
+                <w:numId w:val="10"/>
+              </w:numPr>
+              <w:rPr>
+                <w:sz w:val="26"/>
+                <w:szCs w:val="26"/>
+              </w:rPr>
+            </w:pPr>
+            <w:r>
+              <w:rPr>
+                <w:b/>
+                <w:bCs/>
+                <w:sz w:val="26"/>
+                <w:szCs w:val="26"/>
+              </w:rPr>
+              <w:t>Image Analysis:</w:t>
+            </w:r>
+            <w:r>
+              <w:rPr>
+                <w:sz w:val="26"/>
+                <w:szCs w:val="26"/>
+              </w:rPr>
+              <w:t xml:space="preserve"> In image processing, graphs represent image structures for tasks like image segmentation and object recognition.</w:t>
+            </w:r>
+          </w:p>
+        </w:tc>
+      </w:tr>
+    </w:tbl>
+    <w:p>
+      <w:pPr>
+        <w:rPr>
+          <w:sz w:val="26"/>
+          <w:szCs w:val="26"/>
+        </w:rPr>
+      </w:pPr>
+    </w:p>
+    <w:p>
+      <w:pPr>
+        <w:rPr>
+          <w:sz w:val="26"/>
+          <w:szCs w:val="26"/>
+        </w:rPr>
+      </w:pPr>
+    </w:p>
+    <w:p>
+      <w:pPr>
+        <w:rPr>
+          <w:sz w:val="26"/>
+          <w:szCs w:val="26"/>
+        </w:rPr>
+      </w:pPr>
+    </w:p>
+    <w:p>
+      <w:pPr>
+        <w:rPr>
+          <w:sz w:val="26"/>
+          <w:szCs w:val="26"/>
+        </w:rPr>
+      </w:pPr>
     </w:p>
     <w:tbl>
       <w:tblPr>
@@ -4406,7 +5927,6 @@
                 <w:sz w:val="26"/>
                 <w:szCs w:val="26"/>
               </w:rPr>
-              <w:lastRenderedPageBreak/>
               <w:t xml:space="preserve">Different types of </w:t>
             </w:r>
             <w:r>
@@ -5466,6 +6986,7 @@
                 <w:sz w:val="26"/>
                 <w:szCs w:val="26"/>
               </w:rPr>
+              <w:lastRenderedPageBreak/>
               <w:t>Segment Tree</w:t>
             </w:r>
           </w:p>
@@ -5761,14 +7282,7 @@
                 <w:sz w:val="26"/>
                 <w:szCs w:val="26"/>
               </w:rPr>
-              <w:t>O(</w:t>
-            </w:r>
-            <w:r>
-              <w:rPr>
-                <w:sz w:val="26"/>
-                <w:szCs w:val="26"/>
-              </w:rPr>
-              <w:t>n</w:t>
+              <w:t>O(n</w:t>
             </w:r>
             <w:r>
               <w:rPr>
@@ -5953,6 +7467,335 @@
         </w:rPr>
       </w:pPr>
     </w:p>
+    <w:p>
+      <w:pPr>
+        <w:rPr>
+          <w:sz w:val="26"/>
+          <w:szCs w:val="26"/>
+        </w:rPr>
+      </w:pPr>
+    </w:p>
+    <w:p>
+      <w:pPr>
+        <w:rPr>
+          <w:sz w:val="26"/>
+          <w:szCs w:val="26"/>
+        </w:rPr>
+      </w:pPr>
+    </w:p>
+    <w:tbl>
+      <w:tblPr>
+        <w:tblStyle w:val="TableGrid"/>
+        <w:tblW w:w="0" w:type="auto"/>
+        <w:tblLook w:val="04A0" w:firstRow="1" w:lastRow="0" w:firstColumn="1" w:lastColumn="0" w:noHBand="0" w:noVBand="1"/>
+      </w:tblPr>
+      <w:tblGrid>
+        <w:gridCol w:w="10502"/>
+      </w:tblGrid>
+      <w:tr>
+        <w:tc>
+          <w:tcPr>
+            <w:tcW w:w="10502" w:type="dxa"/>
+          </w:tcPr>
+          <w:p>
+            <w:pPr>
+              <w:rPr>
+                <w:sz w:val="26"/>
+                <w:szCs w:val="26"/>
+              </w:rPr>
+            </w:pPr>
+            <w:r>
+              <w:rPr>
+                <w:b/>
+                <w:bCs/>
+                <w:sz w:val="26"/>
+                <w:szCs w:val="26"/>
+              </w:rPr>
+              <w:t>Circuit -</w:t>
+            </w:r>
+            <w:r>
+              <w:rPr>
+                <w:sz w:val="26"/>
+                <w:szCs w:val="26"/>
+              </w:rPr>
+              <w:t>  it is a closed path where initial vertex and end vertex are identical to each other. And any vertex can be repeated.</w:t>
+            </w:r>
+          </w:p>
+        </w:tc>
+      </w:tr>
+      <w:tr>
+        <w:tc>
+          <w:tcPr>
+            <w:tcW w:w="10502" w:type="dxa"/>
+          </w:tcPr>
+          <w:p>
+            <w:pPr>
+              <w:rPr>
+                <w:sz w:val="26"/>
+                <w:szCs w:val="26"/>
+              </w:rPr>
+            </w:pPr>
+            <w:r>
+              <w:rPr>
+                <w:b/>
+                <w:bCs/>
+                <w:sz w:val="26"/>
+                <w:szCs w:val="26"/>
+              </w:rPr>
+              <w:t>Path - </w:t>
+            </w:r>
+            <w:r>
+              <w:rPr>
+                <w:sz w:val="26"/>
+                <w:szCs w:val="26"/>
+              </w:rPr>
+              <w:t>They are the sequence of adjacent vertices that are connected by edges and have no restrictions.</w:t>
+            </w:r>
+          </w:p>
+        </w:tc>
+      </w:tr>
+      <w:tr>
+        <w:tc>
+          <w:tcPr>
+            <w:tcW w:w="10502" w:type="dxa"/>
+          </w:tcPr>
+          <w:p>
+            <w:pPr>
+              <w:rPr>
+                <w:sz w:val="26"/>
+                <w:szCs w:val="26"/>
+              </w:rPr>
+            </w:pPr>
+            <w:r>
+              <w:rPr>
+                <w:b/>
+                <w:bCs/>
+                <w:sz w:val="26"/>
+                <w:szCs w:val="26"/>
+              </w:rPr>
+              <w:t>Cycle - </w:t>
+            </w:r>
+            <w:r>
+              <w:rPr>
+                <w:sz w:val="26"/>
+                <w:szCs w:val="26"/>
+              </w:rPr>
+              <w:t>It is also a closed path where the initial vertex is identical to the closed vertex but the vertex in the path cannot be visited twice. </w:t>
+            </w:r>
+          </w:p>
+        </w:tc>
+      </w:tr>
+    </w:tbl>
+    <w:p>
+      <w:pPr>
+        <w:rPr>
+          <w:sz w:val="26"/>
+          <w:szCs w:val="26"/>
+        </w:rPr>
+      </w:pPr>
+    </w:p>
+    <w:tbl>
+      <w:tblPr>
+        <w:tblStyle w:val="TableGrid"/>
+        <w:tblW w:w="0" w:type="auto"/>
+        <w:tblLook w:val="04A0" w:firstRow="1" w:lastRow="0" w:firstColumn="1" w:lastColumn="0" w:noHBand="0" w:noVBand="1"/>
+      </w:tblPr>
+      <w:tblGrid>
+        <w:gridCol w:w="10502"/>
+      </w:tblGrid>
+      <w:tr>
+        <w:tc>
+          <w:tcPr>
+            <w:tcW w:w="10502" w:type="dxa"/>
+          </w:tcPr>
+          <w:p>
+            <w:pPr>
+              <w:rPr>
+                <w:sz w:val="26"/>
+                <w:szCs w:val="26"/>
+              </w:rPr>
+            </w:pPr>
+            <w:r>
+              <w:rPr>
+                <w:sz w:val="26"/>
+                <w:szCs w:val="26"/>
+              </w:rPr>
+              <w:t xml:space="preserve">Tree </w:t>
+            </w:r>
+            <w:r>
+              <w:rPr>
+                <w:b/>
+                <w:sz w:val="26"/>
+                <w:szCs w:val="26"/>
+              </w:rPr>
+              <w:t>data</w:t>
+            </w:r>
+            <w:r>
+              <w:rPr>
+                <w:sz w:val="26"/>
+                <w:szCs w:val="26"/>
+              </w:rPr>
+              <w:t xml:space="preserve"> structures find </w:t>
+            </w:r>
+            <w:r>
+              <w:rPr>
+                <w:b/>
+                <w:sz w:val="26"/>
+                <w:szCs w:val="26"/>
+              </w:rPr>
+              <w:t>applications</w:t>
+            </w:r>
+            <w:r>
+              <w:rPr>
+                <w:sz w:val="26"/>
+                <w:szCs w:val="26"/>
+              </w:rPr>
+              <w:t xml:space="preserve"> in various domains, including:</w:t>
+            </w:r>
+          </w:p>
+          <w:p>
+            <w:pPr>
+              <w:numPr>
+                <w:ilvl w:val="0"/>
+                <w:numId w:val="8"/>
+              </w:numPr>
+              <w:rPr>
+                <w:sz w:val="26"/>
+                <w:szCs w:val="26"/>
+              </w:rPr>
+            </w:pPr>
+            <w:r>
+              <w:rPr>
+                <w:b/>
+                <w:bCs/>
+                <w:sz w:val="26"/>
+                <w:szCs w:val="26"/>
+              </w:rPr>
+              <w:t>File systems: </w:t>
+            </w:r>
+            <w:r>
+              <w:rPr>
+                <w:sz w:val="26"/>
+                <w:szCs w:val="26"/>
+              </w:rPr>
+              <w:t>Trees are used to organize files and directories in a hierarchical structure.</w:t>
+            </w:r>
+          </w:p>
+          <w:p>
+            <w:pPr>
+              <w:numPr>
+                <w:ilvl w:val="0"/>
+                <w:numId w:val="8"/>
+              </w:numPr>
+              <w:rPr>
+                <w:sz w:val="26"/>
+                <w:szCs w:val="26"/>
+              </w:rPr>
+            </w:pPr>
+            <w:r>
+              <w:rPr>
+                <w:b/>
+                <w:bCs/>
+                <w:sz w:val="26"/>
+                <w:szCs w:val="26"/>
+              </w:rPr>
+              <w:t>Organization charts: </w:t>
+            </w:r>
+            <w:r>
+              <w:rPr>
+                <w:sz w:val="26"/>
+                <w:szCs w:val="26"/>
+              </w:rPr>
+              <w:t>Trees represent the hierarchical structure of an organization, with employees and their reporting relationships.</w:t>
+            </w:r>
+          </w:p>
+          <w:p>
+            <w:pPr>
+              <w:numPr>
+                <w:ilvl w:val="0"/>
+                <w:numId w:val="8"/>
+              </w:numPr>
+              <w:rPr>
+                <w:sz w:val="26"/>
+                <w:szCs w:val="26"/>
+              </w:rPr>
+            </w:pPr>
+            <w:r>
+              <w:rPr>
+                <w:b/>
+                <w:bCs/>
+                <w:sz w:val="26"/>
+                <w:szCs w:val="26"/>
+              </w:rPr>
+              <w:t>Decision-making processes:</w:t>
+            </w:r>
+            <w:r>
+              <w:rPr>
+                <w:sz w:val="26"/>
+                <w:szCs w:val="26"/>
+              </w:rPr>
+              <w:t> Trees are employed in decision trees and game trees to model different outcomes and choices.</w:t>
+            </w:r>
+          </w:p>
+          <w:p>
+            <w:pPr>
+              <w:numPr>
+                <w:ilvl w:val="0"/>
+                <w:numId w:val="8"/>
+              </w:numPr>
+              <w:rPr>
+                <w:sz w:val="26"/>
+                <w:szCs w:val="26"/>
+              </w:rPr>
+            </w:pPr>
+            <w:r>
+              <w:rPr>
+                <w:b/>
+                <w:bCs/>
+                <w:sz w:val="26"/>
+                <w:szCs w:val="26"/>
+              </w:rPr>
+              <w:t>Family trees:</w:t>
+            </w:r>
+            <w:r>
+              <w:rPr>
+                <w:sz w:val="26"/>
+                <w:szCs w:val="26"/>
+              </w:rPr>
+              <w:t> Trees are used to depict genealogical relationships within families.</w:t>
+            </w:r>
+          </w:p>
+          <w:p>
+            <w:pPr>
+              <w:numPr>
+                <w:ilvl w:val="0"/>
+                <w:numId w:val="8"/>
+              </w:numPr>
+              <w:rPr>
+                <w:sz w:val="26"/>
+                <w:szCs w:val="26"/>
+              </w:rPr>
+            </w:pPr>
+            <w:r>
+              <w:rPr>
+                <w:b/>
+                <w:bCs/>
+                <w:sz w:val="26"/>
+                <w:szCs w:val="26"/>
+              </w:rPr>
+              <w:t>HTML/XML parsing:</w:t>
+            </w:r>
+            <w:r>
+              <w:rPr>
+                <w:sz w:val="26"/>
+                <w:szCs w:val="26"/>
+              </w:rPr>
+              <w:t> Trees are utilized to represent the structure of web pages and XML documents.</w:t>
+            </w:r>
+          </w:p>
+        </w:tc>
+      </w:tr>
+    </w:tbl>
     <w:p>
       <w:pPr>
         <w:rPr>
@@ -6086,6 +7929,268 @@
 <file path=word/numbering.xml><?xml version="1.0" encoding="utf-8"?>
 <w:numbering xmlns:wpc="http://schemas.microsoft.com/office/word/2010/wordprocessingCanvas" xmlns:cx="http://schemas.microsoft.com/office/drawing/2014/chartex" xmlns:mc="http://schemas.openxmlformats.org/markup-compatibility/2006" xmlns:o="urn:schemas-microsoft-com:office:office" xmlns:r="http://schemas.openxmlformats.org/officeDocument/2006/relationships" xmlns:m="http://schemas.openxmlformats.org/officeDocument/2006/math" xmlns:v="urn:schemas-microsoft-com:vml" xmlns:wp14="http://schemas.microsoft.com/office/word/2010/wordprocessingDrawing" xmlns:wp="http://schemas.openxmlformats.org/drawingml/2006/wordprocessingDrawing" xmlns:w10="urn:schemas-microsoft-com:office:word" xmlns:w="http://schemas.openxmlformats.org/wordprocessingml/2006/main" xmlns:w14="http://schemas.microsoft.com/office/word/2010/wordml" xmlns:w15="http://schemas.microsoft.com/office/word/2012/wordml" xmlns:w16se="http://schemas.microsoft.com/office/word/2015/wordml/symex" xmlns:wpg="http://schemas.microsoft.com/office/word/2010/wordprocessingGroup" xmlns:wpi="http://schemas.microsoft.com/office/word/2010/wordprocessingInk" xmlns:wne="http://schemas.microsoft.com/office/word/2006/wordml" xmlns:wps="http://schemas.microsoft.com/office/word/2010/wordprocessingShape" mc:Ignorable="w14 w15 w16se wp14">
   <w:abstractNum w:abstractNumId="0" w15:restartNumberingAfterBreak="0">
+    <w:nsid w:val="081D7157"/>
+    <w:multiLevelType w:val="multilevel"/>
+    <w:tmpl w:val="B3540CC4"/>
+    <w:lvl w:ilvl="0">
+      <w:start w:val="1"/>
+      <w:numFmt w:val="bullet"/>
+      <w:lvlText w:val=""/>
+      <w:lvlJc w:val="left"/>
+      <w:pPr>
+        <w:tabs>
+          <w:tab w:val="num" w:pos="720"/>
+        </w:tabs>
+        <w:ind w:left="720" w:hanging="360"/>
+      </w:pPr>
+      <w:rPr>
+        <w:rFonts w:ascii="Symbol" w:hAnsi="Symbol" w:hint="default"/>
+        <w:sz w:val="20"/>
+      </w:rPr>
+    </w:lvl>
+    <w:lvl w:ilvl="1" w:tentative="1">
+      <w:start w:val="1"/>
+      <w:numFmt w:val="bullet"/>
+      <w:lvlText w:val="o"/>
+      <w:lvlJc w:val="left"/>
+      <w:pPr>
+        <w:tabs>
+          <w:tab w:val="num" w:pos="1440"/>
+        </w:tabs>
+        <w:ind w:left="1440" w:hanging="360"/>
+      </w:pPr>
+      <w:rPr>
+        <w:rFonts w:ascii="Courier New" w:hAnsi="Courier New" w:hint="default"/>
+        <w:sz w:val="20"/>
+      </w:rPr>
+    </w:lvl>
+    <w:lvl w:ilvl="2" w:tentative="1">
+      <w:start w:val="1"/>
+      <w:numFmt w:val="bullet"/>
+      <w:lvlText w:val=""/>
+      <w:lvlJc w:val="left"/>
+      <w:pPr>
+        <w:tabs>
+          <w:tab w:val="num" w:pos="2160"/>
+        </w:tabs>
+        <w:ind w:left="2160" w:hanging="360"/>
+      </w:pPr>
+      <w:rPr>
+        <w:rFonts w:ascii="Wingdings" w:hAnsi="Wingdings" w:hint="default"/>
+        <w:sz w:val="20"/>
+      </w:rPr>
+    </w:lvl>
+    <w:lvl w:ilvl="3" w:tentative="1">
+      <w:start w:val="1"/>
+      <w:numFmt w:val="bullet"/>
+      <w:lvlText w:val=""/>
+      <w:lvlJc w:val="left"/>
+      <w:pPr>
+        <w:tabs>
+          <w:tab w:val="num" w:pos="2880"/>
+        </w:tabs>
+        <w:ind w:left="2880" w:hanging="360"/>
+      </w:pPr>
+      <w:rPr>
+        <w:rFonts w:ascii="Wingdings" w:hAnsi="Wingdings" w:hint="default"/>
+        <w:sz w:val="20"/>
+      </w:rPr>
+    </w:lvl>
+    <w:lvl w:ilvl="4" w:tentative="1">
+      <w:start w:val="1"/>
+      <w:numFmt w:val="bullet"/>
+      <w:lvlText w:val=""/>
+      <w:lvlJc w:val="left"/>
+      <w:pPr>
+        <w:tabs>
+          <w:tab w:val="num" w:pos="3600"/>
+        </w:tabs>
+        <w:ind w:left="3600" w:hanging="360"/>
+      </w:pPr>
+      <w:rPr>
+        <w:rFonts w:ascii="Wingdings" w:hAnsi="Wingdings" w:hint="default"/>
+        <w:sz w:val="20"/>
+      </w:rPr>
+    </w:lvl>
+    <w:lvl w:ilvl="5" w:tentative="1">
+      <w:start w:val="1"/>
+      <w:numFmt w:val="bullet"/>
+      <w:lvlText w:val=""/>
+      <w:lvlJc w:val="left"/>
+      <w:pPr>
+        <w:tabs>
+          <w:tab w:val="num" w:pos="4320"/>
+        </w:tabs>
+        <w:ind w:left="4320" w:hanging="360"/>
+      </w:pPr>
+      <w:rPr>
+        <w:rFonts w:ascii="Wingdings" w:hAnsi="Wingdings" w:hint="default"/>
+        <w:sz w:val="20"/>
+      </w:rPr>
+    </w:lvl>
+    <w:lvl w:ilvl="6" w:tentative="1">
+      <w:start w:val="1"/>
+      <w:numFmt w:val="bullet"/>
+      <w:lvlText w:val=""/>
+      <w:lvlJc w:val="left"/>
+      <w:pPr>
+        <w:tabs>
+          <w:tab w:val="num" w:pos="5040"/>
+        </w:tabs>
+        <w:ind w:left="5040" w:hanging="360"/>
+      </w:pPr>
+      <w:rPr>
+        <w:rFonts w:ascii="Wingdings" w:hAnsi="Wingdings" w:hint="default"/>
+        <w:sz w:val="20"/>
+      </w:rPr>
+    </w:lvl>
+    <w:lvl w:ilvl="7" w:tentative="1">
+      <w:start w:val="1"/>
+      <w:numFmt w:val="bullet"/>
+      <w:lvlText w:val=""/>
+      <w:lvlJc w:val="left"/>
+      <w:pPr>
+        <w:tabs>
+          <w:tab w:val="num" w:pos="5760"/>
+        </w:tabs>
+        <w:ind w:left="5760" w:hanging="360"/>
+      </w:pPr>
+      <w:rPr>
+        <w:rFonts w:ascii="Wingdings" w:hAnsi="Wingdings" w:hint="default"/>
+        <w:sz w:val="20"/>
+      </w:rPr>
+    </w:lvl>
+    <w:lvl w:ilvl="8" w:tentative="1">
+      <w:start w:val="1"/>
+      <w:numFmt w:val="bullet"/>
+      <w:lvlText w:val=""/>
+      <w:lvlJc w:val="left"/>
+      <w:pPr>
+        <w:tabs>
+          <w:tab w:val="num" w:pos="6480"/>
+        </w:tabs>
+        <w:ind w:left="6480" w:hanging="360"/>
+      </w:pPr>
+      <w:rPr>
+        <w:rFonts w:ascii="Wingdings" w:hAnsi="Wingdings" w:hint="default"/>
+        <w:sz w:val="20"/>
+      </w:rPr>
+    </w:lvl>
+  </w:abstractNum>
+  <w:abstractNum w:abstractNumId="1" w15:restartNumberingAfterBreak="0">
+    <w:nsid w:val="0C500D0C"/>
+    <w:multiLevelType w:val="multilevel"/>
+    <w:tmpl w:val="4F34DB34"/>
+    <w:lvl w:ilvl="0">
+      <w:start w:val="1"/>
+      <w:numFmt w:val="decimal"/>
+      <w:lvlText w:val="%1."/>
+      <w:lvlJc w:val="left"/>
+      <w:pPr>
+        <w:tabs>
+          <w:tab w:val="num" w:pos="720"/>
+        </w:tabs>
+        <w:ind w:left="720" w:hanging="360"/>
+      </w:pPr>
+    </w:lvl>
+    <w:lvl w:ilvl="1" w:tentative="1">
+      <w:start w:val="1"/>
+      <w:numFmt w:val="decimal"/>
+      <w:lvlText w:val="%2."/>
+      <w:lvlJc w:val="left"/>
+      <w:pPr>
+        <w:tabs>
+          <w:tab w:val="num" w:pos="1440"/>
+        </w:tabs>
+        <w:ind w:left="1440" w:hanging="360"/>
+      </w:pPr>
+    </w:lvl>
+    <w:lvl w:ilvl="2" w:tentative="1">
+      <w:start w:val="1"/>
+      <w:numFmt w:val="decimal"/>
+      <w:lvlText w:val="%3."/>
+      <w:lvlJc w:val="left"/>
+      <w:pPr>
+        <w:tabs>
+          <w:tab w:val="num" w:pos="2160"/>
+        </w:tabs>
+        <w:ind w:left="2160" w:hanging="360"/>
+      </w:pPr>
+    </w:lvl>
+    <w:lvl w:ilvl="3" w:tentative="1">
+      <w:start w:val="1"/>
+      <w:numFmt w:val="decimal"/>
+      <w:lvlText w:val="%4."/>
+      <w:lvlJc w:val="left"/>
+      <w:pPr>
+        <w:tabs>
+          <w:tab w:val="num" w:pos="2880"/>
+        </w:tabs>
+        <w:ind w:left="2880" w:hanging="360"/>
+      </w:pPr>
+    </w:lvl>
+    <w:lvl w:ilvl="4" w:tentative="1">
+      <w:start w:val="1"/>
+      <w:numFmt w:val="decimal"/>
+      <w:lvlText w:val="%5."/>
+      <w:lvlJc w:val="left"/>
+      <w:pPr>
+        <w:tabs>
+          <w:tab w:val="num" w:pos="3600"/>
+        </w:tabs>
+        <w:ind w:left="3600" w:hanging="360"/>
+      </w:pPr>
+    </w:lvl>
+    <w:lvl w:ilvl="5" w:tentative="1">
+      <w:start w:val="1"/>
+      <w:numFmt w:val="decimal"/>
+      <w:lvlText w:val="%6."/>
+      <w:lvlJc w:val="left"/>
+      <w:pPr>
+        <w:tabs>
+          <w:tab w:val="num" w:pos="4320"/>
+        </w:tabs>
+        <w:ind w:left="4320" w:hanging="360"/>
+      </w:pPr>
+    </w:lvl>
+    <w:lvl w:ilvl="6" w:tentative="1">
+      <w:start w:val="1"/>
+      <w:numFmt w:val="decimal"/>
+      <w:lvlText w:val="%7."/>
+      <w:lvlJc w:val="left"/>
+      <w:pPr>
+        <w:tabs>
+          <w:tab w:val="num" w:pos="5040"/>
+        </w:tabs>
+        <w:ind w:left="5040" w:hanging="360"/>
+      </w:pPr>
+    </w:lvl>
+    <w:lvl w:ilvl="7" w:tentative="1">
+      <w:start w:val="1"/>
+      <w:numFmt w:val="decimal"/>
+      <w:lvlText w:val="%8."/>
+      <w:lvlJc w:val="left"/>
+      <w:pPr>
+        <w:tabs>
+          <w:tab w:val="num" w:pos="5760"/>
+        </w:tabs>
+        <w:ind w:left="5760" w:hanging="360"/>
+      </w:pPr>
+    </w:lvl>
+    <w:lvl w:ilvl="8" w:tentative="1">
+      <w:start w:val="1"/>
+      <w:numFmt w:val="decimal"/>
+      <w:lvlText w:val="%9."/>
+      <w:lvlJc w:val="left"/>
+      <w:pPr>
+        <w:tabs>
+          <w:tab w:val="num" w:pos="6480"/>
+        </w:tabs>
+        <w:ind w:left="6480" w:hanging="360"/>
+      </w:pPr>
+    </w:lvl>
+  </w:abstractNum>
+  <w:abstractNum w:abstractNumId="2" w15:restartNumberingAfterBreak="0">
     <w:nsid w:val="16044381"/>
     <w:multiLevelType w:val="hybridMultilevel"/>
     <w:tmpl w:val="BB6CA702"/>
@@ -6174,7 +8279,635 @@
       </w:pPr>
     </w:lvl>
   </w:abstractNum>
-  <w:abstractNum w:abstractNumId="1" w15:restartNumberingAfterBreak="0">
+  <w:abstractNum w:abstractNumId="3" w15:restartNumberingAfterBreak="0">
+    <w:nsid w:val="18E24881"/>
+    <w:multiLevelType w:val="hybridMultilevel"/>
+    <w:tmpl w:val="A3F6AA62"/>
+    <w:lvl w:ilvl="0" w:tplc="13DC1F68">
+      <w:start w:val="1"/>
+      <w:numFmt w:val="bullet"/>
+      <w:lvlText w:val="•"/>
+      <w:lvlJc w:val="left"/>
+      <w:pPr>
+        <w:tabs>
+          <w:tab w:val="num" w:pos="720"/>
+        </w:tabs>
+        <w:ind w:left="720" w:hanging="360"/>
+      </w:pPr>
+      <w:rPr>
+        <w:rFonts w:ascii="Arial" w:hAnsi="Arial" w:hint="default"/>
+      </w:rPr>
+    </w:lvl>
+    <w:lvl w:ilvl="1" w:tplc="27D22294" w:tentative="1">
+      <w:start w:val="1"/>
+      <w:numFmt w:val="bullet"/>
+      <w:lvlText w:val="•"/>
+      <w:lvlJc w:val="left"/>
+      <w:pPr>
+        <w:tabs>
+          <w:tab w:val="num" w:pos="1440"/>
+        </w:tabs>
+        <w:ind w:left="1440" w:hanging="360"/>
+      </w:pPr>
+      <w:rPr>
+        <w:rFonts w:ascii="Arial" w:hAnsi="Arial" w:hint="default"/>
+      </w:rPr>
+    </w:lvl>
+    <w:lvl w:ilvl="2" w:tplc="07DA852E" w:tentative="1">
+      <w:start w:val="1"/>
+      <w:numFmt w:val="bullet"/>
+      <w:lvlText w:val="•"/>
+      <w:lvlJc w:val="left"/>
+      <w:pPr>
+        <w:tabs>
+          <w:tab w:val="num" w:pos="2160"/>
+        </w:tabs>
+        <w:ind w:left="2160" w:hanging="360"/>
+      </w:pPr>
+      <w:rPr>
+        <w:rFonts w:ascii="Arial" w:hAnsi="Arial" w:hint="default"/>
+      </w:rPr>
+    </w:lvl>
+    <w:lvl w:ilvl="3" w:tplc="B8B6947E" w:tentative="1">
+      <w:start w:val="1"/>
+      <w:numFmt w:val="bullet"/>
+      <w:lvlText w:val="•"/>
+      <w:lvlJc w:val="left"/>
+      <w:pPr>
+        <w:tabs>
+          <w:tab w:val="num" w:pos="2880"/>
+        </w:tabs>
+        <w:ind w:left="2880" w:hanging="360"/>
+      </w:pPr>
+      <w:rPr>
+        <w:rFonts w:ascii="Arial" w:hAnsi="Arial" w:hint="default"/>
+      </w:rPr>
+    </w:lvl>
+    <w:lvl w:ilvl="4" w:tplc="2DF6B964" w:tentative="1">
+      <w:start w:val="1"/>
+      <w:numFmt w:val="bullet"/>
+      <w:lvlText w:val="•"/>
+      <w:lvlJc w:val="left"/>
+      <w:pPr>
+        <w:tabs>
+          <w:tab w:val="num" w:pos="3600"/>
+        </w:tabs>
+        <w:ind w:left="3600" w:hanging="360"/>
+      </w:pPr>
+      <w:rPr>
+        <w:rFonts w:ascii="Arial" w:hAnsi="Arial" w:hint="default"/>
+      </w:rPr>
+    </w:lvl>
+    <w:lvl w:ilvl="5" w:tplc="D88C28F2" w:tentative="1">
+      <w:start w:val="1"/>
+      <w:numFmt w:val="bullet"/>
+      <w:lvlText w:val="•"/>
+      <w:lvlJc w:val="left"/>
+      <w:pPr>
+        <w:tabs>
+          <w:tab w:val="num" w:pos="4320"/>
+        </w:tabs>
+        <w:ind w:left="4320" w:hanging="360"/>
+      </w:pPr>
+      <w:rPr>
+        <w:rFonts w:ascii="Arial" w:hAnsi="Arial" w:hint="default"/>
+      </w:rPr>
+    </w:lvl>
+    <w:lvl w:ilvl="6" w:tplc="226E62A6" w:tentative="1">
+      <w:start w:val="1"/>
+      <w:numFmt w:val="bullet"/>
+      <w:lvlText w:val="•"/>
+      <w:lvlJc w:val="left"/>
+      <w:pPr>
+        <w:tabs>
+          <w:tab w:val="num" w:pos="5040"/>
+        </w:tabs>
+        <w:ind w:left="5040" w:hanging="360"/>
+      </w:pPr>
+      <w:rPr>
+        <w:rFonts w:ascii="Arial" w:hAnsi="Arial" w:hint="default"/>
+      </w:rPr>
+    </w:lvl>
+    <w:lvl w:ilvl="7" w:tplc="D7903DB4" w:tentative="1">
+      <w:start w:val="1"/>
+      <w:numFmt w:val="bullet"/>
+      <w:lvlText w:val="•"/>
+      <w:lvlJc w:val="left"/>
+      <w:pPr>
+        <w:tabs>
+          <w:tab w:val="num" w:pos="5760"/>
+        </w:tabs>
+        <w:ind w:left="5760" w:hanging="360"/>
+      </w:pPr>
+      <w:rPr>
+        <w:rFonts w:ascii="Arial" w:hAnsi="Arial" w:hint="default"/>
+      </w:rPr>
+    </w:lvl>
+    <w:lvl w:ilvl="8" w:tplc="8D489F12" w:tentative="1">
+      <w:start w:val="1"/>
+      <w:numFmt w:val="bullet"/>
+      <w:lvlText w:val="•"/>
+      <w:lvlJc w:val="left"/>
+      <w:pPr>
+        <w:tabs>
+          <w:tab w:val="num" w:pos="6480"/>
+        </w:tabs>
+        <w:ind w:left="6480" w:hanging="360"/>
+      </w:pPr>
+      <w:rPr>
+        <w:rFonts w:ascii="Arial" w:hAnsi="Arial" w:hint="default"/>
+      </w:rPr>
+    </w:lvl>
+  </w:abstractNum>
+  <w:abstractNum w:abstractNumId="4" w15:restartNumberingAfterBreak="0">
+    <w:nsid w:val="196C69F5"/>
+    <w:multiLevelType w:val="multilevel"/>
+    <w:tmpl w:val="52AE3466"/>
+    <w:lvl w:ilvl="0">
+      <w:start w:val="1"/>
+      <w:numFmt w:val="decimal"/>
+      <w:lvlText w:val="%1."/>
+      <w:lvlJc w:val="left"/>
+      <w:pPr>
+        <w:tabs>
+          <w:tab w:val="num" w:pos="720"/>
+        </w:tabs>
+        <w:ind w:left="720" w:hanging="360"/>
+      </w:pPr>
+    </w:lvl>
+    <w:lvl w:ilvl="1" w:tentative="1">
+      <w:start w:val="1"/>
+      <w:numFmt w:val="decimal"/>
+      <w:lvlText w:val="%2."/>
+      <w:lvlJc w:val="left"/>
+      <w:pPr>
+        <w:tabs>
+          <w:tab w:val="num" w:pos="1440"/>
+        </w:tabs>
+        <w:ind w:left="1440" w:hanging="360"/>
+      </w:pPr>
+    </w:lvl>
+    <w:lvl w:ilvl="2" w:tentative="1">
+      <w:start w:val="1"/>
+      <w:numFmt w:val="decimal"/>
+      <w:lvlText w:val="%3."/>
+      <w:lvlJc w:val="left"/>
+      <w:pPr>
+        <w:tabs>
+          <w:tab w:val="num" w:pos="2160"/>
+        </w:tabs>
+        <w:ind w:left="2160" w:hanging="360"/>
+      </w:pPr>
+    </w:lvl>
+    <w:lvl w:ilvl="3" w:tentative="1">
+      <w:start w:val="1"/>
+      <w:numFmt w:val="decimal"/>
+      <w:lvlText w:val="%4."/>
+      <w:lvlJc w:val="left"/>
+      <w:pPr>
+        <w:tabs>
+          <w:tab w:val="num" w:pos="2880"/>
+        </w:tabs>
+        <w:ind w:left="2880" w:hanging="360"/>
+      </w:pPr>
+    </w:lvl>
+    <w:lvl w:ilvl="4" w:tentative="1">
+      <w:start w:val="1"/>
+      <w:numFmt w:val="decimal"/>
+      <w:lvlText w:val="%5."/>
+      <w:lvlJc w:val="left"/>
+      <w:pPr>
+        <w:tabs>
+          <w:tab w:val="num" w:pos="3600"/>
+        </w:tabs>
+        <w:ind w:left="3600" w:hanging="360"/>
+      </w:pPr>
+    </w:lvl>
+    <w:lvl w:ilvl="5" w:tentative="1">
+      <w:start w:val="1"/>
+      <w:numFmt w:val="decimal"/>
+      <w:lvlText w:val="%6."/>
+      <w:lvlJc w:val="left"/>
+      <w:pPr>
+        <w:tabs>
+          <w:tab w:val="num" w:pos="4320"/>
+        </w:tabs>
+        <w:ind w:left="4320" w:hanging="360"/>
+      </w:pPr>
+    </w:lvl>
+    <w:lvl w:ilvl="6" w:tentative="1">
+      <w:start w:val="1"/>
+      <w:numFmt w:val="decimal"/>
+      <w:lvlText w:val="%7."/>
+      <w:lvlJc w:val="left"/>
+      <w:pPr>
+        <w:tabs>
+          <w:tab w:val="num" w:pos="5040"/>
+        </w:tabs>
+        <w:ind w:left="5040" w:hanging="360"/>
+      </w:pPr>
+    </w:lvl>
+    <w:lvl w:ilvl="7" w:tentative="1">
+      <w:start w:val="1"/>
+      <w:numFmt w:val="decimal"/>
+      <w:lvlText w:val="%8."/>
+      <w:lvlJc w:val="left"/>
+      <w:pPr>
+        <w:tabs>
+          <w:tab w:val="num" w:pos="5760"/>
+        </w:tabs>
+        <w:ind w:left="5760" w:hanging="360"/>
+      </w:pPr>
+    </w:lvl>
+    <w:lvl w:ilvl="8" w:tentative="1">
+      <w:start w:val="1"/>
+      <w:numFmt w:val="decimal"/>
+      <w:lvlText w:val="%9."/>
+      <w:lvlJc w:val="left"/>
+      <w:pPr>
+        <w:tabs>
+          <w:tab w:val="num" w:pos="6480"/>
+        </w:tabs>
+        <w:ind w:left="6480" w:hanging="360"/>
+      </w:pPr>
+    </w:lvl>
+  </w:abstractNum>
+  <w:abstractNum w:abstractNumId="5" w15:restartNumberingAfterBreak="0">
+    <w:nsid w:val="2E9E1CBC"/>
+    <w:multiLevelType w:val="multilevel"/>
+    <w:tmpl w:val="2D86D3F0"/>
+    <w:lvl w:ilvl="0">
+      <w:start w:val="1"/>
+      <w:numFmt w:val="bullet"/>
+      <w:lvlText w:val=""/>
+      <w:lvlJc w:val="left"/>
+      <w:pPr>
+        <w:tabs>
+          <w:tab w:val="num" w:pos="720"/>
+        </w:tabs>
+        <w:ind w:left="720" w:hanging="360"/>
+      </w:pPr>
+      <w:rPr>
+        <w:rFonts w:ascii="Symbol" w:hAnsi="Symbol" w:hint="default"/>
+        <w:sz w:val="20"/>
+      </w:rPr>
+    </w:lvl>
+    <w:lvl w:ilvl="1" w:tentative="1">
+      <w:start w:val="1"/>
+      <w:numFmt w:val="bullet"/>
+      <w:lvlText w:val="o"/>
+      <w:lvlJc w:val="left"/>
+      <w:pPr>
+        <w:tabs>
+          <w:tab w:val="num" w:pos="1440"/>
+        </w:tabs>
+        <w:ind w:left="1440" w:hanging="360"/>
+      </w:pPr>
+      <w:rPr>
+        <w:rFonts w:ascii="Courier New" w:hAnsi="Courier New" w:hint="default"/>
+        <w:sz w:val="20"/>
+      </w:rPr>
+    </w:lvl>
+    <w:lvl w:ilvl="2" w:tentative="1">
+      <w:start w:val="1"/>
+      <w:numFmt w:val="bullet"/>
+      <w:lvlText w:val=""/>
+      <w:lvlJc w:val="left"/>
+      <w:pPr>
+        <w:tabs>
+          <w:tab w:val="num" w:pos="2160"/>
+        </w:tabs>
+        <w:ind w:left="2160" w:hanging="360"/>
+      </w:pPr>
+      <w:rPr>
+        <w:rFonts w:ascii="Wingdings" w:hAnsi="Wingdings" w:hint="default"/>
+        <w:sz w:val="20"/>
+      </w:rPr>
+    </w:lvl>
+    <w:lvl w:ilvl="3" w:tentative="1">
+      <w:start w:val="1"/>
+      <w:numFmt w:val="bullet"/>
+      <w:lvlText w:val=""/>
+      <w:lvlJc w:val="left"/>
+      <w:pPr>
+        <w:tabs>
+          <w:tab w:val="num" w:pos="2880"/>
+        </w:tabs>
+        <w:ind w:left="2880" w:hanging="360"/>
+      </w:pPr>
+      <w:rPr>
+        <w:rFonts w:ascii="Wingdings" w:hAnsi="Wingdings" w:hint="default"/>
+        <w:sz w:val="20"/>
+      </w:rPr>
+    </w:lvl>
+    <w:lvl w:ilvl="4" w:tentative="1">
+      <w:start w:val="1"/>
+      <w:numFmt w:val="bullet"/>
+      <w:lvlText w:val=""/>
+      <w:lvlJc w:val="left"/>
+      <w:pPr>
+        <w:tabs>
+          <w:tab w:val="num" w:pos="3600"/>
+        </w:tabs>
+        <w:ind w:left="3600" w:hanging="360"/>
+      </w:pPr>
+      <w:rPr>
+        <w:rFonts w:ascii="Wingdings" w:hAnsi="Wingdings" w:hint="default"/>
+        <w:sz w:val="20"/>
+      </w:rPr>
+    </w:lvl>
+    <w:lvl w:ilvl="5" w:tentative="1">
+      <w:start w:val="1"/>
+      <w:numFmt w:val="bullet"/>
+      <w:lvlText w:val=""/>
+      <w:lvlJc w:val="left"/>
+      <w:pPr>
+        <w:tabs>
+          <w:tab w:val="num" w:pos="4320"/>
+        </w:tabs>
+        <w:ind w:left="4320" w:hanging="360"/>
+      </w:pPr>
+      <w:rPr>
+        <w:rFonts w:ascii="Wingdings" w:hAnsi="Wingdings" w:hint="default"/>
+        <w:sz w:val="20"/>
+      </w:rPr>
+    </w:lvl>
+    <w:lvl w:ilvl="6" w:tentative="1">
+      <w:start w:val="1"/>
+      <w:numFmt w:val="bullet"/>
+      <w:lvlText w:val=""/>
+      <w:lvlJc w:val="left"/>
+      <w:pPr>
+        <w:tabs>
+          <w:tab w:val="num" w:pos="5040"/>
+        </w:tabs>
+        <w:ind w:left="5040" w:hanging="360"/>
+      </w:pPr>
+      <w:rPr>
+        <w:rFonts w:ascii="Wingdings" w:hAnsi="Wingdings" w:hint="default"/>
+        <w:sz w:val="20"/>
+      </w:rPr>
+    </w:lvl>
+    <w:lvl w:ilvl="7" w:tentative="1">
+      <w:start w:val="1"/>
+      <w:numFmt w:val="bullet"/>
+      <w:lvlText w:val=""/>
+      <w:lvlJc w:val="left"/>
+      <w:pPr>
+        <w:tabs>
+          <w:tab w:val="num" w:pos="5760"/>
+        </w:tabs>
+        <w:ind w:left="5760" w:hanging="360"/>
+      </w:pPr>
+      <w:rPr>
+        <w:rFonts w:ascii="Wingdings" w:hAnsi="Wingdings" w:hint="default"/>
+        <w:sz w:val="20"/>
+      </w:rPr>
+    </w:lvl>
+    <w:lvl w:ilvl="8" w:tentative="1">
+      <w:start w:val="1"/>
+      <w:numFmt w:val="bullet"/>
+      <w:lvlText w:val=""/>
+      <w:lvlJc w:val="left"/>
+      <w:pPr>
+        <w:tabs>
+          <w:tab w:val="num" w:pos="6480"/>
+        </w:tabs>
+        <w:ind w:left="6480" w:hanging="360"/>
+      </w:pPr>
+      <w:rPr>
+        <w:rFonts w:ascii="Wingdings" w:hAnsi="Wingdings" w:hint="default"/>
+        <w:sz w:val="20"/>
+      </w:rPr>
+    </w:lvl>
+  </w:abstractNum>
+  <w:abstractNum w:abstractNumId="6" w15:restartNumberingAfterBreak="0">
+    <w:nsid w:val="39A231E2"/>
+    <w:multiLevelType w:val="multilevel"/>
+    <w:tmpl w:val="C994E830"/>
+    <w:lvl w:ilvl="0">
+      <w:start w:val="1"/>
+      <w:numFmt w:val="decimal"/>
+      <w:lvlText w:val="%1."/>
+      <w:lvlJc w:val="left"/>
+      <w:pPr>
+        <w:tabs>
+          <w:tab w:val="num" w:pos="720"/>
+        </w:tabs>
+        <w:ind w:left="720" w:hanging="360"/>
+      </w:pPr>
+    </w:lvl>
+    <w:lvl w:ilvl="1" w:tentative="1">
+      <w:start w:val="1"/>
+      <w:numFmt w:val="decimal"/>
+      <w:lvlText w:val="%2."/>
+      <w:lvlJc w:val="left"/>
+      <w:pPr>
+        <w:tabs>
+          <w:tab w:val="num" w:pos="1440"/>
+        </w:tabs>
+        <w:ind w:left="1440" w:hanging="360"/>
+      </w:pPr>
+    </w:lvl>
+    <w:lvl w:ilvl="2" w:tentative="1">
+      <w:start w:val="1"/>
+      <w:numFmt w:val="decimal"/>
+      <w:lvlText w:val="%3."/>
+      <w:lvlJc w:val="left"/>
+      <w:pPr>
+        <w:tabs>
+          <w:tab w:val="num" w:pos="2160"/>
+        </w:tabs>
+        <w:ind w:left="2160" w:hanging="360"/>
+      </w:pPr>
+    </w:lvl>
+    <w:lvl w:ilvl="3" w:tentative="1">
+      <w:start w:val="1"/>
+      <w:numFmt w:val="decimal"/>
+      <w:lvlText w:val="%4."/>
+      <w:lvlJc w:val="left"/>
+      <w:pPr>
+        <w:tabs>
+          <w:tab w:val="num" w:pos="2880"/>
+        </w:tabs>
+        <w:ind w:left="2880" w:hanging="360"/>
+      </w:pPr>
+    </w:lvl>
+    <w:lvl w:ilvl="4" w:tentative="1">
+      <w:start w:val="1"/>
+      <w:numFmt w:val="decimal"/>
+      <w:lvlText w:val="%5."/>
+      <w:lvlJc w:val="left"/>
+      <w:pPr>
+        <w:tabs>
+          <w:tab w:val="num" w:pos="3600"/>
+        </w:tabs>
+        <w:ind w:left="3600" w:hanging="360"/>
+      </w:pPr>
+    </w:lvl>
+    <w:lvl w:ilvl="5" w:tentative="1">
+      <w:start w:val="1"/>
+      <w:numFmt w:val="decimal"/>
+      <w:lvlText w:val="%6."/>
+      <w:lvlJc w:val="left"/>
+      <w:pPr>
+        <w:tabs>
+          <w:tab w:val="num" w:pos="4320"/>
+        </w:tabs>
+        <w:ind w:left="4320" w:hanging="360"/>
+      </w:pPr>
+    </w:lvl>
+    <w:lvl w:ilvl="6" w:tentative="1">
+      <w:start w:val="1"/>
+      <w:numFmt w:val="decimal"/>
+      <w:lvlText w:val="%7."/>
+      <w:lvlJc w:val="left"/>
+      <w:pPr>
+        <w:tabs>
+          <w:tab w:val="num" w:pos="5040"/>
+        </w:tabs>
+        <w:ind w:left="5040" w:hanging="360"/>
+      </w:pPr>
+    </w:lvl>
+    <w:lvl w:ilvl="7" w:tentative="1">
+      <w:start w:val="1"/>
+      <w:numFmt w:val="decimal"/>
+      <w:lvlText w:val="%8."/>
+      <w:lvlJc w:val="left"/>
+      <w:pPr>
+        <w:tabs>
+          <w:tab w:val="num" w:pos="5760"/>
+        </w:tabs>
+        <w:ind w:left="5760" w:hanging="360"/>
+      </w:pPr>
+    </w:lvl>
+    <w:lvl w:ilvl="8" w:tentative="1">
+      <w:start w:val="1"/>
+      <w:numFmt w:val="decimal"/>
+      <w:lvlText w:val="%9."/>
+      <w:lvlJc w:val="left"/>
+      <w:pPr>
+        <w:tabs>
+          <w:tab w:val="num" w:pos="6480"/>
+        </w:tabs>
+        <w:ind w:left="6480" w:hanging="360"/>
+      </w:pPr>
+    </w:lvl>
+  </w:abstractNum>
+  <w:abstractNum w:abstractNumId="7" w15:restartNumberingAfterBreak="0">
+    <w:nsid w:val="39B05E0B"/>
+    <w:multiLevelType w:val="multilevel"/>
+    <w:tmpl w:val="2ADA39A8"/>
+    <w:lvl w:ilvl="0">
+      <w:start w:val="1"/>
+      <w:numFmt w:val="decimal"/>
+      <w:lvlText w:val="%1."/>
+      <w:lvlJc w:val="left"/>
+      <w:pPr>
+        <w:tabs>
+          <w:tab w:val="num" w:pos="720"/>
+        </w:tabs>
+        <w:ind w:left="720" w:hanging="360"/>
+      </w:pPr>
+    </w:lvl>
+    <w:lvl w:ilvl="1" w:tentative="1">
+      <w:start w:val="1"/>
+      <w:numFmt w:val="decimal"/>
+      <w:lvlText w:val="%2."/>
+      <w:lvlJc w:val="left"/>
+      <w:pPr>
+        <w:tabs>
+          <w:tab w:val="num" w:pos="1440"/>
+        </w:tabs>
+        <w:ind w:left="1440" w:hanging="360"/>
+      </w:pPr>
+    </w:lvl>
+    <w:lvl w:ilvl="2" w:tentative="1">
+      <w:start w:val="1"/>
+      <w:numFmt w:val="decimal"/>
+      <w:lvlText w:val="%3."/>
+      <w:lvlJc w:val="left"/>
+      <w:pPr>
+        <w:tabs>
+          <w:tab w:val="num" w:pos="2160"/>
+        </w:tabs>
+        <w:ind w:left="2160" w:hanging="360"/>
+      </w:pPr>
+    </w:lvl>
+    <w:lvl w:ilvl="3" w:tentative="1">
+      <w:start w:val="1"/>
+      <w:numFmt w:val="decimal"/>
+      <w:lvlText w:val="%4."/>
+      <w:lvlJc w:val="left"/>
+      <w:pPr>
+        <w:tabs>
+          <w:tab w:val="num" w:pos="2880"/>
+        </w:tabs>
+        <w:ind w:left="2880" w:hanging="360"/>
+      </w:pPr>
+    </w:lvl>
+    <w:lvl w:ilvl="4" w:tentative="1">
+      <w:start w:val="1"/>
+      <w:numFmt w:val="decimal"/>
+      <w:lvlText w:val="%5."/>
+      <w:lvlJc w:val="left"/>
+      <w:pPr>
+        <w:tabs>
+          <w:tab w:val="num" w:pos="3600"/>
+        </w:tabs>
+        <w:ind w:left="3600" w:hanging="360"/>
+      </w:pPr>
+    </w:lvl>
+    <w:lvl w:ilvl="5" w:tentative="1">
+      <w:start w:val="1"/>
+      <w:numFmt w:val="decimal"/>
+      <w:lvlText w:val="%6."/>
+      <w:lvlJc w:val="left"/>
+      <w:pPr>
+        <w:tabs>
+          <w:tab w:val="num" w:pos="4320"/>
+        </w:tabs>
+        <w:ind w:left="4320" w:hanging="360"/>
+      </w:pPr>
+    </w:lvl>
+    <w:lvl w:ilvl="6" w:tentative="1">
+      <w:start w:val="1"/>
+      <w:numFmt w:val="decimal"/>
+      <w:lvlText w:val="%7."/>
+      <w:lvlJc w:val="left"/>
+      <w:pPr>
+        <w:tabs>
+          <w:tab w:val="num" w:pos="5040"/>
+        </w:tabs>
+        <w:ind w:left="5040" w:hanging="360"/>
+      </w:pPr>
+    </w:lvl>
+    <w:lvl w:ilvl="7" w:tentative="1">
+      <w:start w:val="1"/>
+      <w:numFmt w:val="decimal"/>
+      <w:lvlText w:val="%8."/>
+      <w:lvlJc w:val="left"/>
+      <w:pPr>
+        <w:tabs>
+          <w:tab w:val="num" w:pos="5760"/>
+        </w:tabs>
+        <w:ind w:left="5760" w:hanging="360"/>
+      </w:pPr>
+    </w:lvl>
+    <w:lvl w:ilvl="8" w:tentative="1">
+      <w:start w:val="1"/>
+      <w:numFmt w:val="decimal"/>
+      <w:lvlText w:val="%9."/>
+      <w:lvlJc w:val="left"/>
+      <w:pPr>
+        <w:tabs>
+          <w:tab w:val="num" w:pos="6480"/>
+        </w:tabs>
+        <w:ind w:left="6480" w:hanging="360"/>
+      </w:pPr>
+    </w:lvl>
+  </w:abstractNum>
+  <w:abstractNum w:abstractNumId="8" w15:restartNumberingAfterBreak="0">
     <w:nsid w:val="48576BF6"/>
     <w:multiLevelType w:val="multilevel"/>
     <w:tmpl w:val="2AC8A650"/>
@@ -6323,7 +9056,7 @@
       </w:rPr>
     </w:lvl>
   </w:abstractNum>
-  <w:abstractNum w:abstractNumId="2" w15:restartNumberingAfterBreak="0">
+  <w:abstractNum w:abstractNumId="9" w15:restartNumberingAfterBreak="0">
     <w:nsid w:val="485F1562"/>
     <w:multiLevelType w:val="multilevel"/>
     <w:tmpl w:val="1C44D7F8"/>
@@ -6436,7 +9169,7 @@
       </w:pPr>
     </w:lvl>
   </w:abstractNum>
-  <w:abstractNum w:abstractNumId="3" w15:restartNumberingAfterBreak="0">
+  <w:abstractNum w:abstractNumId="10" w15:restartNumberingAfterBreak="0">
     <w:nsid w:val="4E957AED"/>
     <w:multiLevelType w:val="hybridMultilevel"/>
     <w:tmpl w:val="7F4E424E"/>
@@ -6525,7 +9258,7 @@
       </w:pPr>
     </w:lvl>
   </w:abstractNum>
-  <w:abstractNum w:abstractNumId="4" w15:restartNumberingAfterBreak="0">
+  <w:abstractNum w:abstractNumId="11" w15:restartNumberingAfterBreak="0">
     <w:nsid w:val="5A7D350F"/>
     <w:multiLevelType w:val="multilevel"/>
     <w:tmpl w:val="A1A02246"/>
@@ -6674,7 +9407,7 @@
       </w:rPr>
     </w:lvl>
   </w:abstractNum>
-  <w:abstractNum w:abstractNumId="5" w15:restartNumberingAfterBreak="0">
+  <w:abstractNum w:abstractNumId="12" w15:restartNumberingAfterBreak="0">
     <w:nsid w:val="76172414"/>
     <w:multiLevelType w:val="multilevel"/>
     <w:tmpl w:val="A6DCF512"/>
@@ -6788,22 +9521,43 @@
     </w:lvl>
   </w:abstractNum>
   <w:num w:numId="1">
-    <w:abstractNumId w:val="3"/>
+    <w:abstractNumId w:val="10"/>
   </w:num>
   <w:num w:numId="2">
+    <w:abstractNumId w:val="2"/>
+  </w:num>
+  <w:num w:numId="3">
+    <w:abstractNumId w:val="12"/>
+  </w:num>
+  <w:num w:numId="4">
+    <w:abstractNumId w:val="9"/>
+  </w:num>
+  <w:num w:numId="5">
+    <w:abstractNumId w:val="8"/>
+  </w:num>
+  <w:num w:numId="6">
+    <w:abstractNumId w:val="11"/>
+  </w:num>
+  <w:num w:numId="7">
+    <w:abstractNumId w:val="5"/>
+  </w:num>
+  <w:num w:numId="8">
     <w:abstractNumId w:val="0"/>
   </w:num>
-  <w:num w:numId="3">
-    <w:abstractNumId w:val="5"/>
-  </w:num>
-  <w:num w:numId="4">
-    <w:abstractNumId w:val="2"/>
-  </w:num>
-  <w:num w:numId="5">
+  <w:num w:numId="9">
     <w:abstractNumId w:val="1"/>
   </w:num>
-  <w:num w:numId="6">
+  <w:num w:numId="10">
+    <w:abstractNumId w:val="6"/>
+  </w:num>
+  <w:num w:numId="11">
     <w:abstractNumId w:val="4"/>
+  </w:num>
+  <w:num w:numId="12">
+    <w:abstractNumId w:val="7"/>
+  </w:num>
+  <w:num w:numId="13">
+    <w:abstractNumId w:val="3"/>
   </w:num>
 </w:numbering>
 </file>

</xml_diff>

<commit_message>
heap and stack memory added
</commit_message>
<xml_diff>
--- a/Data Structure and Algorithm.docx
+++ b/Data Structure and Algorithm.docx
@@ -707,8 +707,6 @@
               </w:rPr>
               <w:t>Hashtable</w:t>
             </w:r>
-            <w:bookmarkStart w:id="0" w:name="_GoBack"/>
-            <w:bookmarkEnd w:id="0"/>
             <w:proofErr w:type="spellEnd"/>
             <w:r>
               <w:rPr>
@@ -972,6 +970,467 @@
         </w:rPr>
       </w:pPr>
     </w:p>
+    <w:tbl>
+      <w:tblPr>
+        <w:tblStyle w:val="TableGrid"/>
+        <w:tblW w:w="0" w:type="auto"/>
+        <w:tblLook w:val="04A0" w:firstRow="1" w:lastRow="0" w:firstColumn="1" w:lastColumn="0" w:noHBand="0" w:noVBand="1"/>
+      </w:tblPr>
+      <w:tblGrid>
+        <w:gridCol w:w="10502"/>
+      </w:tblGrid>
+      <w:tr>
+        <w:tc>
+          <w:tcPr>
+            <w:tcW w:w="10502" w:type="dxa"/>
+          </w:tcPr>
+          <w:p>
+            <w:pPr>
+              <w:rPr>
+                <w:sz w:val="26"/>
+                <w:szCs w:val="26"/>
+              </w:rPr>
+            </w:pPr>
+            <w:r>
+              <w:rPr>
+                <w:b/>
+                <w:sz w:val="26"/>
+                <w:szCs w:val="26"/>
+              </w:rPr>
+              <w:t>Heap memory</w:t>
+            </w:r>
+            <w:r>
+              <w:rPr>
+                <w:sz w:val="26"/>
+                <w:szCs w:val="26"/>
+              </w:rPr>
+              <w:t xml:space="preserve"> is a type of memory allocation that allows programmers to </w:t>
+            </w:r>
+            <w:r>
+              <w:rPr>
+                <w:b/>
+                <w:sz w:val="26"/>
+                <w:szCs w:val="26"/>
+              </w:rPr>
+              <w:t>request</w:t>
+            </w:r>
+            <w:r>
+              <w:rPr>
+                <w:sz w:val="26"/>
+                <w:szCs w:val="26"/>
+              </w:rPr>
+              <w:t xml:space="preserve"> and </w:t>
+            </w:r>
+            <w:r>
+              <w:rPr>
+                <w:b/>
+                <w:sz w:val="26"/>
+                <w:szCs w:val="26"/>
+              </w:rPr>
+              <w:t>release</w:t>
+            </w:r>
+            <w:r>
+              <w:rPr>
+                <w:sz w:val="26"/>
+                <w:szCs w:val="26"/>
+              </w:rPr>
+              <w:t xml:space="preserve"> </w:t>
+            </w:r>
+            <w:r>
+              <w:rPr>
+                <w:b/>
+                <w:sz w:val="26"/>
+                <w:szCs w:val="26"/>
+              </w:rPr>
+              <w:t>memory dynamically</w:t>
+            </w:r>
+            <w:r>
+              <w:rPr>
+                <w:sz w:val="26"/>
+                <w:szCs w:val="26"/>
+              </w:rPr>
+              <w:t xml:space="preserve"> during the execution of a program. Heap memory is different from stack memory, which is allocated and deallocated automatically when a function is called and returned. </w:t>
+            </w:r>
+            <w:r>
+              <w:rPr>
+                <w:b/>
+                <w:sz w:val="26"/>
+                <w:szCs w:val="26"/>
+              </w:rPr>
+              <w:t>Heap memory</w:t>
+            </w:r>
+            <w:r>
+              <w:rPr>
+                <w:sz w:val="26"/>
+                <w:szCs w:val="26"/>
+              </w:rPr>
+              <w:t xml:space="preserve"> is also known as </w:t>
+            </w:r>
+            <w:r>
+              <w:rPr>
+                <w:b/>
+                <w:sz w:val="26"/>
+                <w:szCs w:val="26"/>
+              </w:rPr>
+              <w:t>dynamic memory</w:t>
+            </w:r>
+            <w:r>
+              <w:rPr>
+                <w:sz w:val="26"/>
+                <w:szCs w:val="26"/>
+              </w:rPr>
+              <w:t xml:space="preserve"> or </w:t>
+            </w:r>
+            <w:r>
+              <w:rPr>
+                <w:b/>
+                <w:sz w:val="26"/>
+                <w:szCs w:val="26"/>
+              </w:rPr>
+              <w:t>free store</w:t>
+            </w:r>
+            <w:r>
+              <w:rPr>
+                <w:sz w:val="26"/>
+                <w:szCs w:val="26"/>
+              </w:rPr>
+              <w:t>.</w:t>
+            </w:r>
+          </w:p>
+          <w:p>
+            <w:pPr>
+              <w:rPr>
+                <w:sz w:val="26"/>
+                <w:szCs w:val="26"/>
+              </w:rPr>
+            </w:pPr>
+            <w:r>
+              <w:rPr>
+                <w:sz w:val="26"/>
+                <w:szCs w:val="26"/>
+              </w:rPr>
+              <w:t xml:space="preserve">Heap memory can be </w:t>
+            </w:r>
+            <w:r>
+              <w:rPr>
+                <w:b/>
+                <w:sz w:val="26"/>
+                <w:szCs w:val="26"/>
+              </w:rPr>
+              <w:t>accessed</w:t>
+            </w:r>
+            <w:r>
+              <w:rPr>
+                <w:sz w:val="26"/>
+                <w:szCs w:val="26"/>
+              </w:rPr>
+              <w:t xml:space="preserve"> by using </w:t>
+            </w:r>
+            <w:r>
+              <w:rPr>
+                <w:b/>
+                <w:sz w:val="26"/>
+                <w:szCs w:val="26"/>
+              </w:rPr>
+              <w:t>pointers</w:t>
+            </w:r>
+            <w:r>
+              <w:rPr>
+                <w:sz w:val="26"/>
+                <w:szCs w:val="26"/>
+              </w:rPr>
+              <w:t xml:space="preserve">, which are variables that store the address of another variable or object. </w:t>
+            </w:r>
+            <w:r>
+              <w:rPr>
+                <w:b/>
+                <w:sz w:val="26"/>
+                <w:szCs w:val="26"/>
+              </w:rPr>
+              <w:t>Pointers</w:t>
+            </w:r>
+            <w:r>
+              <w:rPr>
+                <w:sz w:val="26"/>
+                <w:szCs w:val="26"/>
+              </w:rPr>
+              <w:t xml:space="preserve"> can </w:t>
+            </w:r>
+            <w:r>
+              <w:rPr>
+                <w:b/>
+                <w:sz w:val="26"/>
+                <w:szCs w:val="26"/>
+              </w:rPr>
+              <w:t>point</w:t>
+            </w:r>
+            <w:r>
+              <w:rPr>
+                <w:sz w:val="26"/>
+                <w:szCs w:val="26"/>
+              </w:rPr>
+              <w:t xml:space="preserve"> to any </w:t>
+            </w:r>
+            <w:r>
+              <w:rPr>
+                <w:b/>
+                <w:sz w:val="26"/>
+                <w:szCs w:val="26"/>
+              </w:rPr>
+              <w:t>location</w:t>
+            </w:r>
+            <w:r>
+              <w:rPr>
+                <w:sz w:val="26"/>
+                <w:szCs w:val="26"/>
+              </w:rPr>
+              <w:t xml:space="preserve"> in the heap </w:t>
+            </w:r>
+            <w:r>
+              <w:rPr>
+                <w:b/>
+                <w:sz w:val="26"/>
+                <w:szCs w:val="26"/>
+              </w:rPr>
+              <w:t>memory</w:t>
+            </w:r>
+            <w:r>
+              <w:rPr>
+                <w:sz w:val="26"/>
+                <w:szCs w:val="26"/>
+              </w:rPr>
+              <w:t xml:space="preserve">, regardless of the scope or lifetime of the variable or object. This gives heap memory more flexibility and versatility, but also more complexity and risk. For example, </w:t>
+            </w:r>
+            <w:r>
+              <w:rPr>
+                <w:b/>
+                <w:sz w:val="26"/>
+                <w:szCs w:val="26"/>
+              </w:rPr>
+              <w:t>heap</w:t>
+            </w:r>
+            <w:r>
+              <w:rPr>
+                <w:sz w:val="26"/>
+                <w:szCs w:val="26"/>
+              </w:rPr>
+              <w:t xml:space="preserve"> memory can </w:t>
+            </w:r>
+            <w:r>
+              <w:rPr>
+                <w:b/>
+                <w:sz w:val="26"/>
+                <w:szCs w:val="26"/>
+              </w:rPr>
+              <w:t>cause</w:t>
+            </w:r>
+            <w:r>
+              <w:rPr>
+                <w:sz w:val="26"/>
+                <w:szCs w:val="26"/>
+              </w:rPr>
+              <w:t xml:space="preserve"> memory </w:t>
+            </w:r>
+            <w:r>
+              <w:rPr>
+                <w:b/>
+                <w:sz w:val="26"/>
+                <w:szCs w:val="26"/>
+              </w:rPr>
+              <w:t>leaks</w:t>
+            </w:r>
+            <w:r>
+              <w:rPr>
+                <w:sz w:val="26"/>
+                <w:szCs w:val="26"/>
+              </w:rPr>
+              <w:t>, which occur when a program does not release the memory it has allocated, leading to wasted resources and performance degradation.</w:t>
+            </w:r>
+          </w:p>
+          <w:p>
+            <w:pPr>
+              <w:rPr>
+                <w:sz w:val="26"/>
+                <w:szCs w:val="26"/>
+              </w:rPr>
+            </w:pPr>
+            <w:r>
+              <w:rPr>
+                <w:b/>
+                <w:sz w:val="26"/>
+                <w:szCs w:val="26"/>
+              </w:rPr>
+              <w:t>Heap</w:t>
+            </w:r>
+            <w:r>
+              <w:rPr>
+                <w:sz w:val="26"/>
+                <w:szCs w:val="26"/>
+              </w:rPr>
+              <w:t xml:space="preserve"> memory is also </w:t>
+            </w:r>
+            <w:r>
+              <w:rPr>
+                <w:b/>
+                <w:sz w:val="26"/>
+                <w:szCs w:val="26"/>
+              </w:rPr>
+              <w:t>used</w:t>
+            </w:r>
+            <w:r>
+              <w:rPr>
+                <w:sz w:val="26"/>
+                <w:szCs w:val="26"/>
+              </w:rPr>
+              <w:t xml:space="preserve"> to </w:t>
+            </w:r>
+            <w:r>
+              <w:rPr>
+                <w:b/>
+                <w:sz w:val="26"/>
+                <w:szCs w:val="26"/>
+              </w:rPr>
+              <w:t>store</w:t>
+            </w:r>
+            <w:r>
+              <w:rPr>
+                <w:sz w:val="26"/>
+                <w:szCs w:val="26"/>
+              </w:rPr>
+              <w:t xml:space="preserve"> </w:t>
+            </w:r>
+            <w:r>
+              <w:rPr>
+                <w:b/>
+                <w:sz w:val="26"/>
+                <w:szCs w:val="26"/>
+              </w:rPr>
+              <w:t>objects</w:t>
+            </w:r>
+            <w:r>
+              <w:rPr>
+                <w:sz w:val="26"/>
+                <w:szCs w:val="26"/>
+              </w:rPr>
+              <w:t xml:space="preserve"> that are created </w:t>
+            </w:r>
+            <w:r>
+              <w:rPr>
+                <w:b/>
+                <w:sz w:val="26"/>
+                <w:szCs w:val="26"/>
+              </w:rPr>
+              <w:t>dynamically</w:t>
+            </w:r>
+            <w:r>
+              <w:rPr>
+                <w:sz w:val="26"/>
+                <w:szCs w:val="26"/>
+              </w:rPr>
+              <w:t xml:space="preserve"> in some programming languages, such as Java, Python, and C#. These languages have a feature called </w:t>
+            </w:r>
+            <w:r>
+              <w:rPr>
+                <w:b/>
+                <w:sz w:val="26"/>
+                <w:szCs w:val="26"/>
+              </w:rPr>
+              <w:t>garbage collection</w:t>
+            </w:r>
+            <w:r>
+              <w:rPr>
+                <w:sz w:val="26"/>
+                <w:szCs w:val="26"/>
+              </w:rPr>
+              <w:t xml:space="preserve">, which is a process that automatically identifies and removes unused objects from the heap </w:t>
+            </w:r>
+            <w:r>
+              <w:rPr>
+                <w:sz w:val="26"/>
+                <w:szCs w:val="26"/>
+              </w:rPr>
+              <w:lastRenderedPageBreak/>
+              <w:t xml:space="preserve">memory, freeing up space for new objects. </w:t>
+            </w:r>
+            <w:r>
+              <w:rPr>
+                <w:b/>
+                <w:sz w:val="26"/>
+                <w:szCs w:val="26"/>
+              </w:rPr>
+              <w:t>Garbage collection</w:t>
+            </w:r>
+            <w:r>
+              <w:rPr>
+                <w:sz w:val="26"/>
+                <w:szCs w:val="26"/>
+              </w:rPr>
+              <w:t xml:space="preserve"> can </w:t>
+            </w:r>
+            <w:r>
+              <w:rPr>
+                <w:b/>
+                <w:sz w:val="26"/>
+                <w:szCs w:val="26"/>
+              </w:rPr>
+              <w:t>improve</w:t>
+            </w:r>
+            <w:r>
+              <w:rPr>
+                <w:sz w:val="26"/>
+                <w:szCs w:val="26"/>
+              </w:rPr>
+              <w:t xml:space="preserve"> the </w:t>
+            </w:r>
+            <w:r>
+              <w:rPr>
+                <w:b/>
+                <w:sz w:val="26"/>
+                <w:szCs w:val="26"/>
+              </w:rPr>
+              <w:t>efficiency</w:t>
+            </w:r>
+            <w:r>
+              <w:rPr>
+                <w:sz w:val="26"/>
+                <w:szCs w:val="26"/>
+              </w:rPr>
+              <w:t xml:space="preserve"> and </w:t>
+            </w:r>
+            <w:r>
+              <w:rPr>
+                <w:b/>
+                <w:sz w:val="26"/>
+                <w:szCs w:val="26"/>
+              </w:rPr>
+              <w:t>reliability</w:t>
+            </w:r>
+            <w:r>
+              <w:rPr>
+                <w:sz w:val="26"/>
+                <w:szCs w:val="26"/>
+              </w:rPr>
+              <w:t xml:space="preserve"> of heap memory management, but it can also introduce some overhead and unpredictability.</w:t>
+            </w:r>
+          </w:p>
+          <w:p>
+            <w:pPr>
+              <w:rPr>
+                <w:sz w:val="26"/>
+                <w:szCs w:val="26"/>
+              </w:rPr>
+            </w:pPr>
+            <w:r>
+              <w:rPr>
+                <w:sz w:val="26"/>
+                <w:szCs w:val="26"/>
+              </w:rPr>
+              <w:t>To summarize, heap memory is a way of allocating memory on demand for variables and objects that need to have a dynamic size or lifetime. Heap memory has some advantages and disadvantages over stack memory, and it requires careful handling by the programmer or the language runtime.</w:t>
+            </w:r>
+          </w:p>
+        </w:tc>
+      </w:tr>
+    </w:tbl>
     <w:p>
       <w:pPr>
         <w:rPr>
@@ -1004,91 +1463,403 @@
             <w:r>
               <w:rPr>
                 <w:b/>
-                <w:bCs/>
-                <w:sz w:val="26"/>
-                <w:szCs w:val="26"/>
-              </w:rPr>
-              <w:t>Why is Quick Sort preferred for Arrays?</w:t>
-            </w:r>
-          </w:p>
-          <w:p>
-            <w:pPr>
-              <w:numPr>
-                <w:ilvl w:val="0"/>
-                <w:numId w:val="32"/>
-              </w:numPr>
-              <w:rPr>
-                <w:sz w:val="26"/>
-                <w:szCs w:val="26"/>
-              </w:rPr>
-            </w:pPr>
-            <w:r>
-              <w:rPr>
-                <w:sz w:val="26"/>
-                <w:szCs w:val="26"/>
-              </w:rPr>
-              <w:t>One of the main reasons for efficiency in quick sort is </w:t>
-            </w:r>
-            <w:r>
-              <w:rPr>
-                <w:b/>
-                <w:bCs/>
-                <w:sz w:val="26"/>
-                <w:szCs w:val="26"/>
-              </w:rPr>
-              <w:t>locality of reference</w:t>
-            </w:r>
-            <w:r>
-              <w:rPr>
-                <w:sz w:val="26"/>
-                <w:szCs w:val="26"/>
-              </w:rPr>
-              <w:t>, which makes it easy for the computer system to access memory locations that are near to each other, which is faster than memory locations scattered throughout the memory which is the case in merge sort.</w:t>
-            </w:r>
-          </w:p>
-          <w:p>
-            <w:pPr>
-              <w:numPr>
-                <w:ilvl w:val="0"/>
-                <w:numId w:val="32"/>
-              </w:numPr>
-              <w:rPr>
-                <w:sz w:val="26"/>
-                <w:szCs w:val="26"/>
-              </w:rPr>
-            </w:pPr>
-            <w:r>
-              <w:rPr>
-                <w:sz w:val="26"/>
-                <w:szCs w:val="26"/>
-              </w:rPr>
-              <w:t>Quick sort is an </w:t>
-            </w:r>
-            <w:r>
-              <w:rPr>
-                <w:b/>
-                <w:bCs/>
-                <w:sz w:val="26"/>
-                <w:szCs w:val="26"/>
-              </w:rPr>
-              <w:t>in-place sorting algorithm</w:t>
-            </w:r>
-            <w:r>
-              <w:rPr>
-                <w:sz w:val="26"/>
-                <w:szCs w:val="26"/>
-              </w:rPr>
-              <w:t> i.e. it does not require any extra space, whereas Merge sort requires an additional linear space, which may be quite expensive. In merge sort, the allocation and deallocation of the </w:t>
-            </w:r>
-            <w:r>
-              <w:rPr>
-                <w:b/>
-                <w:bCs/>
-                <w:sz w:val="26"/>
-                <w:szCs w:val="26"/>
-              </w:rPr>
-              <w:t>extra space increases the running time of the algorithm</w:t>
-            </w:r>
+                <w:sz w:val="26"/>
+                <w:szCs w:val="26"/>
+              </w:rPr>
+              <w:t>Stack memory</w:t>
+            </w:r>
+            <w:r>
+              <w:rPr>
+                <w:sz w:val="26"/>
+                <w:szCs w:val="26"/>
+              </w:rPr>
+              <w:t xml:space="preserve"> is a type of memory allocation that </w:t>
+            </w:r>
+            <w:r>
+              <w:rPr>
+                <w:b/>
+                <w:sz w:val="26"/>
+                <w:szCs w:val="26"/>
+              </w:rPr>
+              <w:t>stores</w:t>
+            </w:r>
+            <w:r>
+              <w:rPr>
+                <w:sz w:val="26"/>
+                <w:szCs w:val="26"/>
+              </w:rPr>
+              <w:t xml:space="preserve"> </w:t>
+            </w:r>
+            <w:r>
+              <w:rPr>
+                <w:b/>
+                <w:sz w:val="26"/>
+                <w:szCs w:val="26"/>
+              </w:rPr>
+              <w:t>temporary</w:t>
+            </w:r>
+            <w:r>
+              <w:rPr>
+                <w:sz w:val="26"/>
+                <w:szCs w:val="26"/>
+              </w:rPr>
+              <w:t xml:space="preserve"> </w:t>
+            </w:r>
+            <w:r>
+              <w:rPr>
+                <w:b/>
+                <w:sz w:val="26"/>
+                <w:szCs w:val="26"/>
+              </w:rPr>
+              <w:t>variables</w:t>
+            </w:r>
+            <w:r>
+              <w:rPr>
+                <w:sz w:val="26"/>
+                <w:szCs w:val="26"/>
+              </w:rPr>
+              <w:t xml:space="preserve"> and </w:t>
+            </w:r>
+            <w:r>
+              <w:rPr>
+                <w:b/>
+                <w:sz w:val="26"/>
+                <w:szCs w:val="26"/>
+              </w:rPr>
+              <w:t>function</w:t>
+            </w:r>
+            <w:r>
+              <w:rPr>
+                <w:sz w:val="26"/>
+                <w:szCs w:val="26"/>
+              </w:rPr>
+              <w:t xml:space="preserve"> calls in a </w:t>
+            </w:r>
+            <w:r>
+              <w:rPr>
+                <w:b/>
+                <w:sz w:val="26"/>
+                <w:szCs w:val="26"/>
+              </w:rPr>
+              <w:t>sequential</w:t>
+            </w:r>
+            <w:r>
+              <w:rPr>
+                <w:sz w:val="26"/>
+                <w:szCs w:val="26"/>
+              </w:rPr>
+              <w:t xml:space="preserve"> order. Stack memory is different from heap memory, which is allocated and deallocated dynamically during the execution of a program. Stack memory is also known as </w:t>
+            </w:r>
+            <w:r>
+              <w:rPr>
+                <w:b/>
+                <w:sz w:val="26"/>
+                <w:szCs w:val="26"/>
+              </w:rPr>
+              <w:t>static</w:t>
+            </w:r>
+            <w:r>
+              <w:rPr>
+                <w:sz w:val="26"/>
+                <w:szCs w:val="26"/>
+              </w:rPr>
+              <w:t xml:space="preserve"> memory or </w:t>
+            </w:r>
+            <w:r>
+              <w:rPr>
+                <w:b/>
+                <w:sz w:val="26"/>
+                <w:szCs w:val="26"/>
+              </w:rPr>
+              <w:t>automatic</w:t>
+            </w:r>
+            <w:r>
+              <w:rPr>
+                <w:sz w:val="26"/>
+                <w:szCs w:val="26"/>
+              </w:rPr>
+              <w:t xml:space="preserve"> memory.</w:t>
+            </w:r>
+          </w:p>
+          <w:p>
+            <w:pPr>
+              <w:rPr>
+                <w:sz w:val="26"/>
+                <w:szCs w:val="26"/>
+              </w:rPr>
+            </w:pPr>
+            <w:r>
+              <w:rPr>
+                <w:sz w:val="26"/>
+                <w:szCs w:val="26"/>
+              </w:rPr>
+              <w:t>Stack memory is implemented with a data structure called a stack, which follows the L</w:t>
+            </w:r>
+            <w:r>
+              <w:rPr>
+                <w:sz w:val="26"/>
+                <w:szCs w:val="26"/>
+              </w:rPr>
+              <w:t xml:space="preserve">ast </w:t>
+            </w:r>
+            <w:proofErr w:type="gramStart"/>
+            <w:r>
+              <w:rPr>
+                <w:sz w:val="26"/>
+                <w:szCs w:val="26"/>
+              </w:rPr>
+              <w:t>In</w:t>
+            </w:r>
+            <w:proofErr w:type="gramEnd"/>
+            <w:r>
+              <w:rPr>
+                <w:sz w:val="26"/>
+                <w:szCs w:val="26"/>
+              </w:rPr>
+              <w:t xml:space="preserve"> </w:t>
+            </w:r>
+            <w:r>
+              <w:rPr>
+                <w:sz w:val="26"/>
+                <w:szCs w:val="26"/>
+              </w:rPr>
+              <w:t>First Out (</w:t>
+            </w:r>
+            <w:r>
+              <w:rPr>
+                <w:b/>
+                <w:sz w:val="26"/>
+                <w:szCs w:val="26"/>
+              </w:rPr>
+              <w:t>LIFO</w:t>
+            </w:r>
+            <w:r>
+              <w:rPr>
+                <w:sz w:val="26"/>
+                <w:szCs w:val="26"/>
+              </w:rPr>
+              <w:t xml:space="preserve">) principle. This means that the last variable or function that is pushed onto the stack is the first one that is popped off the stack. Stack memory is </w:t>
+            </w:r>
+            <w:r>
+              <w:rPr>
+                <w:b/>
+                <w:sz w:val="26"/>
+                <w:szCs w:val="26"/>
+              </w:rPr>
+              <w:t>allocated</w:t>
+            </w:r>
+            <w:r>
+              <w:rPr>
+                <w:sz w:val="26"/>
+                <w:szCs w:val="26"/>
+              </w:rPr>
+              <w:t xml:space="preserve"> and </w:t>
+            </w:r>
+            <w:r>
+              <w:rPr>
+                <w:b/>
+                <w:sz w:val="26"/>
+                <w:szCs w:val="26"/>
+              </w:rPr>
+              <w:t>deallocated automatically</w:t>
+            </w:r>
+            <w:r>
+              <w:rPr>
+                <w:sz w:val="26"/>
+                <w:szCs w:val="26"/>
+              </w:rPr>
+              <w:t xml:space="preserve"> by the </w:t>
+            </w:r>
+            <w:r>
+              <w:rPr>
+                <w:b/>
+                <w:sz w:val="26"/>
+                <w:szCs w:val="26"/>
+              </w:rPr>
+              <w:t>compiler</w:t>
+            </w:r>
+            <w:r>
+              <w:rPr>
+                <w:sz w:val="26"/>
+                <w:szCs w:val="26"/>
+              </w:rPr>
+              <w:t xml:space="preserve"> or the </w:t>
+            </w:r>
+            <w:r>
+              <w:rPr>
+                <w:b/>
+                <w:sz w:val="26"/>
+                <w:szCs w:val="26"/>
+              </w:rPr>
+              <w:t>language runtime</w:t>
+            </w:r>
+            <w:r>
+              <w:rPr>
+                <w:sz w:val="26"/>
+                <w:szCs w:val="26"/>
+              </w:rPr>
+              <w:t xml:space="preserve">, without any intervention from the programmer. Stack memory is also </w:t>
+            </w:r>
+            <w:r>
+              <w:rPr>
+                <w:b/>
+                <w:sz w:val="26"/>
+                <w:szCs w:val="26"/>
+              </w:rPr>
+              <w:t>faster</w:t>
+            </w:r>
+            <w:r>
+              <w:rPr>
+                <w:sz w:val="26"/>
+                <w:szCs w:val="26"/>
+              </w:rPr>
+              <w:t xml:space="preserve"> and more </w:t>
+            </w:r>
+            <w:r>
+              <w:rPr>
+                <w:b/>
+                <w:sz w:val="26"/>
+                <w:szCs w:val="26"/>
+              </w:rPr>
+              <w:t>efficient</w:t>
+            </w:r>
+            <w:r>
+              <w:rPr>
+                <w:sz w:val="26"/>
+                <w:szCs w:val="26"/>
+              </w:rPr>
+              <w:t xml:space="preserve"> than heap memory, as it does not involve any fragmentation or overhead.</w:t>
+            </w:r>
+          </w:p>
+          <w:p>
+            <w:pPr>
+              <w:rPr>
+                <w:sz w:val="26"/>
+                <w:szCs w:val="26"/>
+              </w:rPr>
+            </w:pPr>
+            <w:r>
+              <w:rPr>
+                <w:sz w:val="26"/>
+                <w:szCs w:val="26"/>
+              </w:rPr>
+              <w:t xml:space="preserve">Stack memory can only store variables and functions that have a fixed size and lifetime, which are determined at compile time. </w:t>
+            </w:r>
+            <w:r>
+              <w:rPr>
+                <w:b/>
+                <w:sz w:val="26"/>
+                <w:szCs w:val="26"/>
+              </w:rPr>
+              <w:t>Stack</w:t>
+            </w:r>
+            <w:r>
+              <w:rPr>
+                <w:sz w:val="26"/>
+                <w:szCs w:val="26"/>
+              </w:rPr>
+              <w:t xml:space="preserve"> memory is </w:t>
+            </w:r>
+            <w:r>
+              <w:rPr>
+                <w:b/>
+                <w:sz w:val="26"/>
+                <w:szCs w:val="26"/>
+              </w:rPr>
+              <w:t>limited</w:t>
+            </w:r>
+            <w:r>
+              <w:rPr>
+                <w:sz w:val="26"/>
+                <w:szCs w:val="26"/>
+              </w:rPr>
+              <w:t xml:space="preserve"> in size and can cause stack overflow errors if it is exhausted by too many or too large variables or functions. Stack memory can also cause </w:t>
+            </w:r>
+            <w:r>
+              <w:rPr>
+                <w:b/>
+                <w:sz w:val="26"/>
+                <w:szCs w:val="26"/>
+              </w:rPr>
+              <w:t>stack corruption</w:t>
+            </w:r>
+            <w:r>
+              <w:rPr>
+                <w:sz w:val="26"/>
+                <w:szCs w:val="26"/>
+              </w:rPr>
+              <w:t xml:space="preserve"> errors if a </w:t>
+            </w:r>
+            <w:r>
+              <w:rPr>
+                <w:b/>
+                <w:sz w:val="26"/>
+                <w:szCs w:val="26"/>
+              </w:rPr>
+              <w:t>variable</w:t>
+            </w:r>
+            <w:r>
+              <w:rPr>
+                <w:sz w:val="26"/>
+                <w:szCs w:val="26"/>
+              </w:rPr>
+              <w:t xml:space="preserve"> or function </w:t>
+            </w:r>
+            <w:r>
+              <w:rPr>
+                <w:b/>
+                <w:sz w:val="26"/>
+                <w:szCs w:val="26"/>
+              </w:rPr>
+              <w:t>tries</w:t>
+            </w:r>
+            <w:r>
+              <w:rPr>
+                <w:sz w:val="26"/>
+                <w:szCs w:val="26"/>
+              </w:rPr>
+              <w:t xml:space="preserve"> to access or </w:t>
+            </w:r>
+            <w:r>
+              <w:rPr>
+                <w:b/>
+                <w:sz w:val="26"/>
+                <w:szCs w:val="26"/>
+              </w:rPr>
+              <w:t>modify</w:t>
+            </w:r>
+            <w:r>
+              <w:rPr>
+                <w:sz w:val="26"/>
+                <w:szCs w:val="26"/>
+              </w:rPr>
+              <w:t xml:space="preserve"> the memory </w:t>
+            </w:r>
+            <w:r>
+              <w:rPr>
+                <w:b/>
+                <w:sz w:val="26"/>
+                <w:szCs w:val="26"/>
+              </w:rPr>
+              <w:t>outside</w:t>
+            </w:r>
+            <w:r>
+              <w:rPr>
+                <w:sz w:val="26"/>
+                <w:szCs w:val="26"/>
+              </w:rPr>
+              <w:t xml:space="preserve"> its </w:t>
+            </w:r>
+            <w:bookmarkStart w:id="0" w:name="_GoBack"/>
+            <w:r>
+              <w:rPr>
+                <w:b/>
+                <w:sz w:val="26"/>
+                <w:szCs w:val="26"/>
+              </w:rPr>
+              <w:t>scope</w:t>
+            </w:r>
+            <w:bookmarkEnd w:id="0"/>
             <w:r>
               <w:rPr>
                 <w:sz w:val="26"/>
@@ -1097,83 +1868,19 @@
               <w:t>.</w:t>
             </w:r>
           </w:p>
-        </w:tc>
-      </w:tr>
-      <w:tr>
-        <w:tc>
-          <w:tcPr>
-            <w:tcW w:w="10502" w:type="dxa"/>
-          </w:tcPr>
-          <w:p>
-            <w:pPr>
-              <w:rPr>
-                <w:sz w:val="26"/>
-                <w:szCs w:val="26"/>
-              </w:rPr>
-            </w:pPr>
-            <w:r>
-              <w:rPr>
-                <w:b/>
-                <w:bCs/>
-                <w:sz w:val="26"/>
-                <w:szCs w:val="26"/>
-              </w:rPr>
-              <w:t>Why is Merge Sort preferred for Linked Lists?</w:t>
-            </w:r>
-          </w:p>
-          <w:p>
-            <w:pPr>
-              <w:numPr>
-                <w:ilvl w:val="0"/>
-                <w:numId w:val="33"/>
-              </w:numPr>
-              <w:rPr>
-                <w:sz w:val="26"/>
-                <w:szCs w:val="26"/>
-              </w:rPr>
-            </w:pPr>
-            <w:r>
-              <w:rPr>
-                <w:sz w:val="26"/>
-                <w:szCs w:val="26"/>
-              </w:rPr>
-              <w:lastRenderedPageBreak/>
-              <w:t>In the case of linked lists, the nodes may not be present at adjacent memory locations, therefore Merge Sort is used.</w:t>
-            </w:r>
-          </w:p>
-          <w:p>
-            <w:pPr>
-              <w:numPr>
-                <w:ilvl w:val="0"/>
-                <w:numId w:val="33"/>
-              </w:numPr>
-              <w:rPr>
-                <w:sz w:val="26"/>
-                <w:szCs w:val="26"/>
-              </w:rPr>
-            </w:pPr>
-            <w:r>
-              <w:rPr>
-                <w:sz w:val="26"/>
-                <w:szCs w:val="26"/>
-              </w:rPr>
-              <w:t xml:space="preserve">Unlike arrays, in linked lists, we can insert items in the middle in </w:t>
-            </w:r>
-            <w:proofErr w:type="gramStart"/>
-            <w:r>
-              <w:rPr>
-                <w:sz w:val="26"/>
-                <w:szCs w:val="26"/>
-              </w:rPr>
-              <w:t>O(</w:t>
-            </w:r>
-            <w:proofErr w:type="gramEnd"/>
-            <w:r>
-              <w:rPr>
-                <w:sz w:val="26"/>
-                <w:szCs w:val="26"/>
-              </w:rPr>
-              <w:t>1) extra space and O(1) time if we are given a reference/pointer to the previous node. Therefore, we can implement the merge operation in the merge sort without using extra space.</w:t>
+          <w:p>
+            <w:pPr>
+              <w:rPr>
+                <w:sz w:val="26"/>
+                <w:szCs w:val="26"/>
+              </w:rPr>
+            </w:pPr>
+            <w:r>
+              <w:rPr>
+                <w:sz w:val="26"/>
+                <w:szCs w:val="26"/>
+              </w:rPr>
+              <w:t>To summarize, stack memory is a way of allocating memory for variables and functions that need to have a static size and lifetime. Stack memory has some advantages and disadvantages over heap memory, and it requires less handling by the programmer or the language runtime.</w:t>
             </w:r>
           </w:p>
         </w:tc>
@@ -1212,25 +1919,25 @@
           <w:p>
             <w:pPr>
               <w:rPr>
-                <w:b/>
-                <w:sz w:val="26"/>
-                <w:szCs w:val="26"/>
-              </w:rPr>
-            </w:pPr>
-            <w:r>
-              <w:rPr>
-                <w:b/>
-                <w:sz w:val="26"/>
-                <w:szCs w:val="26"/>
-              </w:rPr>
-              <w:t>What is the difference between NULL and Void? </w:t>
+                <w:sz w:val="26"/>
+                <w:szCs w:val="26"/>
+              </w:rPr>
+            </w:pPr>
+            <w:r>
+              <w:rPr>
+                <w:b/>
+                <w:bCs/>
+                <w:sz w:val="26"/>
+                <w:szCs w:val="26"/>
+              </w:rPr>
+              <w:t>Why is Quick Sort preferred for Arrays?</w:t>
             </w:r>
           </w:p>
           <w:p>
             <w:pPr>
               <w:numPr>
                 <w:ilvl w:val="0"/>
-                <w:numId w:val="5"/>
+                <w:numId w:val="32"/>
               </w:numPr>
               <w:rPr>
                 <w:sz w:val="26"/>
@@ -1242,74 +1949,30 @@
                 <w:sz w:val="26"/>
                 <w:szCs w:val="26"/>
               </w:rPr>
-              <w:t xml:space="preserve">The </w:t>
-            </w:r>
-            <w:r>
-              <w:rPr>
-                <w:b/>
-                <w:sz w:val="26"/>
-                <w:szCs w:val="26"/>
-              </w:rPr>
-              <w:t>void</w:t>
-            </w:r>
-            <w:r>
-              <w:rPr>
-                <w:sz w:val="26"/>
-                <w:szCs w:val="26"/>
-              </w:rPr>
-              <w:t xml:space="preserve"> is a data type </w:t>
-            </w:r>
-            <w:r>
-              <w:rPr>
-                <w:b/>
-                <w:sz w:val="26"/>
-                <w:szCs w:val="26"/>
-              </w:rPr>
-              <w:t>identifier</w:t>
-            </w:r>
-            <w:r>
-              <w:rPr>
-                <w:sz w:val="26"/>
-                <w:szCs w:val="26"/>
-              </w:rPr>
-              <w:t xml:space="preserve"> while </w:t>
-            </w:r>
-            <w:r>
-              <w:rPr>
-                <w:b/>
-                <w:sz w:val="26"/>
-                <w:szCs w:val="26"/>
-              </w:rPr>
-              <w:t>NULL</w:t>
-            </w:r>
-            <w:r>
-              <w:rPr>
-                <w:sz w:val="26"/>
-                <w:szCs w:val="26"/>
-              </w:rPr>
-              <w:t xml:space="preserve"> is a </w:t>
-            </w:r>
-            <w:r>
-              <w:rPr>
-                <w:b/>
-                <w:sz w:val="26"/>
-                <w:szCs w:val="26"/>
-              </w:rPr>
-              <w:t>value</w:t>
-            </w:r>
-            <w:r>
-              <w:rPr>
-                <w:sz w:val="26"/>
-                <w:szCs w:val="26"/>
-              </w:rPr>
-              <w:t>.</w:t>
+              <w:t>One of the main reasons for efficiency in quick sort is </w:t>
+            </w:r>
+            <w:r>
+              <w:rPr>
+                <w:b/>
+                <w:bCs/>
+                <w:sz w:val="26"/>
+                <w:szCs w:val="26"/>
+              </w:rPr>
+              <w:t>locality of reference</w:t>
+            </w:r>
+            <w:r>
+              <w:rPr>
+                <w:sz w:val="26"/>
+                <w:szCs w:val="26"/>
+              </w:rPr>
+              <w:t>, which makes it easy for the computer system to access memory locations that are near to each other, which is faster than memory locations scattered throughout the memory which is the case in merge sort.</w:t>
             </w:r>
           </w:p>
           <w:p>
             <w:pPr>
               <w:numPr>
                 <w:ilvl w:val="0"/>
-                <w:numId w:val="5"/>
+                <w:numId w:val="32"/>
               </w:numPr>
               <w:rPr>
                 <w:sz w:val="26"/>
@@ -1321,44 +1984,70 @@
                 <w:sz w:val="26"/>
                 <w:szCs w:val="26"/>
               </w:rPr>
-              <w:t xml:space="preserve">Void indicates that the pointer has </w:t>
-            </w:r>
-            <w:r>
-              <w:rPr>
-                <w:b/>
-                <w:sz w:val="26"/>
-                <w:szCs w:val="26"/>
-              </w:rPr>
-              <w:t>no initial size</w:t>
-            </w:r>
-            <w:r>
-              <w:rPr>
-                <w:sz w:val="26"/>
-                <w:szCs w:val="26"/>
-              </w:rPr>
-              <w:t xml:space="preserve"> while NULL indicates an </w:t>
-            </w:r>
-            <w:r>
-              <w:rPr>
-                <w:b/>
-                <w:sz w:val="26"/>
-                <w:szCs w:val="26"/>
-              </w:rPr>
-              <w:t>empty value</w:t>
-            </w:r>
-            <w:r>
-              <w:rPr>
-                <w:sz w:val="26"/>
-                <w:szCs w:val="26"/>
-              </w:rPr>
-              <w:t xml:space="preserve"> for a variable.</w:t>
+              <w:t>Quick sort is an </w:t>
+            </w:r>
+            <w:r>
+              <w:rPr>
+                <w:b/>
+                <w:bCs/>
+                <w:sz w:val="26"/>
+                <w:szCs w:val="26"/>
+              </w:rPr>
+              <w:t>in-place sorting algorithm</w:t>
+            </w:r>
+            <w:r>
+              <w:rPr>
+                <w:sz w:val="26"/>
+                <w:szCs w:val="26"/>
+              </w:rPr>
+              <w:t> i.e. it does not require any extra space, whereas Merge sort requires an additional linear space, which may be quite expensive. In merge sort, the allocation and deallocation of the </w:t>
+            </w:r>
+            <w:r>
+              <w:rPr>
+                <w:b/>
+                <w:bCs/>
+                <w:sz w:val="26"/>
+                <w:szCs w:val="26"/>
+              </w:rPr>
+              <w:t>extra space increases the running time of the algorithm</w:t>
+            </w:r>
+            <w:r>
+              <w:rPr>
+                <w:sz w:val="26"/>
+                <w:szCs w:val="26"/>
+              </w:rPr>
+              <w:t>.</w:t>
+            </w:r>
+          </w:p>
+        </w:tc>
+      </w:tr>
+      <w:tr>
+        <w:tc>
+          <w:tcPr>
+            <w:tcW w:w="10502" w:type="dxa"/>
+          </w:tcPr>
+          <w:p>
+            <w:pPr>
+              <w:rPr>
+                <w:sz w:val="26"/>
+                <w:szCs w:val="26"/>
+              </w:rPr>
+            </w:pPr>
+            <w:r>
+              <w:rPr>
+                <w:b/>
+                <w:bCs/>
+                <w:sz w:val="26"/>
+                <w:szCs w:val="26"/>
+              </w:rPr>
+              <w:t>Why is Merge Sort preferred for Linked Lists?</w:t>
             </w:r>
           </w:p>
           <w:p>
             <w:pPr>
               <w:numPr>
                 <w:ilvl w:val="0"/>
-                <w:numId w:val="5"/>
+                <w:numId w:val="33"/>
               </w:numPr>
               <w:rPr>
                 <w:sz w:val="26"/>
@@ -1370,26 +2059,56 @@
                 <w:sz w:val="26"/>
                 <w:szCs w:val="26"/>
               </w:rPr>
-              <w:t xml:space="preserve">Void means that value exists but is not in effect while </w:t>
-            </w:r>
-            <w:r>
-              <w:rPr>
-                <w:sz w:val="26"/>
-                <w:szCs w:val="26"/>
-              </w:rPr>
-              <w:t>Null</w:t>
-            </w:r>
-            <w:r>
-              <w:rPr>
-                <w:sz w:val="26"/>
-                <w:szCs w:val="26"/>
-              </w:rPr>
-              <w:t xml:space="preserve"> means that the value never existed.</w:t>
+              <w:t>In the case of linked lists, the nodes may not be present at adjacent memory locations, therefore Merge Sort is used.</w:t>
+            </w:r>
+          </w:p>
+          <w:p>
+            <w:pPr>
+              <w:numPr>
+                <w:ilvl w:val="0"/>
+                <w:numId w:val="33"/>
+              </w:numPr>
+              <w:rPr>
+                <w:sz w:val="26"/>
+                <w:szCs w:val="26"/>
+              </w:rPr>
+            </w:pPr>
+            <w:r>
+              <w:rPr>
+                <w:sz w:val="26"/>
+                <w:szCs w:val="26"/>
+              </w:rPr>
+              <w:lastRenderedPageBreak/>
+              <w:t xml:space="preserve">Unlike arrays, in linked lists, we can insert items in the middle in </w:t>
+            </w:r>
+            <w:proofErr w:type="gramStart"/>
+            <w:r>
+              <w:rPr>
+                <w:sz w:val="26"/>
+                <w:szCs w:val="26"/>
+              </w:rPr>
+              <w:t>O(</w:t>
+            </w:r>
+            <w:proofErr w:type="gramEnd"/>
+            <w:r>
+              <w:rPr>
+                <w:sz w:val="26"/>
+                <w:szCs w:val="26"/>
+              </w:rPr>
+              <w:t>1) extra space and O(1) time if we are given a reference/pointer to the previous node. Therefore, we can implement the merge operation in the merge sort without using extra space.</w:t>
             </w:r>
           </w:p>
         </w:tc>
       </w:tr>
     </w:tbl>
+    <w:p>
+      <w:pPr>
+        <w:rPr>
+          <w:sz w:val="26"/>
+          <w:szCs w:val="26"/>
+        </w:rPr>
+      </w:pPr>
+    </w:p>
     <w:p>
       <w:pPr>
         <w:rPr>
@@ -1415,53 +2134,25 @@
           <w:p>
             <w:pPr>
               <w:rPr>
-                <w:sz w:val="26"/>
-                <w:szCs w:val="26"/>
-              </w:rPr>
-            </w:pPr>
-            <w:r>
-              <w:rPr>
-                <w:sz w:val="26"/>
-                <w:szCs w:val="26"/>
-              </w:rPr>
-              <w:t xml:space="preserve">There are 3 main </w:t>
-            </w:r>
-            <w:r>
-              <w:rPr>
-                <w:b/>
-                <w:sz w:val="26"/>
-                <w:szCs w:val="26"/>
-              </w:rPr>
-              <w:t>approaches</w:t>
-            </w:r>
-            <w:r>
-              <w:rPr>
-                <w:sz w:val="26"/>
-                <w:szCs w:val="26"/>
-              </w:rPr>
-              <w:t xml:space="preserve"> to developing </w:t>
-            </w:r>
-            <w:r>
-              <w:rPr>
-                <w:b/>
-                <w:sz w:val="26"/>
-                <w:szCs w:val="26"/>
-              </w:rPr>
-              <w:t>algorithms</w:t>
-            </w:r>
-            <w:r>
-              <w:rPr>
-                <w:sz w:val="26"/>
-                <w:szCs w:val="26"/>
-              </w:rPr>
-              <w:t>:</w:t>
+                <w:b/>
+                <w:sz w:val="26"/>
+                <w:szCs w:val="26"/>
+              </w:rPr>
+            </w:pPr>
+            <w:r>
+              <w:rPr>
+                <w:b/>
+                <w:sz w:val="26"/>
+                <w:szCs w:val="26"/>
+              </w:rPr>
+              <w:t>What is the difference between NULL and Void? </w:t>
             </w:r>
           </w:p>
           <w:p>
             <w:pPr>
               <w:numPr>
                 <w:ilvl w:val="0"/>
-                <w:numId w:val="30"/>
+                <w:numId w:val="5"/>
               </w:numPr>
               <w:rPr>
                 <w:sz w:val="26"/>
@@ -1470,40 +2161,77 @@
             </w:pPr>
             <w:r>
               <w:rPr>
-                <w:b/>
-                <w:bCs/>
-                <w:sz w:val="26"/>
-                <w:szCs w:val="26"/>
-              </w:rPr>
-              <w:t>Divide and Conquer: </w:t>
-            </w:r>
-            <w:r>
-              <w:rPr>
-                <w:sz w:val="26"/>
-                <w:szCs w:val="26"/>
-              </w:rPr>
-              <w:t>Involves dividing the entire problem into a number of sub</w:t>
-            </w:r>
-            <w:r>
-              <w:rPr>
-                <w:sz w:val="26"/>
-                <w:szCs w:val="26"/>
-              </w:rPr>
-              <w:t>-</w:t>
-            </w:r>
-            <w:r>
-              <w:rPr>
-                <w:sz w:val="26"/>
-                <w:szCs w:val="26"/>
-              </w:rPr>
-              <w:t>problems and then solving each of them independently.</w:t>
+                <w:sz w:val="26"/>
+                <w:szCs w:val="26"/>
+              </w:rPr>
+              <w:t xml:space="preserve">The </w:t>
+            </w:r>
+            <w:r>
+              <w:rPr>
+                <w:b/>
+                <w:sz w:val="26"/>
+                <w:szCs w:val="26"/>
+              </w:rPr>
+              <w:t>void</w:t>
+            </w:r>
+            <w:r>
+              <w:rPr>
+                <w:sz w:val="26"/>
+                <w:szCs w:val="26"/>
+              </w:rPr>
+              <w:t xml:space="preserve"> is a data type </w:t>
+            </w:r>
+            <w:r>
+              <w:rPr>
+                <w:b/>
+                <w:sz w:val="26"/>
+                <w:szCs w:val="26"/>
+              </w:rPr>
+              <w:t>identifier</w:t>
+            </w:r>
+            <w:r>
+              <w:rPr>
+                <w:sz w:val="26"/>
+                <w:szCs w:val="26"/>
+              </w:rPr>
+              <w:t xml:space="preserve"> while </w:t>
+            </w:r>
+            <w:r>
+              <w:rPr>
+                <w:b/>
+                <w:sz w:val="26"/>
+                <w:szCs w:val="26"/>
+              </w:rPr>
+              <w:t>NULL</w:t>
+            </w:r>
+            <w:r>
+              <w:rPr>
+                <w:sz w:val="26"/>
+                <w:szCs w:val="26"/>
+              </w:rPr>
+              <w:t xml:space="preserve"> is a </w:t>
+            </w:r>
+            <w:r>
+              <w:rPr>
+                <w:b/>
+                <w:sz w:val="26"/>
+                <w:szCs w:val="26"/>
+              </w:rPr>
+              <w:t>value</w:t>
+            </w:r>
+            <w:r>
+              <w:rPr>
+                <w:sz w:val="26"/>
+                <w:szCs w:val="26"/>
+              </w:rPr>
+              <w:t>.</w:t>
             </w:r>
           </w:p>
           <w:p>
             <w:pPr>
               <w:numPr>
                 <w:ilvl w:val="0"/>
-                <w:numId w:val="30"/>
+                <w:numId w:val="5"/>
               </w:numPr>
               <w:rPr>
                 <w:sz w:val="26"/>
@@ -1512,40 +2240,47 @@
             </w:pPr>
             <w:r>
               <w:rPr>
-                <w:b/>
-                <w:bCs/>
-                <w:sz w:val="26"/>
-                <w:szCs w:val="26"/>
-              </w:rPr>
-              <w:t>Dynamic Programming:</w:t>
-            </w:r>
-            <w:r>
-              <w:rPr>
-                <w:sz w:val="26"/>
-                <w:szCs w:val="26"/>
-              </w:rPr>
-              <w:t> Identical to the divide and conquer approach with the exception that all sub</w:t>
-            </w:r>
-            <w:r>
-              <w:rPr>
-                <w:sz w:val="26"/>
-                <w:szCs w:val="26"/>
-              </w:rPr>
-              <w:t>-</w:t>
-            </w:r>
-            <w:r>
-              <w:rPr>
-                <w:sz w:val="26"/>
-                <w:szCs w:val="26"/>
-              </w:rPr>
-              <w:t>problems are solved together</w:t>
+                <w:sz w:val="26"/>
+                <w:szCs w:val="26"/>
+              </w:rPr>
+              <w:t xml:space="preserve">Void indicates that the pointer has </w:t>
+            </w:r>
+            <w:r>
+              <w:rPr>
+                <w:b/>
+                <w:sz w:val="26"/>
+                <w:szCs w:val="26"/>
+              </w:rPr>
+              <w:t>no initial size</w:t>
+            </w:r>
+            <w:r>
+              <w:rPr>
+                <w:sz w:val="26"/>
+                <w:szCs w:val="26"/>
+              </w:rPr>
+              <w:t xml:space="preserve"> while NULL indicates an </w:t>
+            </w:r>
+            <w:r>
+              <w:rPr>
+                <w:b/>
+                <w:sz w:val="26"/>
+                <w:szCs w:val="26"/>
+              </w:rPr>
+              <w:t>empty value</w:t>
+            </w:r>
+            <w:r>
+              <w:rPr>
+                <w:sz w:val="26"/>
+                <w:szCs w:val="26"/>
+              </w:rPr>
+              <w:t xml:space="preserve"> for a variable.</w:t>
             </w:r>
           </w:p>
           <w:p>
             <w:pPr>
               <w:numPr>
                 <w:ilvl w:val="0"/>
-                <w:numId w:val="30"/>
+                <w:numId w:val="5"/>
               </w:numPr>
               <w:rPr>
                 <w:sz w:val="26"/>
@@ -1554,19 +2289,24 @@
             </w:pPr>
             <w:r>
               <w:rPr>
-                <w:b/>
-                <w:bCs/>
-                <w:sz w:val="26"/>
-                <w:szCs w:val="26"/>
-              </w:rPr>
-              <w:t>Greedy Approach:</w:t>
-            </w:r>
-            <w:r>
-              <w:rPr>
-                <w:sz w:val="26"/>
-                <w:szCs w:val="26"/>
-              </w:rPr>
-              <w:t> Finds a solution by choosing the next best option.</w:t>
+                <w:sz w:val="26"/>
+                <w:szCs w:val="26"/>
+              </w:rPr>
+              <w:t xml:space="preserve">Void means that value exists but is not in effect while </w:t>
+            </w:r>
+            <w:r>
+              <w:rPr>
+                <w:sz w:val="26"/>
+                <w:szCs w:val="26"/>
+              </w:rPr>
+              <w:t>Null</w:t>
+            </w:r>
+            <w:r>
+              <w:rPr>
+                <w:sz w:val="26"/>
+                <w:szCs w:val="26"/>
+              </w:rPr>
+              <w:t xml:space="preserve"> means that the value never existed.</w:t>
             </w:r>
           </w:p>
         </w:tc>
@@ -1603,243 +2343,157 @@
             </w:pPr>
             <w:r>
               <w:rPr>
-                <w:b/>
-                <w:bCs/>
-                <w:sz w:val="26"/>
-                <w:szCs w:val="26"/>
-              </w:rPr>
-              <w:t>Backtracking:</w:t>
-            </w:r>
-            <w:r>
-              <w:rPr>
-                <w:sz w:val="26"/>
-                <w:szCs w:val="26"/>
-              </w:rPr>
-              <w:t xml:space="preserve"> Backtracking is a general algorithmic technique that systematically explores potential solutions to a problem by </w:t>
-            </w:r>
-            <w:r>
-              <w:rPr>
-                <w:b/>
-                <w:sz w:val="26"/>
-                <w:szCs w:val="26"/>
-              </w:rPr>
-              <w:t>incrementally</w:t>
-            </w:r>
-            <w:r>
-              <w:rPr>
-                <w:sz w:val="26"/>
-                <w:szCs w:val="26"/>
-              </w:rPr>
-              <w:t xml:space="preserve"> making choices, with the ability to backtrack and </w:t>
-            </w:r>
-            <w:r>
-              <w:rPr>
-                <w:b/>
-                <w:sz w:val="26"/>
-                <w:szCs w:val="26"/>
-              </w:rPr>
-              <w:t>undo</w:t>
-            </w:r>
-            <w:r>
-              <w:rPr>
-                <w:sz w:val="26"/>
-                <w:szCs w:val="26"/>
-              </w:rPr>
-              <w:t xml:space="preserve"> </w:t>
-            </w:r>
-            <w:r>
-              <w:rPr>
-                <w:b/>
-                <w:sz w:val="26"/>
-                <w:szCs w:val="26"/>
-              </w:rPr>
-              <w:t>choices</w:t>
-            </w:r>
-            <w:r>
-              <w:rPr>
-                <w:sz w:val="26"/>
-                <w:szCs w:val="26"/>
-              </w:rPr>
-              <w:t xml:space="preserve"> that lead to dead ends. It is often used to solve </w:t>
-            </w:r>
-            <w:r>
-              <w:rPr>
-                <w:b/>
-                <w:sz w:val="26"/>
-                <w:szCs w:val="26"/>
-              </w:rPr>
-              <w:t>combinatorial</w:t>
-            </w:r>
-            <w:r>
-              <w:rPr>
-                <w:sz w:val="26"/>
-                <w:szCs w:val="26"/>
-              </w:rPr>
-              <w:t xml:space="preserve"> problems, </w:t>
-            </w:r>
-            <w:r>
-              <w:rPr>
-                <w:b/>
-                <w:sz w:val="26"/>
-                <w:szCs w:val="26"/>
-              </w:rPr>
-              <w:t>optimization</w:t>
-            </w:r>
-            <w:r>
-              <w:rPr>
-                <w:sz w:val="26"/>
-                <w:szCs w:val="26"/>
-              </w:rPr>
-              <w:t xml:space="preserve"> problems, and </w:t>
-            </w:r>
-            <w:r>
-              <w:rPr>
-                <w:b/>
-                <w:sz w:val="26"/>
-                <w:szCs w:val="26"/>
-              </w:rPr>
-              <w:t>constraint</w:t>
-            </w:r>
-            <w:r>
-              <w:rPr>
-                <w:sz w:val="26"/>
-                <w:szCs w:val="26"/>
-              </w:rPr>
-              <w:t xml:space="preserve"> </w:t>
-            </w:r>
-            <w:r>
-              <w:rPr>
-                <w:b/>
-                <w:sz w:val="26"/>
-                <w:szCs w:val="26"/>
-              </w:rPr>
-              <w:t>satisfaction</w:t>
-            </w:r>
-            <w:r>
-              <w:rPr>
-                <w:sz w:val="26"/>
-                <w:szCs w:val="26"/>
-              </w:rPr>
-              <w:t xml:space="preserve"> problems.</w:t>
-            </w:r>
-          </w:p>
-        </w:tc>
-      </w:tr>
-      <w:tr>
-        <w:tc>
-          <w:tcPr>
-            <w:tcW w:w="10502" w:type="dxa"/>
-          </w:tcPr>
-          <w:p>
-            <w:pPr>
-              <w:rPr>
-                <w:sz w:val="26"/>
-                <w:szCs w:val="26"/>
-              </w:rPr>
-            </w:pPr>
-            <w:r>
-              <w:rPr>
-                <w:b/>
-                <w:bCs/>
-                <w:sz w:val="26"/>
-                <w:szCs w:val="26"/>
-              </w:rPr>
-              <w:t>Brute Force:</w:t>
-            </w:r>
-            <w:r>
-              <w:rPr>
-                <w:sz w:val="26"/>
-                <w:szCs w:val="26"/>
-              </w:rPr>
-              <w:t xml:space="preserve"> Brute force is a </w:t>
-            </w:r>
-            <w:r>
-              <w:rPr>
-                <w:b/>
-                <w:sz w:val="26"/>
-                <w:szCs w:val="26"/>
-              </w:rPr>
-              <w:t>straightforward</w:t>
-            </w:r>
-            <w:r>
-              <w:rPr>
-                <w:sz w:val="26"/>
-                <w:szCs w:val="26"/>
-              </w:rPr>
-              <w:t xml:space="preserve"> and often </w:t>
-            </w:r>
-            <w:r>
-              <w:rPr>
-                <w:b/>
-                <w:sz w:val="26"/>
-                <w:szCs w:val="26"/>
-              </w:rPr>
-              <w:t>naive</w:t>
-            </w:r>
-            <w:r>
-              <w:rPr>
-                <w:sz w:val="26"/>
-                <w:szCs w:val="26"/>
-              </w:rPr>
-              <w:t xml:space="preserve"> approach to problem-solving that exhaustively considers all possible solutions to a problem, without employing any </w:t>
-            </w:r>
-            <w:r>
-              <w:rPr>
-                <w:b/>
-                <w:sz w:val="26"/>
-                <w:szCs w:val="26"/>
-              </w:rPr>
-              <w:t>optimization</w:t>
-            </w:r>
-            <w:r>
-              <w:rPr>
-                <w:sz w:val="26"/>
-                <w:szCs w:val="26"/>
-              </w:rPr>
-              <w:t xml:space="preserve"> or </w:t>
-            </w:r>
-            <w:r>
-              <w:rPr>
-                <w:b/>
-                <w:sz w:val="26"/>
-                <w:szCs w:val="26"/>
-              </w:rPr>
-              <w:t>heuristic</w:t>
-            </w:r>
-            <w:r>
-              <w:rPr>
-                <w:sz w:val="26"/>
-                <w:szCs w:val="26"/>
-              </w:rPr>
-              <w:t xml:space="preserve"> strategies. It systematically checks each candidate solution until a </w:t>
-            </w:r>
-            <w:r>
-              <w:rPr>
-                <w:b/>
-                <w:sz w:val="26"/>
-                <w:szCs w:val="26"/>
-              </w:rPr>
-              <w:t>valid one</w:t>
-            </w:r>
-            <w:r>
-              <w:rPr>
-                <w:sz w:val="26"/>
-                <w:szCs w:val="26"/>
-              </w:rPr>
-              <w:t xml:space="preserve"> is found or all possibilities have been explored. Brute force is characterized by its lack of sophistication and efficiency.</w:t>
+                <w:sz w:val="26"/>
+                <w:szCs w:val="26"/>
+              </w:rPr>
+              <w:t xml:space="preserve">There are 3 main </w:t>
+            </w:r>
+            <w:r>
+              <w:rPr>
+                <w:b/>
+                <w:sz w:val="26"/>
+                <w:szCs w:val="26"/>
+              </w:rPr>
+              <w:t>approaches</w:t>
+            </w:r>
+            <w:r>
+              <w:rPr>
+                <w:sz w:val="26"/>
+                <w:szCs w:val="26"/>
+              </w:rPr>
+              <w:t xml:space="preserve"> to developing </w:t>
+            </w:r>
+            <w:r>
+              <w:rPr>
+                <w:b/>
+                <w:sz w:val="26"/>
+                <w:szCs w:val="26"/>
+              </w:rPr>
+              <w:t>algorithms</w:t>
+            </w:r>
+            <w:r>
+              <w:rPr>
+                <w:sz w:val="26"/>
+                <w:szCs w:val="26"/>
+              </w:rPr>
+              <w:t>:</w:t>
+            </w:r>
+          </w:p>
+          <w:p>
+            <w:pPr>
+              <w:numPr>
+                <w:ilvl w:val="0"/>
+                <w:numId w:val="30"/>
+              </w:numPr>
+              <w:rPr>
+                <w:sz w:val="26"/>
+                <w:szCs w:val="26"/>
+              </w:rPr>
+            </w:pPr>
+            <w:r>
+              <w:rPr>
+                <w:b/>
+                <w:bCs/>
+                <w:sz w:val="26"/>
+                <w:szCs w:val="26"/>
+              </w:rPr>
+              <w:t>Divide and Conquer: </w:t>
+            </w:r>
+            <w:r>
+              <w:rPr>
+                <w:sz w:val="26"/>
+                <w:szCs w:val="26"/>
+              </w:rPr>
+              <w:t>Involves dividing the entire problem into a number of sub</w:t>
+            </w:r>
+            <w:r>
+              <w:rPr>
+                <w:sz w:val="26"/>
+                <w:szCs w:val="26"/>
+              </w:rPr>
+              <w:t>-</w:t>
+            </w:r>
+            <w:r>
+              <w:rPr>
+                <w:sz w:val="26"/>
+                <w:szCs w:val="26"/>
+              </w:rPr>
+              <w:t>problems and then solving each of them independently.</w:t>
+            </w:r>
+          </w:p>
+          <w:p>
+            <w:pPr>
+              <w:numPr>
+                <w:ilvl w:val="0"/>
+                <w:numId w:val="30"/>
+              </w:numPr>
+              <w:rPr>
+                <w:sz w:val="26"/>
+                <w:szCs w:val="26"/>
+              </w:rPr>
+            </w:pPr>
+            <w:r>
+              <w:rPr>
+                <w:b/>
+                <w:bCs/>
+                <w:sz w:val="26"/>
+                <w:szCs w:val="26"/>
+              </w:rPr>
+              <w:t>Dynamic Programming:</w:t>
+            </w:r>
+            <w:r>
+              <w:rPr>
+                <w:sz w:val="26"/>
+                <w:szCs w:val="26"/>
+              </w:rPr>
+              <w:t> Identical to the divide and conquer approach with the exception that all sub</w:t>
+            </w:r>
+            <w:r>
+              <w:rPr>
+                <w:sz w:val="26"/>
+                <w:szCs w:val="26"/>
+              </w:rPr>
+              <w:t>-</w:t>
+            </w:r>
+            <w:r>
+              <w:rPr>
+                <w:sz w:val="26"/>
+                <w:szCs w:val="26"/>
+              </w:rPr>
+              <w:t>problems are solved together</w:t>
+            </w:r>
+          </w:p>
+          <w:p>
+            <w:pPr>
+              <w:numPr>
+                <w:ilvl w:val="0"/>
+                <w:numId w:val="30"/>
+              </w:numPr>
+              <w:rPr>
+                <w:sz w:val="26"/>
+                <w:szCs w:val="26"/>
+              </w:rPr>
+            </w:pPr>
+            <w:r>
+              <w:rPr>
+                <w:b/>
+                <w:bCs/>
+                <w:sz w:val="26"/>
+                <w:szCs w:val="26"/>
+              </w:rPr>
+              <w:t>Greedy Approach:</w:t>
+            </w:r>
+            <w:r>
+              <w:rPr>
+                <w:sz w:val="26"/>
+                <w:szCs w:val="26"/>
+              </w:rPr>
+              <w:t> Finds a solution by choosing the next best option.</w:t>
             </w:r>
           </w:p>
         </w:tc>
       </w:tr>
     </w:tbl>
-    <w:p>
-      <w:pPr>
-        <w:rPr>
-          <w:sz w:val="26"/>
-          <w:szCs w:val="26"/>
-        </w:rPr>
-      </w:pPr>
-    </w:p>
     <w:p>
       <w:pPr>
         <w:rPr>
@@ -1871,95 +2525,230 @@
             </w:pPr>
             <w:r>
               <w:rPr>
-                <w:sz w:val="26"/>
-                <w:szCs w:val="26"/>
-              </w:rPr>
-              <w:t>Heap is a special tree-based non-linear data structure in which the tree is a complete binary tree</w:t>
-            </w:r>
-            <w:r>
-              <w:rPr>
-                <w:sz w:val="26"/>
-                <w:szCs w:val="26"/>
-              </w:rPr>
-              <w:t>. It can be of two types:</w:t>
-            </w:r>
-          </w:p>
-          <w:p>
-            <w:pPr>
-              <w:numPr>
-                <w:ilvl w:val="0"/>
-                <w:numId w:val="31"/>
-              </w:numPr>
-              <w:rPr>
-                <w:sz w:val="26"/>
-                <w:szCs w:val="26"/>
-              </w:rPr>
-            </w:pPr>
-            <w:r>
-              <w:rPr>
-                <w:b/>
-                <w:bCs/>
-                <w:sz w:val="26"/>
-                <w:szCs w:val="26"/>
-              </w:rPr>
-              <w:t>Min-Heap: </w:t>
-            </w:r>
-            <w:r>
-              <w:rPr>
-                <w:sz w:val="26"/>
-                <w:szCs w:val="26"/>
-              </w:rPr>
-              <w:t>The parent node has a key value less than its children.</w:t>
-            </w:r>
-          </w:p>
-          <w:p>
-            <w:pPr>
-              <w:numPr>
-                <w:ilvl w:val="0"/>
-                <w:numId w:val="31"/>
-              </w:numPr>
-              <w:rPr>
-                <w:sz w:val="26"/>
-                <w:szCs w:val="26"/>
-              </w:rPr>
-            </w:pPr>
-            <w:r>
-              <w:rPr>
-                <w:b/>
-                <w:bCs/>
-                <w:sz w:val="26"/>
-                <w:szCs w:val="26"/>
-              </w:rPr>
-              <w:t>Max-Heap:</w:t>
-            </w:r>
-            <w:r>
-              <w:rPr>
-                <w:sz w:val="26"/>
-                <w:szCs w:val="26"/>
-              </w:rPr>
-              <w:t> The parent node has a key value greater than its children.</w:t>
-            </w:r>
-          </w:p>
-          <w:p>
-            <w:pPr>
-              <w:rPr>
-                <w:sz w:val="26"/>
-                <w:szCs w:val="26"/>
-              </w:rPr>
-            </w:pPr>
-            <w:r>
-              <w:rPr>
-                <w:sz w:val="26"/>
-                <w:szCs w:val="26"/>
-              </w:rPr>
-              <w:t>Heaps are structures meant to allow quick access to the min or the max</w:t>
-            </w:r>
-            <w:r>
-              <w:rPr>
-                <w:sz w:val="26"/>
-                <w:szCs w:val="26"/>
-              </w:rPr>
-              <w:t xml:space="preserve"> element.</w:t>
+                <w:b/>
+                <w:bCs/>
+                <w:sz w:val="26"/>
+                <w:szCs w:val="26"/>
+              </w:rPr>
+              <w:t>Backtracking:</w:t>
+            </w:r>
+            <w:r>
+              <w:rPr>
+                <w:sz w:val="26"/>
+                <w:szCs w:val="26"/>
+              </w:rPr>
+              <w:t xml:space="preserve"> Backtracking is a general algorithmic technique that systematically explores potential solutions to a problem by </w:t>
+            </w:r>
+            <w:r>
+              <w:rPr>
+                <w:b/>
+                <w:sz w:val="26"/>
+                <w:szCs w:val="26"/>
+              </w:rPr>
+              <w:t>incrementally</w:t>
+            </w:r>
+            <w:r>
+              <w:rPr>
+                <w:sz w:val="26"/>
+                <w:szCs w:val="26"/>
+              </w:rPr>
+              <w:t xml:space="preserve"> making choices, with the ability to backtrack and </w:t>
+            </w:r>
+            <w:r>
+              <w:rPr>
+                <w:b/>
+                <w:sz w:val="26"/>
+                <w:szCs w:val="26"/>
+              </w:rPr>
+              <w:t>undo</w:t>
+            </w:r>
+            <w:r>
+              <w:rPr>
+                <w:sz w:val="26"/>
+                <w:szCs w:val="26"/>
+              </w:rPr>
+              <w:t xml:space="preserve"> </w:t>
+            </w:r>
+            <w:r>
+              <w:rPr>
+                <w:b/>
+                <w:sz w:val="26"/>
+                <w:szCs w:val="26"/>
+              </w:rPr>
+              <w:t>choices</w:t>
+            </w:r>
+            <w:r>
+              <w:rPr>
+                <w:sz w:val="26"/>
+                <w:szCs w:val="26"/>
+              </w:rPr>
+              <w:t xml:space="preserve"> that lead to dead ends. It is often used to solve </w:t>
+            </w:r>
+            <w:r>
+              <w:rPr>
+                <w:b/>
+                <w:sz w:val="26"/>
+                <w:szCs w:val="26"/>
+              </w:rPr>
+              <w:t>combinatorial</w:t>
+            </w:r>
+            <w:r>
+              <w:rPr>
+                <w:sz w:val="26"/>
+                <w:szCs w:val="26"/>
+              </w:rPr>
+              <w:t xml:space="preserve"> problems, </w:t>
+            </w:r>
+            <w:r>
+              <w:rPr>
+                <w:b/>
+                <w:sz w:val="26"/>
+                <w:szCs w:val="26"/>
+              </w:rPr>
+              <w:t>optimization</w:t>
+            </w:r>
+            <w:r>
+              <w:rPr>
+                <w:sz w:val="26"/>
+                <w:szCs w:val="26"/>
+              </w:rPr>
+              <w:t xml:space="preserve"> problems, and </w:t>
+            </w:r>
+            <w:r>
+              <w:rPr>
+                <w:b/>
+                <w:sz w:val="26"/>
+                <w:szCs w:val="26"/>
+              </w:rPr>
+              <w:t>constraint</w:t>
+            </w:r>
+            <w:r>
+              <w:rPr>
+                <w:sz w:val="26"/>
+                <w:szCs w:val="26"/>
+              </w:rPr>
+              <w:t xml:space="preserve"> </w:t>
+            </w:r>
+            <w:r>
+              <w:rPr>
+                <w:b/>
+                <w:sz w:val="26"/>
+                <w:szCs w:val="26"/>
+              </w:rPr>
+              <w:t>satisfaction</w:t>
+            </w:r>
+            <w:r>
+              <w:rPr>
+                <w:sz w:val="26"/>
+                <w:szCs w:val="26"/>
+              </w:rPr>
+              <w:t xml:space="preserve"> problems.</w:t>
+            </w:r>
+          </w:p>
+        </w:tc>
+      </w:tr>
+      <w:tr>
+        <w:tc>
+          <w:tcPr>
+            <w:tcW w:w="10502" w:type="dxa"/>
+          </w:tcPr>
+          <w:p>
+            <w:pPr>
+              <w:rPr>
+                <w:sz w:val="26"/>
+                <w:szCs w:val="26"/>
+              </w:rPr>
+            </w:pPr>
+            <w:r>
+              <w:rPr>
+                <w:b/>
+                <w:bCs/>
+                <w:sz w:val="26"/>
+                <w:szCs w:val="26"/>
+              </w:rPr>
+              <w:t>Brute Force:</w:t>
+            </w:r>
+            <w:r>
+              <w:rPr>
+                <w:sz w:val="26"/>
+                <w:szCs w:val="26"/>
+              </w:rPr>
+              <w:t xml:space="preserve"> Brute force is a </w:t>
+            </w:r>
+            <w:r>
+              <w:rPr>
+                <w:b/>
+                <w:sz w:val="26"/>
+                <w:szCs w:val="26"/>
+              </w:rPr>
+              <w:t>straightforward</w:t>
+            </w:r>
+            <w:r>
+              <w:rPr>
+                <w:sz w:val="26"/>
+                <w:szCs w:val="26"/>
+              </w:rPr>
+              <w:t xml:space="preserve"> and often </w:t>
+            </w:r>
+            <w:r>
+              <w:rPr>
+                <w:b/>
+                <w:sz w:val="26"/>
+                <w:szCs w:val="26"/>
+              </w:rPr>
+              <w:t>naive</w:t>
+            </w:r>
+            <w:r>
+              <w:rPr>
+                <w:sz w:val="26"/>
+                <w:szCs w:val="26"/>
+              </w:rPr>
+              <w:t xml:space="preserve"> approach to problem-solving that exhaustively considers all possible solutions to a problem, without employing any </w:t>
+            </w:r>
+            <w:r>
+              <w:rPr>
+                <w:b/>
+                <w:sz w:val="26"/>
+                <w:szCs w:val="26"/>
+              </w:rPr>
+              <w:t>optimization</w:t>
+            </w:r>
+            <w:r>
+              <w:rPr>
+                <w:sz w:val="26"/>
+                <w:szCs w:val="26"/>
+              </w:rPr>
+              <w:t xml:space="preserve"> or </w:t>
+            </w:r>
+            <w:r>
+              <w:rPr>
+                <w:b/>
+                <w:sz w:val="26"/>
+                <w:szCs w:val="26"/>
+              </w:rPr>
+              <w:t>heuristic</w:t>
+            </w:r>
+            <w:r>
+              <w:rPr>
+                <w:sz w:val="26"/>
+                <w:szCs w:val="26"/>
+              </w:rPr>
+              <w:t xml:space="preserve"> strategies. It systematically checks each candidate solution until a </w:t>
+            </w:r>
+            <w:r>
+              <w:rPr>
+                <w:b/>
+                <w:sz w:val="26"/>
+                <w:szCs w:val="26"/>
+              </w:rPr>
+              <w:t>valid one</w:t>
+            </w:r>
+            <w:r>
+              <w:rPr>
+                <w:sz w:val="26"/>
+                <w:szCs w:val="26"/>
+              </w:rPr>
+              <w:t xml:space="preserve"> is found or all possibilities have been explored. Brute force is characterized by its lack of sophistication and efficiency.</w:t>
             </w:r>
           </w:p>
         </w:tc>
@@ -2004,39 +2793,108 @@
             </w:pPr>
             <w:r>
               <w:rPr>
-                <w:b/>
-                <w:sz w:val="26"/>
-                <w:szCs w:val="26"/>
-              </w:rPr>
-              <w:lastRenderedPageBreak/>
-              <w:t>Hashing</w:t>
-            </w:r>
-            <w:r>
-              <w:rPr>
-                <w:sz w:val="26"/>
-                <w:szCs w:val="26"/>
-              </w:rPr>
-              <w:t xml:space="preserve"> is a technique that converts any data into a </w:t>
-            </w:r>
-            <w:r>
-              <w:rPr>
-                <w:b/>
-                <w:sz w:val="26"/>
-                <w:szCs w:val="26"/>
-              </w:rPr>
-              <w:t>fixed-length string</w:t>
-            </w:r>
-            <w:r>
-              <w:rPr>
-                <w:sz w:val="26"/>
-                <w:szCs w:val="26"/>
-              </w:rPr>
-              <w:t xml:space="preserve"> of characters, called a hash or a hash value. Hashing is useful for security, encryption, authentication, and data management purposes. A hash function is a mathematical formula that takes the data as input and produces the hash as output. Different data should produce different hashes, and the same data should always produce the same hash. It should be very hard to reverse the hashing process and find the original data from the hash. </w:t>
+                <w:sz w:val="26"/>
+                <w:szCs w:val="26"/>
+              </w:rPr>
+              <w:t>Heap is a special tree-based non-linear data structure in which the tree is a complete binary tree</w:t>
+            </w:r>
+            <w:r>
+              <w:rPr>
+                <w:sz w:val="26"/>
+                <w:szCs w:val="26"/>
+              </w:rPr>
+              <w:t>. It can be of two types:</w:t>
+            </w:r>
+          </w:p>
+          <w:p>
+            <w:pPr>
+              <w:numPr>
+                <w:ilvl w:val="0"/>
+                <w:numId w:val="31"/>
+              </w:numPr>
+              <w:rPr>
+                <w:sz w:val="26"/>
+                <w:szCs w:val="26"/>
+              </w:rPr>
+            </w:pPr>
+            <w:r>
+              <w:rPr>
+                <w:b/>
+                <w:bCs/>
+                <w:sz w:val="26"/>
+                <w:szCs w:val="26"/>
+              </w:rPr>
+              <w:t>Min-Heap: </w:t>
+            </w:r>
+            <w:r>
+              <w:rPr>
+                <w:sz w:val="26"/>
+                <w:szCs w:val="26"/>
+              </w:rPr>
+              <w:t>The parent node has a key value less than its children.</w:t>
+            </w:r>
+          </w:p>
+          <w:p>
+            <w:pPr>
+              <w:numPr>
+                <w:ilvl w:val="0"/>
+                <w:numId w:val="31"/>
+              </w:numPr>
+              <w:rPr>
+                <w:sz w:val="26"/>
+                <w:szCs w:val="26"/>
+              </w:rPr>
+            </w:pPr>
+            <w:r>
+              <w:rPr>
+                <w:b/>
+                <w:bCs/>
+                <w:sz w:val="26"/>
+                <w:szCs w:val="26"/>
+              </w:rPr>
+              <w:t>Max-Heap:</w:t>
+            </w:r>
+            <w:r>
+              <w:rPr>
+                <w:sz w:val="26"/>
+                <w:szCs w:val="26"/>
+              </w:rPr>
+              <w:t> The parent node has a key value greater than its children.</w:t>
+            </w:r>
+          </w:p>
+          <w:p>
+            <w:pPr>
+              <w:rPr>
+                <w:sz w:val="26"/>
+                <w:szCs w:val="26"/>
+              </w:rPr>
+            </w:pPr>
+            <w:r>
+              <w:rPr>
+                <w:sz w:val="26"/>
+                <w:szCs w:val="26"/>
+              </w:rPr>
+              <w:t>Heaps are structures meant to allow quick access to the min or the max</w:t>
+            </w:r>
+            <w:r>
+              <w:rPr>
+                <w:sz w:val="26"/>
+                <w:szCs w:val="26"/>
+              </w:rPr>
+              <w:t xml:space="preserve"> element.</w:t>
             </w:r>
           </w:p>
         </w:tc>
       </w:tr>
     </w:tbl>
+    <w:p>
+      <w:pPr>
+        <w:rPr>
+          <w:sz w:val="26"/>
+          <w:szCs w:val="26"/>
+        </w:rPr>
+      </w:pPr>
+    </w:p>
     <w:p>
       <w:pPr>
         <w:rPr>
@@ -2068,160 +2926,46 @@
             </w:pPr>
             <w:r>
               <w:rPr>
-                <w:sz w:val="26"/>
-                <w:szCs w:val="26"/>
-              </w:rPr>
-              <w:t xml:space="preserve">A </w:t>
-            </w:r>
-            <w:proofErr w:type="spellStart"/>
-            <w:r>
-              <w:rPr>
-                <w:b/>
-                <w:sz w:val="26"/>
-                <w:szCs w:val="26"/>
-              </w:rPr>
-              <w:t>Trie</w:t>
-            </w:r>
-            <w:proofErr w:type="spellEnd"/>
-            <w:r>
-              <w:rPr>
-                <w:sz w:val="26"/>
-                <w:szCs w:val="26"/>
-              </w:rPr>
-              <w:t xml:space="preserve"> (pronounced "try") is a tree-like data structure used for efficient retrieval of a set of </w:t>
-            </w:r>
-            <w:r>
-              <w:rPr>
-                <w:b/>
-                <w:sz w:val="26"/>
-                <w:szCs w:val="26"/>
-              </w:rPr>
-              <w:t>keys</w:t>
-            </w:r>
-            <w:r>
-              <w:rPr>
-                <w:sz w:val="26"/>
-                <w:szCs w:val="26"/>
-              </w:rPr>
-              <w:t xml:space="preserve"> or </w:t>
-            </w:r>
-            <w:r>
-              <w:rPr>
-                <w:b/>
-                <w:sz w:val="26"/>
-                <w:szCs w:val="26"/>
-              </w:rPr>
-              <w:t>strings</w:t>
-            </w:r>
-            <w:r>
-              <w:rPr>
-                <w:sz w:val="26"/>
-                <w:szCs w:val="26"/>
-              </w:rPr>
-              <w:t xml:space="preserve">. It is particularly well-suited for tasks involving </w:t>
-            </w:r>
-            <w:r>
-              <w:rPr>
-                <w:b/>
-                <w:sz w:val="26"/>
-                <w:szCs w:val="26"/>
-              </w:rPr>
-              <w:t>prefix matching</w:t>
-            </w:r>
-            <w:r>
-              <w:rPr>
-                <w:sz w:val="26"/>
-                <w:szCs w:val="26"/>
-              </w:rPr>
-              <w:t xml:space="preserve"> or searching for strings with </w:t>
-            </w:r>
-            <w:r>
-              <w:rPr>
-                <w:b/>
-                <w:sz w:val="26"/>
-                <w:szCs w:val="26"/>
-              </w:rPr>
-              <w:t>common prefixes</w:t>
-            </w:r>
-            <w:r>
-              <w:rPr>
-                <w:sz w:val="26"/>
-                <w:szCs w:val="26"/>
-              </w:rPr>
-              <w:t xml:space="preserve">. Tries are commonly used in </w:t>
-            </w:r>
-            <w:r>
-              <w:rPr>
-                <w:b/>
-                <w:sz w:val="26"/>
-                <w:szCs w:val="26"/>
-              </w:rPr>
-              <w:t>dictionary</w:t>
-            </w:r>
-            <w:r>
-              <w:rPr>
-                <w:sz w:val="26"/>
-                <w:szCs w:val="26"/>
-              </w:rPr>
-              <w:t xml:space="preserve"> applications, </w:t>
-            </w:r>
-            <w:r>
-              <w:rPr>
-                <w:b/>
-                <w:sz w:val="26"/>
-                <w:szCs w:val="26"/>
-              </w:rPr>
-              <w:t>autocomplete</w:t>
-            </w:r>
-            <w:r>
-              <w:rPr>
-                <w:sz w:val="26"/>
-                <w:szCs w:val="26"/>
-              </w:rPr>
-              <w:t xml:space="preserve"> systems, </w:t>
-            </w:r>
-            <w:r>
-              <w:rPr>
-                <w:b/>
-                <w:sz w:val="26"/>
-                <w:szCs w:val="26"/>
-              </w:rPr>
-              <w:t>spell</w:t>
-            </w:r>
-            <w:r>
-              <w:rPr>
-                <w:sz w:val="26"/>
-                <w:szCs w:val="26"/>
-              </w:rPr>
-              <w:t xml:space="preserve">-checking, </w:t>
-            </w:r>
-            <w:r>
-              <w:rPr>
-                <w:b/>
-                <w:sz w:val="26"/>
-                <w:szCs w:val="26"/>
-              </w:rPr>
-              <w:t>IP</w:t>
-            </w:r>
-            <w:r>
-              <w:rPr>
-                <w:sz w:val="26"/>
-                <w:szCs w:val="26"/>
-              </w:rPr>
-              <w:t xml:space="preserve"> routing tables, and various string-based algorithms.</w:t>
+                <w:b/>
+                <w:sz w:val="26"/>
+                <w:szCs w:val="26"/>
+              </w:rPr>
+              <w:t>Hashing</w:t>
+            </w:r>
+            <w:r>
+              <w:rPr>
+                <w:sz w:val="26"/>
+                <w:szCs w:val="26"/>
+              </w:rPr>
+              <w:t xml:space="preserve"> is a technique that converts any data into a </w:t>
+            </w:r>
+            <w:r>
+              <w:rPr>
+                <w:b/>
+                <w:sz w:val="26"/>
+                <w:szCs w:val="26"/>
+              </w:rPr>
+              <w:t>fixed-length string</w:t>
+            </w:r>
+            <w:r>
+              <w:rPr>
+                <w:sz w:val="26"/>
+                <w:szCs w:val="26"/>
+              </w:rPr>
+              <w:t xml:space="preserve"> of characters, called a hash or a hash value. Hashing is useful for security, encryption, authentication, and data management purposes. A hash function is a mathematical formula that takes the data as input and produces the </w:t>
+            </w:r>
+            <w:r>
+              <w:rPr>
+                <w:sz w:val="26"/>
+                <w:szCs w:val="26"/>
+              </w:rPr>
+              <w:lastRenderedPageBreak/>
+              <w:t>hash as output. Different data should produce different hashes, and the same data should always produce the same hash. It should be very hard to reverse the hashing process and find the original data from the hash. </w:t>
             </w:r>
           </w:p>
         </w:tc>
       </w:tr>
     </w:tbl>
-    <w:p>
-      <w:pPr>
-        <w:rPr>
-          <w:sz w:val="26"/>
-          <w:szCs w:val="26"/>
-        </w:rPr>
-      </w:pPr>
-    </w:p>
     <w:p>
       <w:pPr>
         <w:rPr>
@@ -2247,258 +2991,153 @@
           <w:p>
             <w:pPr>
               <w:rPr>
-                <w:b/>
-                <w:sz w:val="26"/>
-                <w:szCs w:val="26"/>
-              </w:rPr>
-            </w:pPr>
-            <w:r>
-              <w:rPr>
-                <w:b/>
-                <w:sz w:val="26"/>
-                <w:szCs w:val="26"/>
-              </w:rPr>
-              <w:t>The main differences between pointers and reference parameters are -</w:t>
-            </w:r>
-          </w:p>
-          <w:p>
-            <w:pPr>
-              <w:pStyle w:val="ListParagraph"/>
-              <w:numPr>
-                <w:ilvl w:val="0"/>
-                <w:numId w:val="37"/>
-              </w:numPr>
-              <w:rPr>
-                <w:sz w:val="26"/>
-                <w:szCs w:val="26"/>
-              </w:rPr>
-            </w:pPr>
-            <w:r>
-              <w:rPr>
-                <w:sz w:val="26"/>
-                <w:szCs w:val="26"/>
-              </w:rPr>
-              <w:t>References are used to refer an existing variable in another name whereas pointers are used to store address of variable</w:t>
-            </w:r>
-          </w:p>
-          <w:p>
-            <w:pPr>
-              <w:pStyle w:val="ListParagraph"/>
-              <w:numPr>
-                <w:ilvl w:val="0"/>
-                <w:numId w:val="37"/>
-              </w:numPr>
-              <w:rPr>
-                <w:sz w:val="26"/>
-                <w:szCs w:val="26"/>
-              </w:rPr>
-            </w:pPr>
-            <w:r>
-              <w:rPr>
-                <w:sz w:val="26"/>
-                <w:szCs w:val="26"/>
-              </w:rPr>
-              <w:t>References cannot have a null value assigned but pointer can.</w:t>
-            </w:r>
-          </w:p>
-          <w:p>
-            <w:pPr>
-              <w:pStyle w:val="ListParagraph"/>
-              <w:numPr>
-                <w:ilvl w:val="0"/>
-                <w:numId w:val="37"/>
-              </w:numPr>
-              <w:rPr>
-                <w:sz w:val="26"/>
-                <w:szCs w:val="26"/>
-              </w:rPr>
-            </w:pPr>
-            <w:r>
-              <w:rPr>
-                <w:sz w:val="26"/>
-                <w:szCs w:val="26"/>
-              </w:rPr>
-              <w:t>A reference variable can be referenced by pass by value whereas a pointer can be referenced by pass by reference.</w:t>
-            </w:r>
-          </w:p>
-          <w:p>
-            <w:pPr>
-              <w:pStyle w:val="ListParagraph"/>
-              <w:numPr>
-                <w:ilvl w:val="0"/>
-                <w:numId w:val="37"/>
-              </w:numPr>
-              <w:rPr>
-                <w:sz w:val="26"/>
-                <w:szCs w:val="26"/>
-              </w:rPr>
-            </w:pPr>
-            <w:r>
-              <w:rPr>
-                <w:sz w:val="26"/>
-                <w:szCs w:val="26"/>
-              </w:rPr>
-              <w:t>A reference must be initialized on declaration while it is not necessary in case of pointer.</w:t>
-            </w:r>
-          </w:p>
-          <w:p>
-            <w:pPr>
-              <w:pStyle w:val="ListParagraph"/>
-              <w:numPr>
-                <w:ilvl w:val="0"/>
-                <w:numId w:val="37"/>
-              </w:numPr>
-              <w:rPr>
-                <w:sz w:val="26"/>
-                <w:szCs w:val="26"/>
-              </w:rPr>
-            </w:pPr>
-            <w:r>
-              <w:rPr>
-                <w:sz w:val="26"/>
-                <w:szCs w:val="26"/>
-              </w:rPr>
-              <w:t>A reference shares the same memory address with the original variable but also takes up some space on the stack whereas a pointer has its own memory address and size on the stack</w:t>
-            </w:r>
-          </w:p>
-          <w:p>
-            <w:pPr>
-              <w:rPr>
-                <w:sz w:val="26"/>
-                <w:szCs w:val="26"/>
-              </w:rPr>
-            </w:pPr>
-          </w:p>
-          <w:p>
-            <w:pPr>
-              <w:rPr>
-                <w:b/>
-                <w:bCs/>
-                <w:sz w:val="26"/>
-                <w:szCs w:val="26"/>
-              </w:rPr>
-            </w:pPr>
-            <w:r>
-              <w:rPr>
-                <w:sz w:val="26"/>
-                <w:szCs w:val="26"/>
-              </w:rPr>
-              <w:t xml:space="preserve">For example, in C++: </w:t>
+                <w:sz w:val="26"/>
+                <w:szCs w:val="26"/>
+              </w:rPr>
+            </w:pPr>
+            <w:r>
+              <w:rPr>
+                <w:sz w:val="26"/>
+                <w:szCs w:val="26"/>
+              </w:rPr>
+              <w:t xml:space="preserve">A </w:t>
             </w:r>
             <w:proofErr w:type="spellStart"/>
             <w:r>
               <w:rPr>
                 <w:b/>
-                <w:bCs/>
-                <w:sz w:val="26"/>
-                <w:szCs w:val="26"/>
-              </w:rPr>
-              <w:t>int</w:t>
+                <w:sz w:val="26"/>
+                <w:szCs w:val="26"/>
+              </w:rPr>
+              <w:t>Trie</w:t>
             </w:r>
             <w:proofErr w:type="spellEnd"/>
             <w:r>
               <w:rPr>
-                <w:b/>
-                <w:bCs/>
-                <w:sz w:val="26"/>
-                <w:szCs w:val="26"/>
-              </w:rPr>
-              <w:t xml:space="preserve"> x = 10; </w:t>
-            </w:r>
-            <w:proofErr w:type="spellStart"/>
-            <w:r>
-              <w:rPr>
-                <w:b/>
-                <w:bCs/>
-                <w:sz w:val="26"/>
-                <w:szCs w:val="26"/>
-              </w:rPr>
-              <w:t>int</w:t>
-            </w:r>
-            <w:proofErr w:type="spellEnd"/>
-            <w:r>
-              <w:rPr>
-                <w:b/>
-                <w:bCs/>
-                <w:sz w:val="26"/>
-                <w:szCs w:val="26"/>
-              </w:rPr>
-              <w:t>&amp; ref = x;</w:t>
-            </w:r>
-          </w:p>
-          <w:p>
-            <w:pPr>
-              <w:rPr>
-                <w:sz w:val="26"/>
-                <w:szCs w:val="26"/>
-              </w:rPr>
-            </w:pPr>
-            <w:r>
-              <w:rPr>
-                <w:sz w:val="26"/>
-                <w:szCs w:val="26"/>
-              </w:rPr>
-              <w:t xml:space="preserve">For example, in C or C++: </w:t>
-            </w:r>
-            <w:proofErr w:type="spellStart"/>
-            <w:r>
-              <w:rPr>
-                <w:b/>
-                <w:bCs/>
-                <w:sz w:val="26"/>
-                <w:szCs w:val="26"/>
-              </w:rPr>
-              <w:t>int</w:t>
-            </w:r>
-            <w:proofErr w:type="spellEnd"/>
-            <w:r>
-              <w:rPr>
-                <w:b/>
-                <w:bCs/>
-                <w:sz w:val="26"/>
-                <w:szCs w:val="26"/>
-              </w:rPr>
-              <w:t xml:space="preserve"> x = 10; </w:t>
-            </w:r>
-            <w:proofErr w:type="spellStart"/>
-            <w:r>
-              <w:rPr>
-                <w:b/>
-                <w:bCs/>
-                <w:sz w:val="26"/>
-                <w:szCs w:val="26"/>
-              </w:rPr>
-              <w:t>int</w:t>
-            </w:r>
-            <w:proofErr w:type="spellEnd"/>
-            <w:r>
-              <w:rPr>
-                <w:b/>
-                <w:bCs/>
-                <w:sz w:val="26"/>
-                <w:szCs w:val="26"/>
-              </w:rPr>
-              <w:t xml:space="preserve">* </w:t>
-            </w:r>
-            <w:proofErr w:type="spellStart"/>
-            <w:r>
-              <w:rPr>
-                <w:b/>
-                <w:bCs/>
-                <w:sz w:val="26"/>
-                <w:szCs w:val="26"/>
-              </w:rPr>
-              <w:t>ptr</w:t>
-            </w:r>
-            <w:proofErr w:type="spellEnd"/>
-            <w:r>
-              <w:rPr>
-                <w:b/>
-                <w:bCs/>
-                <w:sz w:val="26"/>
-                <w:szCs w:val="26"/>
-              </w:rPr>
-              <w:t xml:space="preserve"> = &amp;x;</w:t>
+                <w:sz w:val="26"/>
+                <w:szCs w:val="26"/>
+              </w:rPr>
+              <w:t xml:space="preserve"> (pronounced "try") is a tree-like data structure used for efficient retrieval of a set of </w:t>
+            </w:r>
+            <w:r>
+              <w:rPr>
+                <w:b/>
+                <w:sz w:val="26"/>
+                <w:szCs w:val="26"/>
+              </w:rPr>
+              <w:t>keys</w:t>
+            </w:r>
+            <w:r>
+              <w:rPr>
+                <w:sz w:val="26"/>
+                <w:szCs w:val="26"/>
+              </w:rPr>
+              <w:t xml:space="preserve"> or </w:t>
+            </w:r>
+            <w:r>
+              <w:rPr>
+                <w:b/>
+                <w:sz w:val="26"/>
+                <w:szCs w:val="26"/>
+              </w:rPr>
+              <w:t>strings</w:t>
+            </w:r>
+            <w:r>
+              <w:rPr>
+                <w:sz w:val="26"/>
+                <w:szCs w:val="26"/>
+              </w:rPr>
+              <w:t xml:space="preserve">. It is particularly well-suited for tasks involving </w:t>
+            </w:r>
+            <w:r>
+              <w:rPr>
+                <w:b/>
+                <w:sz w:val="26"/>
+                <w:szCs w:val="26"/>
+              </w:rPr>
+              <w:t>prefix matching</w:t>
+            </w:r>
+            <w:r>
+              <w:rPr>
+                <w:sz w:val="26"/>
+                <w:szCs w:val="26"/>
+              </w:rPr>
+              <w:t xml:space="preserve"> or searching for strings with </w:t>
+            </w:r>
+            <w:r>
+              <w:rPr>
+                <w:b/>
+                <w:sz w:val="26"/>
+                <w:szCs w:val="26"/>
+              </w:rPr>
+              <w:t>common prefixes</w:t>
+            </w:r>
+            <w:r>
+              <w:rPr>
+                <w:sz w:val="26"/>
+                <w:szCs w:val="26"/>
+              </w:rPr>
+              <w:t xml:space="preserve">. Tries are commonly used in </w:t>
+            </w:r>
+            <w:r>
+              <w:rPr>
+                <w:b/>
+                <w:sz w:val="26"/>
+                <w:szCs w:val="26"/>
+              </w:rPr>
+              <w:t>dictionary</w:t>
+            </w:r>
+            <w:r>
+              <w:rPr>
+                <w:sz w:val="26"/>
+                <w:szCs w:val="26"/>
+              </w:rPr>
+              <w:t xml:space="preserve"> applications, </w:t>
+            </w:r>
+            <w:r>
+              <w:rPr>
+                <w:b/>
+                <w:sz w:val="26"/>
+                <w:szCs w:val="26"/>
+              </w:rPr>
+              <w:t>autocomplete</w:t>
+            </w:r>
+            <w:r>
+              <w:rPr>
+                <w:sz w:val="26"/>
+                <w:szCs w:val="26"/>
+              </w:rPr>
+              <w:t xml:space="preserve"> systems, </w:t>
+            </w:r>
+            <w:r>
+              <w:rPr>
+                <w:b/>
+                <w:sz w:val="26"/>
+                <w:szCs w:val="26"/>
+              </w:rPr>
+              <w:t>spell</w:t>
+            </w:r>
+            <w:r>
+              <w:rPr>
+                <w:sz w:val="26"/>
+                <w:szCs w:val="26"/>
+              </w:rPr>
+              <w:t xml:space="preserve">-checking, </w:t>
+            </w:r>
+            <w:r>
+              <w:rPr>
+                <w:b/>
+                <w:sz w:val="26"/>
+                <w:szCs w:val="26"/>
+              </w:rPr>
+              <w:t>IP</w:t>
+            </w:r>
+            <w:r>
+              <w:rPr>
+                <w:sz w:val="26"/>
+                <w:szCs w:val="26"/>
+              </w:rPr>
+              <w:t xml:space="preserve"> routing tables, and various string-based algorithms.</w:t>
             </w:r>
           </w:p>
         </w:tc>
@@ -2548,7 +3187,7 @@
                 <w:sz w:val="26"/>
                 <w:szCs w:val="26"/>
               </w:rPr>
-              <w:t>Drawbacks of array implementation of Queue:</w:t>
+              <w:t>The main differences between pointers and reference parameters are -</w:t>
             </w:r>
           </w:p>
           <w:p>
@@ -2556,7 +3195,7 @@
               <w:pStyle w:val="ListParagraph"/>
               <w:numPr>
                 <w:ilvl w:val="0"/>
-                <w:numId w:val="1"/>
+                <w:numId w:val="37"/>
               </w:numPr>
               <w:rPr>
                 <w:sz w:val="26"/>
@@ -2565,11 +3204,10 @@
             </w:pPr>
             <w:r>
               <w:rPr>
-                <w:bCs/>
-                <w:sz w:val="26"/>
-                <w:szCs w:val="26"/>
-              </w:rPr>
-              <w:t>Fixed Size</w:t>
+                <w:sz w:val="26"/>
+                <w:szCs w:val="26"/>
+              </w:rPr>
+              <w:t>References are used to refer an existing variable in another name whereas pointers are used to store address of variable</w:t>
             </w:r>
           </w:p>
           <w:p>
@@ -2577,7 +3215,7 @@
               <w:pStyle w:val="ListParagraph"/>
               <w:numPr>
                 <w:ilvl w:val="0"/>
-                <w:numId w:val="1"/>
+                <w:numId w:val="37"/>
               </w:numPr>
               <w:rPr>
                 <w:sz w:val="26"/>
@@ -2586,11 +3224,10 @@
             </w:pPr>
             <w:r>
               <w:rPr>
-                <w:bCs/>
-                <w:sz w:val="26"/>
-                <w:szCs w:val="26"/>
-              </w:rPr>
-              <w:t>Wasted Space</w:t>
+                <w:sz w:val="26"/>
+                <w:szCs w:val="26"/>
+              </w:rPr>
+              <w:t>References cannot have a null value assigned but pointer can.</w:t>
             </w:r>
           </w:p>
           <w:p>
@@ -2598,7 +3235,7 @@
               <w:pStyle w:val="ListParagraph"/>
               <w:numPr>
                 <w:ilvl w:val="0"/>
-                <w:numId w:val="1"/>
+                <w:numId w:val="37"/>
               </w:numPr>
               <w:rPr>
                 <w:sz w:val="26"/>
@@ -2607,11 +3244,10 @@
             </w:pPr>
             <w:r>
               <w:rPr>
-                <w:bCs/>
-                <w:sz w:val="26"/>
-                <w:szCs w:val="26"/>
-              </w:rPr>
-              <w:t>Dynamic Resizing Overhead</w:t>
+                <w:sz w:val="26"/>
+                <w:szCs w:val="26"/>
+              </w:rPr>
+              <w:t>A reference variable can be referenced by pass by value whereas a pointer can be referenced by pass by reference.</w:t>
             </w:r>
           </w:p>
           <w:p>
@@ -2619,7 +3255,7 @@
               <w:pStyle w:val="ListParagraph"/>
               <w:numPr>
                 <w:ilvl w:val="0"/>
-                <w:numId w:val="1"/>
+                <w:numId w:val="37"/>
               </w:numPr>
               <w:rPr>
                 <w:sz w:val="26"/>
@@ -2628,29 +3264,10 @@
             </w:pPr>
             <w:r>
               <w:rPr>
-                <w:bCs/>
-                <w:sz w:val="26"/>
-                <w:szCs w:val="26"/>
-              </w:rPr>
-              <w:t xml:space="preserve">Slower </w:t>
-            </w:r>
-            <w:proofErr w:type="spellStart"/>
-            <w:r>
-              <w:rPr>
-                <w:bCs/>
-                <w:sz w:val="26"/>
-                <w:szCs w:val="26"/>
-              </w:rPr>
-              <w:t>Dequeue</w:t>
-            </w:r>
-            <w:proofErr w:type="spellEnd"/>
-            <w:r>
-              <w:rPr>
-                <w:bCs/>
-                <w:sz w:val="26"/>
-                <w:szCs w:val="26"/>
-              </w:rPr>
-              <w:t xml:space="preserve"> Operations</w:t>
+                <w:sz w:val="26"/>
+                <w:szCs w:val="26"/>
+              </w:rPr>
+              <w:t>A reference must be initialized on declaration while it is not necessary in case of pointer.</w:t>
             </w:r>
           </w:p>
           <w:p>
@@ -2658,7 +3275,7 @@
               <w:pStyle w:val="ListParagraph"/>
               <w:numPr>
                 <w:ilvl w:val="0"/>
-                <w:numId w:val="1"/>
+                <w:numId w:val="37"/>
               </w:numPr>
               <w:rPr>
                 <w:sz w:val="26"/>
@@ -2667,97 +3284,163 @@
             </w:pPr>
             <w:r>
               <w:rPr>
-                <w:bCs/>
-                <w:sz w:val="26"/>
-                <w:szCs w:val="26"/>
-              </w:rPr>
-              <w:t xml:space="preserve">Inefficient </w:t>
+                <w:sz w:val="26"/>
+                <w:szCs w:val="26"/>
+              </w:rPr>
+              <w:t>A reference shares the same memory address with the original variable but also takes up some space on the stack whereas a pointer has its own memory address and size on the stack</w:t>
+            </w:r>
+          </w:p>
+          <w:p>
+            <w:pPr>
+              <w:rPr>
+                <w:sz w:val="26"/>
+                <w:szCs w:val="26"/>
+              </w:rPr>
+            </w:pPr>
+          </w:p>
+          <w:p>
+            <w:pPr>
+              <w:rPr>
+                <w:b/>
+                <w:bCs/>
+                <w:sz w:val="26"/>
+                <w:szCs w:val="26"/>
+              </w:rPr>
+            </w:pPr>
+            <w:r>
+              <w:rPr>
+                <w:sz w:val="26"/>
+                <w:szCs w:val="26"/>
+              </w:rPr>
+              <w:t xml:space="preserve">For example, in C++: </w:t>
             </w:r>
             <w:proofErr w:type="spellStart"/>
             <w:r>
               <w:rPr>
-                <w:bCs/>
-                <w:sz w:val="26"/>
-                <w:szCs w:val="26"/>
-              </w:rPr>
-              <w:t>Enqueue</w:t>
+                <w:b/>
+                <w:bCs/>
+                <w:sz w:val="26"/>
+                <w:szCs w:val="26"/>
+              </w:rPr>
+              <w:t>int</w:t>
             </w:r>
             <w:proofErr w:type="spellEnd"/>
             <w:r>
               <w:rPr>
-                <w:bCs/>
-                <w:sz w:val="26"/>
-                <w:szCs w:val="26"/>
-              </w:rPr>
-              <w:t xml:space="preserve"> Operations</w:t>
-            </w:r>
-          </w:p>
-          <w:p>
-            <w:pPr>
-              <w:pStyle w:val="ListParagraph"/>
-              <w:numPr>
-                <w:ilvl w:val="0"/>
-                <w:numId w:val="1"/>
-              </w:numPr>
-              <w:rPr>
-                <w:sz w:val="26"/>
-                <w:szCs w:val="26"/>
-              </w:rPr>
-            </w:pPr>
-            <w:r>
-              <w:rPr>
-                <w:bCs/>
-                <w:sz w:val="26"/>
-                <w:szCs w:val="26"/>
-              </w:rPr>
-              <w:t>Memory Fragmentation</w:t>
-            </w:r>
-          </w:p>
-          <w:p>
-            <w:pPr>
-              <w:pStyle w:val="ListParagraph"/>
-              <w:numPr>
-                <w:ilvl w:val="0"/>
-                <w:numId w:val="1"/>
-              </w:numPr>
-              <w:rPr>
-                <w:sz w:val="26"/>
-                <w:szCs w:val="26"/>
-              </w:rPr>
-            </w:pPr>
-            <w:r>
-              <w:rPr>
-                <w:bCs/>
-                <w:sz w:val="26"/>
-                <w:szCs w:val="26"/>
-              </w:rPr>
-              <w:t>Complex Implementation</w:t>
-            </w:r>
-          </w:p>
-          <w:p>
-            <w:pPr>
-              <w:pStyle w:val="ListParagraph"/>
-              <w:numPr>
-                <w:ilvl w:val="0"/>
-                <w:numId w:val="1"/>
-              </w:numPr>
-              <w:rPr>
-                <w:sz w:val="26"/>
-                <w:szCs w:val="26"/>
-              </w:rPr>
-            </w:pPr>
-            <w:r>
-              <w:rPr>
-                <w:bCs/>
-                <w:sz w:val="26"/>
-                <w:szCs w:val="26"/>
-              </w:rPr>
-              <w:t>Not Suitable for Real-time Applications</w:t>
+                <w:b/>
+                <w:bCs/>
+                <w:sz w:val="26"/>
+                <w:szCs w:val="26"/>
+              </w:rPr>
+              <w:t xml:space="preserve"> x = 10; </w:t>
+            </w:r>
+            <w:proofErr w:type="spellStart"/>
+            <w:r>
+              <w:rPr>
+                <w:b/>
+                <w:bCs/>
+                <w:sz w:val="26"/>
+                <w:szCs w:val="26"/>
+              </w:rPr>
+              <w:t>int</w:t>
+            </w:r>
+            <w:proofErr w:type="spellEnd"/>
+            <w:r>
+              <w:rPr>
+                <w:b/>
+                <w:bCs/>
+                <w:sz w:val="26"/>
+                <w:szCs w:val="26"/>
+              </w:rPr>
+              <w:t>&amp; ref = x;</w:t>
+            </w:r>
+          </w:p>
+          <w:p>
+            <w:pPr>
+              <w:rPr>
+                <w:sz w:val="26"/>
+                <w:szCs w:val="26"/>
+              </w:rPr>
+            </w:pPr>
+            <w:r>
+              <w:rPr>
+                <w:sz w:val="26"/>
+                <w:szCs w:val="26"/>
+              </w:rPr>
+              <w:t xml:space="preserve">For example, in C or C++: </w:t>
+            </w:r>
+            <w:proofErr w:type="spellStart"/>
+            <w:r>
+              <w:rPr>
+                <w:b/>
+                <w:bCs/>
+                <w:sz w:val="26"/>
+                <w:szCs w:val="26"/>
+              </w:rPr>
+              <w:t>int</w:t>
+            </w:r>
+            <w:proofErr w:type="spellEnd"/>
+            <w:r>
+              <w:rPr>
+                <w:b/>
+                <w:bCs/>
+                <w:sz w:val="26"/>
+                <w:szCs w:val="26"/>
+              </w:rPr>
+              <w:t xml:space="preserve"> x = 10; </w:t>
+            </w:r>
+            <w:proofErr w:type="spellStart"/>
+            <w:r>
+              <w:rPr>
+                <w:b/>
+                <w:bCs/>
+                <w:sz w:val="26"/>
+                <w:szCs w:val="26"/>
+              </w:rPr>
+              <w:t>int</w:t>
+            </w:r>
+            <w:proofErr w:type="spellEnd"/>
+            <w:r>
+              <w:rPr>
+                <w:b/>
+                <w:bCs/>
+                <w:sz w:val="26"/>
+                <w:szCs w:val="26"/>
+              </w:rPr>
+              <w:t xml:space="preserve">* </w:t>
+            </w:r>
+            <w:proofErr w:type="spellStart"/>
+            <w:r>
+              <w:rPr>
+                <w:b/>
+                <w:bCs/>
+                <w:sz w:val="26"/>
+                <w:szCs w:val="26"/>
+              </w:rPr>
+              <w:t>ptr</w:t>
+            </w:r>
+            <w:proofErr w:type="spellEnd"/>
+            <w:r>
+              <w:rPr>
+                <w:b/>
+                <w:bCs/>
+                <w:sz w:val="26"/>
+                <w:szCs w:val="26"/>
+              </w:rPr>
+              <w:t xml:space="preserve"> = &amp;x;</w:t>
             </w:r>
           </w:p>
         </w:tc>
       </w:tr>
     </w:tbl>
+    <w:p>
+      <w:pPr>
+        <w:rPr>
+          <w:sz w:val="26"/>
+          <w:szCs w:val="26"/>
+        </w:rPr>
+      </w:pPr>
+    </w:p>
     <w:p>
       <w:pPr>
         <w:rPr>
@@ -2794,23 +3477,7 @@
                 <w:sz w:val="26"/>
                 <w:szCs w:val="26"/>
               </w:rPr>
-              <w:t>T</w:t>
-            </w:r>
-            <w:r>
-              <w:rPr>
-                <w:b/>
-                <w:sz w:val="26"/>
-                <w:szCs w:val="26"/>
-              </w:rPr>
-              <w:t>he elements of a 2D array are stored in the memory</w:t>
-            </w:r>
-            <w:r>
-              <w:rPr>
-                <w:b/>
-                <w:sz w:val="26"/>
-                <w:szCs w:val="26"/>
-              </w:rPr>
-              <w:t>:</w:t>
+              <w:t>Drawbacks of array implementation of Queue:</w:t>
             </w:r>
           </w:p>
           <w:p>
@@ -2818,7 +3485,7 @@
               <w:pStyle w:val="ListParagraph"/>
               <w:numPr>
                 <w:ilvl w:val="0"/>
-                <w:numId w:val="2"/>
+                <w:numId w:val="1"/>
               </w:numPr>
               <w:rPr>
                 <w:sz w:val="26"/>
@@ -2831,7 +3498,7 @@
                 <w:sz w:val="26"/>
                 <w:szCs w:val="26"/>
               </w:rPr>
-              <w:t>Row-Major Order (C/C++ and many other languages)</w:t>
+              <w:t>Fixed Size</w:t>
             </w:r>
           </w:p>
           <w:p>
@@ -2839,7 +3506,7 @@
               <w:pStyle w:val="ListParagraph"/>
               <w:numPr>
                 <w:ilvl w:val="0"/>
-                <w:numId w:val="2"/>
+                <w:numId w:val="1"/>
               </w:numPr>
               <w:rPr>
                 <w:sz w:val="26"/>
@@ -2852,8 +3519,169 @@
                 <w:sz w:val="26"/>
                 <w:szCs w:val="26"/>
               </w:rPr>
-              <w:lastRenderedPageBreak/>
-              <w:t>Column-Major Order (Fortran and some other languages)</w:t>
+              <w:t>Wasted Space</w:t>
+            </w:r>
+          </w:p>
+          <w:p>
+            <w:pPr>
+              <w:pStyle w:val="ListParagraph"/>
+              <w:numPr>
+                <w:ilvl w:val="0"/>
+                <w:numId w:val="1"/>
+              </w:numPr>
+              <w:rPr>
+                <w:sz w:val="26"/>
+                <w:szCs w:val="26"/>
+              </w:rPr>
+            </w:pPr>
+            <w:r>
+              <w:rPr>
+                <w:bCs/>
+                <w:sz w:val="26"/>
+                <w:szCs w:val="26"/>
+              </w:rPr>
+              <w:t>Dynamic Resizing Overhead</w:t>
+            </w:r>
+          </w:p>
+          <w:p>
+            <w:pPr>
+              <w:pStyle w:val="ListParagraph"/>
+              <w:numPr>
+                <w:ilvl w:val="0"/>
+                <w:numId w:val="1"/>
+              </w:numPr>
+              <w:rPr>
+                <w:sz w:val="26"/>
+                <w:szCs w:val="26"/>
+              </w:rPr>
+            </w:pPr>
+            <w:r>
+              <w:rPr>
+                <w:bCs/>
+                <w:sz w:val="26"/>
+                <w:szCs w:val="26"/>
+              </w:rPr>
+              <w:t xml:space="preserve">Slower </w:t>
+            </w:r>
+            <w:proofErr w:type="spellStart"/>
+            <w:r>
+              <w:rPr>
+                <w:bCs/>
+                <w:sz w:val="26"/>
+                <w:szCs w:val="26"/>
+              </w:rPr>
+              <w:t>Dequeue</w:t>
+            </w:r>
+            <w:proofErr w:type="spellEnd"/>
+            <w:r>
+              <w:rPr>
+                <w:bCs/>
+                <w:sz w:val="26"/>
+                <w:szCs w:val="26"/>
+              </w:rPr>
+              <w:t xml:space="preserve"> Operations</w:t>
+            </w:r>
+          </w:p>
+          <w:p>
+            <w:pPr>
+              <w:pStyle w:val="ListParagraph"/>
+              <w:numPr>
+                <w:ilvl w:val="0"/>
+                <w:numId w:val="1"/>
+              </w:numPr>
+              <w:rPr>
+                <w:sz w:val="26"/>
+                <w:szCs w:val="26"/>
+              </w:rPr>
+            </w:pPr>
+            <w:r>
+              <w:rPr>
+                <w:bCs/>
+                <w:sz w:val="26"/>
+                <w:szCs w:val="26"/>
+              </w:rPr>
+              <w:t xml:space="preserve">Inefficient </w:t>
+            </w:r>
+            <w:proofErr w:type="spellStart"/>
+            <w:r>
+              <w:rPr>
+                <w:bCs/>
+                <w:sz w:val="26"/>
+                <w:szCs w:val="26"/>
+              </w:rPr>
+              <w:t>Enqueue</w:t>
+            </w:r>
+            <w:proofErr w:type="spellEnd"/>
+            <w:r>
+              <w:rPr>
+                <w:bCs/>
+                <w:sz w:val="26"/>
+                <w:szCs w:val="26"/>
+              </w:rPr>
+              <w:t xml:space="preserve"> Operations</w:t>
+            </w:r>
+          </w:p>
+          <w:p>
+            <w:pPr>
+              <w:pStyle w:val="ListParagraph"/>
+              <w:numPr>
+                <w:ilvl w:val="0"/>
+                <w:numId w:val="1"/>
+              </w:numPr>
+              <w:rPr>
+                <w:sz w:val="26"/>
+                <w:szCs w:val="26"/>
+              </w:rPr>
+            </w:pPr>
+            <w:r>
+              <w:rPr>
+                <w:bCs/>
+                <w:sz w:val="26"/>
+                <w:szCs w:val="26"/>
+              </w:rPr>
+              <w:t>Memory Fragmentation</w:t>
+            </w:r>
+          </w:p>
+          <w:p>
+            <w:pPr>
+              <w:pStyle w:val="ListParagraph"/>
+              <w:numPr>
+                <w:ilvl w:val="0"/>
+                <w:numId w:val="1"/>
+              </w:numPr>
+              <w:rPr>
+                <w:sz w:val="26"/>
+                <w:szCs w:val="26"/>
+              </w:rPr>
+            </w:pPr>
+            <w:r>
+              <w:rPr>
+                <w:bCs/>
+                <w:sz w:val="26"/>
+                <w:szCs w:val="26"/>
+              </w:rPr>
+              <w:t>Complex Implementation</w:t>
+            </w:r>
+          </w:p>
+          <w:p>
+            <w:pPr>
+              <w:pStyle w:val="ListParagraph"/>
+              <w:numPr>
+                <w:ilvl w:val="0"/>
+                <w:numId w:val="1"/>
+              </w:numPr>
+              <w:rPr>
+                <w:sz w:val="26"/>
+                <w:szCs w:val="26"/>
+              </w:rPr>
+            </w:pPr>
+            <w:r>
+              <w:rPr>
+                <w:bCs/>
+                <w:sz w:val="26"/>
+                <w:szCs w:val="26"/>
+              </w:rPr>
+              <w:t>Not Suitable for Real-time Applications</w:t>
             </w:r>
           </w:p>
         </w:tc>
@@ -2884,25 +3712,42 @@
           <w:p>
             <w:pPr>
               <w:rPr>
-                <w:sz w:val="26"/>
-                <w:szCs w:val="26"/>
-              </w:rPr>
-            </w:pPr>
-            <w:r>
-              <w:rPr>
-                <w:b/>
-                <w:bCs/>
-                <w:sz w:val="26"/>
-                <w:szCs w:val="26"/>
-              </w:rPr>
-              <w:t>Advantages of Linked Lists over Arrays:</w:t>
-            </w:r>
-          </w:p>
-          <w:p>
-            <w:pPr>
+                <w:b/>
+                <w:sz w:val="26"/>
+                <w:szCs w:val="26"/>
+              </w:rPr>
+            </w:pPr>
+            <w:r>
+              <w:rPr>
+                <w:b/>
+                <w:sz w:val="26"/>
+                <w:szCs w:val="26"/>
+              </w:rPr>
+              <w:t>T</w:t>
+            </w:r>
+            <w:r>
+              <w:rPr>
+                <w:b/>
+                <w:sz w:val="26"/>
+                <w:szCs w:val="26"/>
+              </w:rPr>
+              <w:t>he elements of a 2D array are stored in the memory</w:t>
+            </w:r>
+            <w:r>
+              <w:rPr>
+                <w:b/>
+                <w:sz w:val="26"/>
+                <w:szCs w:val="26"/>
+              </w:rPr>
+              <w:t>:</w:t>
+            </w:r>
+          </w:p>
+          <w:p>
+            <w:pPr>
+              <w:pStyle w:val="ListParagraph"/>
               <w:numPr>
                 <w:ilvl w:val="0"/>
-                <w:numId w:val="3"/>
+                <w:numId w:val="2"/>
               </w:numPr>
               <w:rPr>
                 <w:sz w:val="26"/>
@@ -2915,14 +3760,15 @@
                 <w:sz w:val="26"/>
                 <w:szCs w:val="26"/>
               </w:rPr>
-              <w:t>Dynamic Size</w:t>
-            </w:r>
-          </w:p>
-          <w:p>
-            <w:pPr>
+              <w:t>Row-Major Order (C/C++ and many other languages)</w:t>
+            </w:r>
+          </w:p>
+          <w:p>
+            <w:pPr>
+              <w:pStyle w:val="ListParagraph"/>
               <w:numPr>
                 <w:ilvl w:val="0"/>
-                <w:numId w:val="3"/>
+                <w:numId w:val="2"/>
               </w:numPr>
               <w:rPr>
                 <w:sz w:val="26"/>
@@ -2935,191 +3781,7 @@
                 <w:sz w:val="26"/>
                 <w:szCs w:val="26"/>
               </w:rPr>
-              <w:t>Constant-Time Insertions and Deletions</w:t>
-            </w:r>
-          </w:p>
-          <w:p>
-            <w:pPr>
-              <w:numPr>
-                <w:ilvl w:val="0"/>
-                <w:numId w:val="3"/>
-              </w:numPr>
-              <w:rPr>
-                <w:sz w:val="26"/>
-                <w:szCs w:val="26"/>
-              </w:rPr>
-            </w:pPr>
-            <w:r>
-              <w:rPr>
-                <w:bCs/>
-                <w:sz w:val="26"/>
-                <w:szCs w:val="26"/>
-              </w:rPr>
-              <w:t>Memory Efficiency</w:t>
-            </w:r>
-          </w:p>
-          <w:p>
-            <w:pPr>
-              <w:numPr>
-                <w:ilvl w:val="0"/>
-                <w:numId w:val="3"/>
-              </w:numPr>
-              <w:rPr>
-                <w:sz w:val="26"/>
-                <w:szCs w:val="26"/>
-              </w:rPr>
-            </w:pPr>
-            <w:r>
-              <w:rPr>
-                <w:bCs/>
-                <w:sz w:val="26"/>
-                <w:szCs w:val="26"/>
-              </w:rPr>
-              <w:t>No Fixed Size</w:t>
-            </w:r>
-          </w:p>
-          <w:p>
-            <w:pPr>
-              <w:numPr>
-                <w:ilvl w:val="0"/>
-                <w:numId w:val="3"/>
-              </w:numPr>
-              <w:rPr>
-                <w:sz w:val="26"/>
-                <w:szCs w:val="26"/>
-              </w:rPr>
-            </w:pPr>
-            <w:r>
-              <w:rPr>
-                <w:bCs/>
-                <w:sz w:val="26"/>
-                <w:szCs w:val="26"/>
-              </w:rPr>
-              <w:t>Ease of Insertion at the Beginning</w:t>
-            </w:r>
-          </w:p>
-          <w:p>
-            <w:pPr>
-              <w:numPr>
-                <w:ilvl w:val="0"/>
-                <w:numId w:val="3"/>
-              </w:numPr>
-              <w:rPr>
-                <w:sz w:val="26"/>
-                <w:szCs w:val="26"/>
-              </w:rPr>
-            </w:pPr>
-            <w:r>
-              <w:rPr>
-                <w:bCs/>
-                <w:sz w:val="26"/>
-                <w:szCs w:val="26"/>
-              </w:rPr>
-              <w:t>Support for Complex Data Structures</w:t>
-            </w:r>
-          </w:p>
-        </w:tc>
-      </w:tr>
-      <w:tr>
-        <w:tc>
-          <w:tcPr>
-            <w:tcW w:w="10502" w:type="dxa"/>
-          </w:tcPr>
-          <w:p>
-            <w:pPr>
-              <w:rPr>
-                <w:sz w:val="26"/>
-                <w:szCs w:val="26"/>
-              </w:rPr>
-            </w:pPr>
-            <w:r>
-              <w:rPr>
-                <w:b/>
-                <w:bCs/>
-                <w:sz w:val="26"/>
-                <w:szCs w:val="26"/>
-              </w:rPr>
-              <w:t>Advantages of Arrays over Linked Lists:</w:t>
-            </w:r>
-          </w:p>
-          <w:p>
-            <w:pPr>
-              <w:numPr>
-                <w:ilvl w:val="0"/>
-                <w:numId w:val="4"/>
-              </w:numPr>
-              <w:rPr>
-                <w:sz w:val="26"/>
-                <w:szCs w:val="26"/>
-              </w:rPr>
-            </w:pPr>
-            <w:r>
-              <w:rPr>
-                <w:bCs/>
-                <w:sz w:val="26"/>
-                <w:szCs w:val="26"/>
-              </w:rPr>
-              <w:t>Constant-Time Random Access</w:t>
-            </w:r>
-          </w:p>
-          <w:p>
-            <w:pPr>
-              <w:numPr>
-                <w:ilvl w:val="0"/>
-                <w:numId w:val="4"/>
-              </w:numPr>
-              <w:rPr>
-                <w:sz w:val="26"/>
-                <w:szCs w:val="26"/>
-              </w:rPr>
-            </w:pPr>
-            <w:r>
-              <w:rPr>
-                <w:bCs/>
-                <w:sz w:val="26"/>
-                <w:szCs w:val="26"/>
-              </w:rPr>
-              <w:t>Cache Locality</w:t>
-            </w:r>
-          </w:p>
-          <w:p>
-            <w:pPr>
-              <w:numPr>
-                <w:ilvl w:val="0"/>
-                <w:numId w:val="4"/>
-              </w:numPr>
-              <w:rPr>
-                <w:sz w:val="26"/>
-                <w:szCs w:val="26"/>
-              </w:rPr>
-            </w:pPr>
-            <w:r>
-              <w:rPr>
-                <w:bCs/>
-                <w:sz w:val="26"/>
-                <w:szCs w:val="26"/>
-              </w:rPr>
-              <w:t>Simplicity</w:t>
-            </w:r>
-          </w:p>
-          <w:p>
-            <w:pPr>
-              <w:numPr>
-                <w:ilvl w:val="0"/>
-                <w:numId w:val="4"/>
-              </w:numPr>
-              <w:rPr>
-                <w:sz w:val="26"/>
-                <w:szCs w:val="26"/>
-              </w:rPr>
-            </w:pPr>
-            <w:r>
-              <w:rPr>
-                <w:bCs/>
-                <w:sz w:val="26"/>
-                <w:szCs w:val="26"/>
-              </w:rPr>
-              <w:t>Predictable Memory Overhead</w:t>
+              <w:t>Column-Major Order (Fortran and some other languages)</w:t>
             </w:r>
           </w:p>
         </w:tc>
@@ -3156,92 +3818,19 @@
             </w:pPr>
             <w:r>
               <w:rPr>
-                <w:sz w:val="26"/>
-                <w:szCs w:val="26"/>
-              </w:rPr>
-              <w:t xml:space="preserve">What is the </w:t>
-            </w:r>
-            <w:r>
-              <w:rPr>
-                <w:b/>
-                <w:sz w:val="26"/>
-                <w:szCs w:val="26"/>
-              </w:rPr>
-              <w:t>minimum</w:t>
-            </w:r>
-            <w:r>
-              <w:rPr>
-                <w:sz w:val="26"/>
-                <w:szCs w:val="26"/>
-              </w:rPr>
-              <w:t xml:space="preserve"> number of </w:t>
-            </w:r>
-            <w:r>
-              <w:rPr>
-                <w:b/>
-                <w:sz w:val="26"/>
-                <w:szCs w:val="26"/>
-              </w:rPr>
-              <w:t>queues</w:t>
-            </w:r>
-            <w:r>
-              <w:rPr>
-                <w:sz w:val="26"/>
-                <w:szCs w:val="26"/>
-              </w:rPr>
-              <w:t xml:space="preserve"> required to implement a </w:t>
-            </w:r>
-            <w:r>
-              <w:rPr>
-                <w:b/>
-                <w:sz w:val="26"/>
-                <w:szCs w:val="26"/>
-              </w:rPr>
-              <w:t>priority</w:t>
-            </w:r>
-            <w:r>
-              <w:rPr>
-                <w:sz w:val="26"/>
-                <w:szCs w:val="26"/>
-              </w:rPr>
-              <w:t xml:space="preserve"> </w:t>
-            </w:r>
-            <w:r>
-              <w:rPr>
-                <w:b/>
-                <w:sz w:val="26"/>
-                <w:szCs w:val="26"/>
-              </w:rPr>
-              <w:t>queue</w:t>
-            </w:r>
-            <w:r>
-              <w:rPr>
-                <w:sz w:val="26"/>
-                <w:szCs w:val="26"/>
-              </w:rPr>
-              <w:t>?</w:t>
-            </w:r>
-          </w:p>
-          <w:p>
-            <w:pPr>
-              <w:rPr>
-                <w:sz w:val="26"/>
-                <w:szCs w:val="26"/>
-              </w:rPr>
-            </w:pPr>
-            <w:r>
-              <w:rPr>
-                <w:sz w:val="26"/>
-                <w:szCs w:val="26"/>
-              </w:rPr>
-              <w:t>The minimum number of queues required to implement a priority queue efficiently is typically two. This approach involves using two separate queues:</w:t>
+                <w:b/>
+                <w:bCs/>
+                <w:sz w:val="26"/>
+                <w:szCs w:val="26"/>
+              </w:rPr>
+              <w:t>Advantages of Linked Lists over Arrays:</w:t>
             </w:r>
           </w:p>
           <w:p>
             <w:pPr>
               <w:numPr>
                 <w:ilvl w:val="0"/>
-                <w:numId w:val="11"/>
+                <w:numId w:val="3"/>
               </w:numPr>
               <w:rPr>
                 <w:sz w:val="26"/>
@@ -3250,42 +3839,19 @@
             </w:pPr>
             <w:r>
               <w:rPr>
-                <w:b/>
-                <w:bCs/>
-                <w:sz w:val="26"/>
-                <w:szCs w:val="26"/>
-              </w:rPr>
-              <w:t>Main Queue:</w:t>
-            </w:r>
-            <w:r>
-              <w:rPr>
-                <w:sz w:val="26"/>
-                <w:szCs w:val="26"/>
-              </w:rPr>
-              <w:t xml:space="preserve"> This queue stores the elements of the priority queue. It can be implemented using a standard data structure like an array, linked list, or dynamic array. Elements are </w:t>
-            </w:r>
-            <w:proofErr w:type="spellStart"/>
-            <w:r>
-              <w:rPr>
-                <w:sz w:val="26"/>
-                <w:szCs w:val="26"/>
-              </w:rPr>
-              <w:t>enqueued</w:t>
-            </w:r>
-            <w:proofErr w:type="spellEnd"/>
-            <w:r>
-              <w:rPr>
-                <w:sz w:val="26"/>
-                <w:szCs w:val="26"/>
-              </w:rPr>
-              <w:t xml:space="preserve"> (inserted) into this queue without considering their priority.</w:t>
+                <w:bCs/>
+                <w:sz w:val="26"/>
+                <w:szCs w:val="26"/>
+              </w:rPr>
+              <w:lastRenderedPageBreak/>
+              <w:t>Dynamic Size</w:t>
             </w:r>
           </w:p>
           <w:p>
             <w:pPr>
               <w:numPr>
                 <w:ilvl w:val="0"/>
-                <w:numId w:val="11"/>
+                <w:numId w:val="3"/>
               </w:numPr>
               <w:rPr>
                 <w:sz w:val="26"/>
@@ -3294,35 +3860,196 @@
             </w:pPr>
             <w:r>
               <w:rPr>
-                <w:b/>
-                <w:bCs/>
-                <w:sz w:val="26"/>
-                <w:szCs w:val="26"/>
-              </w:rPr>
-              <w:t>Priority Queue:</w:t>
-            </w:r>
-            <w:r>
-              <w:rPr>
-                <w:sz w:val="26"/>
-                <w:szCs w:val="26"/>
-              </w:rPr>
-              <w:t xml:space="preserve"> This queue or data structure is used to maintain the order or priority of elements in the main queue. The priority queue contains references or pointers to elements in the main queue and ensures that the elements are </w:t>
-            </w:r>
-            <w:proofErr w:type="spellStart"/>
-            <w:r>
-              <w:rPr>
-                <w:sz w:val="26"/>
-                <w:szCs w:val="26"/>
-              </w:rPr>
-              <w:t>dequeued</w:t>
-            </w:r>
-            <w:proofErr w:type="spellEnd"/>
-            <w:r>
-              <w:rPr>
-                <w:sz w:val="26"/>
-                <w:szCs w:val="26"/>
-              </w:rPr>
-              <w:t xml:space="preserve"> (removed) from the main queue in order of their priority.</w:t>
+                <w:bCs/>
+                <w:sz w:val="26"/>
+                <w:szCs w:val="26"/>
+              </w:rPr>
+              <w:t>Constant-Time Insertions and Deletions</w:t>
+            </w:r>
+          </w:p>
+          <w:p>
+            <w:pPr>
+              <w:numPr>
+                <w:ilvl w:val="0"/>
+                <w:numId w:val="3"/>
+              </w:numPr>
+              <w:rPr>
+                <w:sz w:val="26"/>
+                <w:szCs w:val="26"/>
+              </w:rPr>
+            </w:pPr>
+            <w:r>
+              <w:rPr>
+                <w:bCs/>
+                <w:sz w:val="26"/>
+                <w:szCs w:val="26"/>
+              </w:rPr>
+              <w:t>Memory Efficiency</w:t>
+            </w:r>
+          </w:p>
+          <w:p>
+            <w:pPr>
+              <w:numPr>
+                <w:ilvl w:val="0"/>
+                <w:numId w:val="3"/>
+              </w:numPr>
+              <w:rPr>
+                <w:sz w:val="26"/>
+                <w:szCs w:val="26"/>
+              </w:rPr>
+            </w:pPr>
+            <w:r>
+              <w:rPr>
+                <w:bCs/>
+                <w:sz w:val="26"/>
+                <w:szCs w:val="26"/>
+              </w:rPr>
+              <w:t>No Fixed Size</w:t>
+            </w:r>
+          </w:p>
+          <w:p>
+            <w:pPr>
+              <w:numPr>
+                <w:ilvl w:val="0"/>
+                <w:numId w:val="3"/>
+              </w:numPr>
+              <w:rPr>
+                <w:sz w:val="26"/>
+                <w:szCs w:val="26"/>
+              </w:rPr>
+            </w:pPr>
+            <w:r>
+              <w:rPr>
+                <w:bCs/>
+                <w:sz w:val="26"/>
+                <w:szCs w:val="26"/>
+              </w:rPr>
+              <w:t>Ease of Insertion at the Beginning</w:t>
+            </w:r>
+          </w:p>
+          <w:p>
+            <w:pPr>
+              <w:numPr>
+                <w:ilvl w:val="0"/>
+                <w:numId w:val="3"/>
+              </w:numPr>
+              <w:rPr>
+                <w:sz w:val="26"/>
+                <w:szCs w:val="26"/>
+              </w:rPr>
+            </w:pPr>
+            <w:r>
+              <w:rPr>
+                <w:bCs/>
+                <w:sz w:val="26"/>
+                <w:szCs w:val="26"/>
+              </w:rPr>
+              <w:t>Support for Complex Data Structures</w:t>
+            </w:r>
+          </w:p>
+        </w:tc>
+      </w:tr>
+      <w:tr>
+        <w:tc>
+          <w:tcPr>
+            <w:tcW w:w="10502" w:type="dxa"/>
+          </w:tcPr>
+          <w:p>
+            <w:pPr>
+              <w:rPr>
+                <w:sz w:val="26"/>
+                <w:szCs w:val="26"/>
+              </w:rPr>
+            </w:pPr>
+            <w:r>
+              <w:rPr>
+                <w:b/>
+                <w:bCs/>
+                <w:sz w:val="26"/>
+                <w:szCs w:val="26"/>
+              </w:rPr>
+              <w:lastRenderedPageBreak/>
+              <w:t>Advantages of Arrays over Linked Lists:</w:t>
+            </w:r>
+          </w:p>
+          <w:p>
+            <w:pPr>
+              <w:numPr>
+                <w:ilvl w:val="0"/>
+                <w:numId w:val="4"/>
+              </w:numPr>
+              <w:rPr>
+                <w:sz w:val="26"/>
+                <w:szCs w:val="26"/>
+              </w:rPr>
+            </w:pPr>
+            <w:r>
+              <w:rPr>
+                <w:bCs/>
+                <w:sz w:val="26"/>
+                <w:szCs w:val="26"/>
+              </w:rPr>
+              <w:t>Constant-Time Random Access</w:t>
+            </w:r>
+          </w:p>
+          <w:p>
+            <w:pPr>
+              <w:numPr>
+                <w:ilvl w:val="0"/>
+                <w:numId w:val="4"/>
+              </w:numPr>
+              <w:rPr>
+                <w:sz w:val="26"/>
+                <w:szCs w:val="26"/>
+              </w:rPr>
+            </w:pPr>
+            <w:r>
+              <w:rPr>
+                <w:bCs/>
+                <w:sz w:val="26"/>
+                <w:szCs w:val="26"/>
+              </w:rPr>
+              <w:t>Cache Locality</w:t>
+            </w:r>
+          </w:p>
+          <w:p>
+            <w:pPr>
+              <w:numPr>
+                <w:ilvl w:val="0"/>
+                <w:numId w:val="4"/>
+              </w:numPr>
+              <w:rPr>
+                <w:sz w:val="26"/>
+                <w:szCs w:val="26"/>
+              </w:rPr>
+            </w:pPr>
+            <w:r>
+              <w:rPr>
+                <w:bCs/>
+                <w:sz w:val="26"/>
+                <w:szCs w:val="26"/>
+              </w:rPr>
+              <w:t>Simplicity</w:t>
+            </w:r>
+          </w:p>
+          <w:p>
+            <w:pPr>
+              <w:numPr>
+                <w:ilvl w:val="0"/>
+                <w:numId w:val="4"/>
+              </w:numPr>
+              <w:rPr>
+                <w:sz w:val="26"/>
+                <w:szCs w:val="26"/>
+              </w:rPr>
+            </w:pPr>
+            <w:r>
+              <w:rPr>
+                <w:bCs/>
+                <w:sz w:val="26"/>
+                <w:szCs w:val="26"/>
+              </w:rPr>
+              <w:t>Predictable Memory Overhead</w:t>
             </w:r>
           </w:p>
         </w:tc>
@@ -3362,6 +4089,209 @@
                 <w:sz w:val="26"/>
                 <w:szCs w:val="26"/>
               </w:rPr>
+              <w:t xml:space="preserve">What is the </w:t>
+            </w:r>
+            <w:r>
+              <w:rPr>
+                <w:b/>
+                <w:sz w:val="26"/>
+                <w:szCs w:val="26"/>
+              </w:rPr>
+              <w:t>minimum</w:t>
+            </w:r>
+            <w:r>
+              <w:rPr>
+                <w:sz w:val="26"/>
+                <w:szCs w:val="26"/>
+              </w:rPr>
+              <w:t xml:space="preserve"> number of </w:t>
+            </w:r>
+            <w:r>
+              <w:rPr>
+                <w:b/>
+                <w:sz w:val="26"/>
+                <w:szCs w:val="26"/>
+              </w:rPr>
+              <w:t>queues</w:t>
+            </w:r>
+            <w:r>
+              <w:rPr>
+                <w:sz w:val="26"/>
+                <w:szCs w:val="26"/>
+              </w:rPr>
+              <w:t xml:space="preserve"> required to implement a </w:t>
+            </w:r>
+            <w:r>
+              <w:rPr>
+                <w:b/>
+                <w:sz w:val="26"/>
+                <w:szCs w:val="26"/>
+              </w:rPr>
+              <w:t>priority</w:t>
+            </w:r>
+            <w:r>
+              <w:rPr>
+                <w:sz w:val="26"/>
+                <w:szCs w:val="26"/>
+              </w:rPr>
+              <w:t xml:space="preserve"> </w:t>
+            </w:r>
+            <w:r>
+              <w:rPr>
+                <w:b/>
+                <w:sz w:val="26"/>
+                <w:szCs w:val="26"/>
+              </w:rPr>
+              <w:t>queue</w:t>
+            </w:r>
+            <w:r>
+              <w:rPr>
+                <w:sz w:val="26"/>
+                <w:szCs w:val="26"/>
+              </w:rPr>
+              <w:t>?</w:t>
+            </w:r>
+          </w:p>
+          <w:p>
+            <w:pPr>
+              <w:rPr>
+                <w:sz w:val="26"/>
+                <w:szCs w:val="26"/>
+              </w:rPr>
+            </w:pPr>
+            <w:r>
+              <w:rPr>
+                <w:sz w:val="26"/>
+                <w:szCs w:val="26"/>
+              </w:rPr>
+              <w:t>The minimum number of queues required to implement a priority queue efficiently is typically two. This approach involves using two separate queues:</w:t>
+            </w:r>
+          </w:p>
+          <w:p>
+            <w:pPr>
+              <w:numPr>
+                <w:ilvl w:val="0"/>
+                <w:numId w:val="11"/>
+              </w:numPr>
+              <w:rPr>
+                <w:sz w:val="26"/>
+                <w:szCs w:val="26"/>
+              </w:rPr>
+            </w:pPr>
+            <w:r>
+              <w:rPr>
+                <w:b/>
+                <w:bCs/>
+                <w:sz w:val="26"/>
+                <w:szCs w:val="26"/>
+              </w:rPr>
+              <w:t>Main Queue:</w:t>
+            </w:r>
+            <w:r>
+              <w:rPr>
+                <w:sz w:val="26"/>
+                <w:szCs w:val="26"/>
+              </w:rPr>
+              <w:t xml:space="preserve"> This queue stores the elements of the priority queue. It can be implemented using a standard data structure like an array, linked list, or dynamic array. Elements are </w:t>
+            </w:r>
+            <w:proofErr w:type="spellStart"/>
+            <w:r>
+              <w:rPr>
+                <w:sz w:val="26"/>
+                <w:szCs w:val="26"/>
+              </w:rPr>
+              <w:t>enqueued</w:t>
+            </w:r>
+            <w:proofErr w:type="spellEnd"/>
+            <w:r>
+              <w:rPr>
+                <w:sz w:val="26"/>
+                <w:szCs w:val="26"/>
+              </w:rPr>
+              <w:t xml:space="preserve"> (inserted) into this queue without considering their priority.</w:t>
+            </w:r>
+          </w:p>
+          <w:p>
+            <w:pPr>
+              <w:numPr>
+                <w:ilvl w:val="0"/>
+                <w:numId w:val="11"/>
+              </w:numPr>
+              <w:rPr>
+                <w:sz w:val="26"/>
+                <w:szCs w:val="26"/>
+              </w:rPr>
+            </w:pPr>
+            <w:r>
+              <w:rPr>
+                <w:b/>
+                <w:bCs/>
+                <w:sz w:val="26"/>
+                <w:szCs w:val="26"/>
+              </w:rPr>
+              <w:t>Priority Queue:</w:t>
+            </w:r>
+            <w:r>
+              <w:rPr>
+                <w:sz w:val="26"/>
+                <w:szCs w:val="26"/>
+              </w:rPr>
+              <w:t xml:space="preserve"> This queue or data structure is used to maintain the order or priority of elements in the main queue. The priority queue contains references or pointers to elements in the main queue and ensures that the elements are </w:t>
+            </w:r>
+            <w:proofErr w:type="spellStart"/>
+            <w:r>
+              <w:rPr>
+                <w:sz w:val="26"/>
+                <w:szCs w:val="26"/>
+              </w:rPr>
+              <w:t>dequeued</w:t>
+            </w:r>
+            <w:proofErr w:type="spellEnd"/>
+            <w:r>
+              <w:rPr>
+                <w:sz w:val="26"/>
+                <w:szCs w:val="26"/>
+              </w:rPr>
+              <w:t xml:space="preserve"> (removed) from the main queue in order of their priority.</w:t>
+            </w:r>
+          </w:p>
+        </w:tc>
+      </w:tr>
+    </w:tbl>
+    <w:p>
+      <w:pPr>
+        <w:rPr>
+          <w:sz w:val="26"/>
+          <w:szCs w:val="26"/>
+        </w:rPr>
+      </w:pPr>
+    </w:p>
+    <w:tbl>
+      <w:tblPr>
+        <w:tblStyle w:val="TableGrid"/>
+        <w:tblW w:w="0" w:type="auto"/>
+        <w:tblLook w:val="04A0" w:firstRow="1" w:lastRow="0" w:firstColumn="1" w:lastColumn="0" w:noHBand="0" w:noVBand="1"/>
+      </w:tblPr>
+      <w:tblGrid>
+        <w:gridCol w:w="10502"/>
+      </w:tblGrid>
+      <w:tr>
+        <w:tc>
+          <w:tcPr>
+            <w:tcW w:w="10502" w:type="dxa"/>
+          </w:tcPr>
+          <w:p>
+            <w:pPr>
+              <w:rPr>
+                <w:sz w:val="26"/>
+                <w:szCs w:val="26"/>
+              </w:rPr>
+            </w:pPr>
+            <w:r>
+              <w:rPr>
+                <w:sz w:val="26"/>
+                <w:szCs w:val="26"/>
+              </w:rPr>
               <w:t>S</w:t>
             </w:r>
             <w:r>
@@ -3588,7 +4518,6 @@
                 <w:sz w:val="26"/>
                 <w:szCs w:val="26"/>
               </w:rPr>
-              <w:lastRenderedPageBreak/>
               <w:t>Expression Parsing:</w:t>
             </w:r>
             <w:r>
@@ -3645,6 +4574,7 @@
                 <w:sz w:val="26"/>
                 <w:szCs w:val="26"/>
               </w:rPr>
+              <w:lastRenderedPageBreak/>
               <w:t>Compiler Syntax Analysis:</w:t>
             </w:r>
             <w:r>
@@ -5112,7 +6042,6 @@
                 <w:sz w:val="26"/>
                 <w:szCs w:val="26"/>
               </w:rPr>
-              <w:lastRenderedPageBreak/>
               <w:t>Radix Sort</w:t>
             </w:r>
           </w:p>
@@ -5444,6 +6373,7 @@
           <w:sz w:val="26"/>
           <w:szCs w:val="26"/>
         </w:rPr>
+        <w:lastRenderedPageBreak/>
         <w:t>QuickSort</w:t>
       </w:r>
       <w:proofErr w:type="spellEnd"/>
@@ -6274,7 +7204,6 @@
                 <w:sz w:val="26"/>
                 <w:szCs w:val="26"/>
               </w:rPr>
-              <w:lastRenderedPageBreak/>
               <w:t>Different types of Graph Algorithm, Time and Space Complexity and Use Cases</w:t>
             </w:r>
           </w:p>
@@ -6300,6 +7229,7 @@
                 <w:sz w:val="26"/>
                 <w:szCs w:val="26"/>
               </w:rPr>
+              <w:lastRenderedPageBreak/>
               <w:t>Algorithm</w:t>
             </w:r>
           </w:p>
@@ -17224,6 +18154,17 @@
       <w:contextualSpacing/>
     </w:pPr>
   </w:style>
+  <w:style w:type="character" w:styleId="Hyperlink">
+    <w:name w:val="Hyperlink"/>
+    <w:basedOn w:val="DefaultParagraphFont"/>
+    <w:uiPriority w:val="99"/>
+    <w:unhideWhenUsed/>
+    <w:rsid w:val="00785EBB"/>
+    <w:rPr>
+      <w:color w:val="0563C1" w:themeColor="hyperlink"/>
+      <w:u w:val="single"/>
+    </w:rPr>
+  </w:style>
 </w:styles>
 </file>
 

</xml_diff>

<commit_message>
added hashmap ans hashtable
</commit_message>
<xml_diff>
--- a/Data Structure and Algorithm.docx
+++ b/Data Structure and Algorithm.docx
@@ -653,11 +653,10 @@
             <w:r>
               <w:rPr>
                 <w:b/>
-                <w:bCs/>
-                <w:sz w:val="26"/>
-                <w:szCs w:val="26"/>
-              </w:rPr>
-              <w:t>HashMap</w:t>
+                <w:sz w:val="26"/>
+                <w:szCs w:val="26"/>
+              </w:rPr>
+              <w:t>hashmap</w:t>
             </w:r>
             <w:proofErr w:type="spellEnd"/>
             <w:r>
@@ -665,7 +664,7 @@
                 <w:sz w:val="26"/>
                 <w:szCs w:val="26"/>
               </w:rPr>
-              <w:t xml:space="preserve"> is a widely used data structure in programming, particularly in Java, that provides a way to store and manage data in </w:t>
+              <w:t xml:space="preserve"> is a data structure that stores </w:t>
             </w:r>
             <w:r>
               <w:rPr>
@@ -680,7 +679,354 @@
                 <w:sz w:val="26"/>
                 <w:szCs w:val="26"/>
               </w:rPr>
-              <w:t xml:space="preserve"> pairs. It is part of Java's Collections Framework and is used to implement associative arrays, dictionaries, or maps, where each key is associated with a value.</w:t>
+              <w:t xml:space="preserve"> pairs, where each </w:t>
+            </w:r>
+            <w:r>
+              <w:rPr>
+                <w:b/>
+                <w:sz w:val="26"/>
+                <w:szCs w:val="26"/>
+              </w:rPr>
+              <w:t>key</w:t>
+            </w:r>
+            <w:r>
+              <w:rPr>
+                <w:sz w:val="26"/>
+                <w:szCs w:val="26"/>
+              </w:rPr>
+              <w:t xml:space="preserve"> is </w:t>
+            </w:r>
+            <w:r>
+              <w:rPr>
+                <w:b/>
+                <w:sz w:val="26"/>
+                <w:szCs w:val="26"/>
+              </w:rPr>
+              <w:t>associated</w:t>
+            </w:r>
+            <w:r>
+              <w:rPr>
+                <w:sz w:val="26"/>
+                <w:szCs w:val="26"/>
+              </w:rPr>
+              <w:t xml:space="preserve"> with a </w:t>
+            </w:r>
+            <w:r>
+              <w:rPr>
+                <w:b/>
+                <w:sz w:val="26"/>
+                <w:szCs w:val="26"/>
+              </w:rPr>
+              <w:t>single value</w:t>
+            </w:r>
+            <w:r>
+              <w:rPr>
+                <w:sz w:val="26"/>
+                <w:szCs w:val="26"/>
+              </w:rPr>
+              <w:t xml:space="preserve">. A </w:t>
+            </w:r>
+            <w:proofErr w:type="spellStart"/>
+            <w:r>
+              <w:rPr>
+                <w:sz w:val="26"/>
+                <w:szCs w:val="26"/>
+              </w:rPr>
+              <w:t>hashmap</w:t>
+            </w:r>
+            <w:proofErr w:type="spellEnd"/>
+            <w:r>
+              <w:rPr>
+                <w:sz w:val="26"/>
+                <w:szCs w:val="26"/>
+              </w:rPr>
+              <w:t xml:space="preserve"> allows </w:t>
+            </w:r>
+            <w:r>
+              <w:rPr>
+                <w:b/>
+                <w:sz w:val="26"/>
+                <w:szCs w:val="26"/>
+              </w:rPr>
+              <w:t>fast access</w:t>
+            </w:r>
+            <w:r>
+              <w:rPr>
+                <w:sz w:val="26"/>
+                <w:szCs w:val="26"/>
+              </w:rPr>
+              <w:t xml:space="preserve"> to the values by using the </w:t>
+            </w:r>
+            <w:r>
+              <w:rPr>
+                <w:b/>
+                <w:sz w:val="26"/>
+                <w:szCs w:val="26"/>
+              </w:rPr>
+              <w:t>keys as indexes</w:t>
+            </w:r>
+            <w:r>
+              <w:rPr>
+                <w:sz w:val="26"/>
+                <w:szCs w:val="26"/>
+              </w:rPr>
+              <w:t xml:space="preserve">. A </w:t>
+            </w:r>
+            <w:proofErr w:type="spellStart"/>
+            <w:r>
+              <w:rPr>
+                <w:sz w:val="26"/>
+                <w:szCs w:val="26"/>
+              </w:rPr>
+              <w:t>hashmap</w:t>
+            </w:r>
+            <w:proofErr w:type="spellEnd"/>
+            <w:r>
+              <w:rPr>
+                <w:sz w:val="26"/>
+                <w:szCs w:val="26"/>
+              </w:rPr>
+              <w:t xml:space="preserve"> </w:t>
+            </w:r>
+            <w:r>
+              <w:rPr>
+                <w:b/>
+                <w:sz w:val="26"/>
+                <w:szCs w:val="26"/>
+              </w:rPr>
+              <w:t>uses</w:t>
+            </w:r>
+            <w:r>
+              <w:rPr>
+                <w:sz w:val="26"/>
+                <w:szCs w:val="26"/>
+              </w:rPr>
+              <w:t xml:space="preserve"> a </w:t>
+            </w:r>
+            <w:r>
+              <w:rPr>
+                <w:b/>
+                <w:sz w:val="26"/>
+                <w:szCs w:val="26"/>
+              </w:rPr>
+              <w:t>hash function</w:t>
+            </w:r>
+            <w:r>
+              <w:rPr>
+                <w:sz w:val="26"/>
+                <w:szCs w:val="26"/>
+              </w:rPr>
+              <w:t xml:space="preserve"> to compute a hash code for each key, and then maps the hash code to an array index. A </w:t>
+            </w:r>
+            <w:proofErr w:type="spellStart"/>
+            <w:r>
+              <w:rPr>
+                <w:sz w:val="26"/>
+                <w:szCs w:val="26"/>
+              </w:rPr>
+              <w:t>hashmap</w:t>
+            </w:r>
+            <w:proofErr w:type="spellEnd"/>
+            <w:r>
+              <w:rPr>
+                <w:sz w:val="26"/>
+                <w:szCs w:val="26"/>
+              </w:rPr>
+              <w:t xml:space="preserve"> can handle collisions, which occur when two different keys have the same hash code, by using various techniques such as </w:t>
+            </w:r>
+            <w:r>
+              <w:rPr>
+                <w:b/>
+                <w:sz w:val="26"/>
+                <w:szCs w:val="26"/>
+              </w:rPr>
+              <w:t>chaining</w:t>
+            </w:r>
+            <w:r>
+              <w:rPr>
+                <w:sz w:val="26"/>
+                <w:szCs w:val="26"/>
+              </w:rPr>
+              <w:t xml:space="preserve"> or </w:t>
+            </w:r>
+            <w:r>
+              <w:rPr>
+                <w:b/>
+                <w:sz w:val="26"/>
+                <w:szCs w:val="26"/>
+              </w:rPr>
+              <w:t>probing</w:t>
+            </w:r>
+            <w:r>
+              <w:rPr>
+                <w:sz w:val="26"/>
+                <w:szCs w:val="26"/>
+              </w:rPr>
+              <w:t>.</w:t>
+            </w:r>
+          </w:p>
+          <w:p>
+            <w:pPr>
+              <w:rPr>
+                <w:sz w:val="26"/>
+                <w:szCs w:val="26"/>
+              </w:rPr>
+            </w:pPr>
+            <w:r>
+              <w:rPr>
+                <w:sz w:val="26"/>
+                <w:szCs w:val="26"/>
+              </w:rPr>
+              <w:t xml:space="preserve">A </w:t>
+            </w:r>
+            <w:proofErr w:type="spellStart"/>
+            <w:r>
+              <w:rPr>
+                <w:sz w:val="26"/>
+                <w:szCs w:val="26"/>
+              </w:rPr>
+              <w:t>hashmap</w:t>
+            </w:r>
+            <w:proofErr w:type="spellEnd"/>
+            <w:r>
+              <w:rPr>
+                <w:sz w:val="26"/>
+                <w:szCs w:val="26"/>
+              </w:rPr>
+              <w:t xml:space="preserve"> is also known as a dictionary, associative array, or hash table. It is a common data structure that is used in many applications, such as implementing caches, symbol tables, </w:t>
+            </w:r>
+            <w:r>
+              <w:rPr>
+                <w:sz w:val="26"/>
+                <w:szCs w:val="26"/>
+              </w:rPr>
+              <w:lastRenderedPageBreak/>
+              <w:t xml:space="preserve">databases, and encryption algorithms. A </w:t>
+            </w:r>
+            <w:proofErr w:type="spellStart"/>
+            <w:r>
+              <w:rPr>
+                <w:sz w:val="26"/>
+                <w:szCs w:val="26"/>
+              </w:rPr>
+              <w:t>hashmap</w:t>
+            </w:r>
+            <w:proofErr w:type="spellEnd"/>
+            <w:r>
+              <w:rPr>
+                <w:sz w:val="26"/>
+                <w:szCs w:val="26"/>
+              </w:rPr>
+              <w:t xml:space="preserve"> can also be used to </w:t>
+            </w:r>
+            <w:r>
+              <w:rPr>
+                <w:b/>
+                <w:sz w:val="26"/>
+                <w:szCs w:val="26"/>
+              </w:rPr>
+              <w:t>store</w:t>
+            </w:r>
+            <w:r>
+              <w:rPr>
+                <w:sz w:val="26"/>
+                <w:szCs w:val="26"/>
+              </w:rPr>
+              <w:t xml:space="preserve"> and </w:t>
+            </w:r>
+            <w:r>
+              <w:rPr>
+                <w:b/>
+                <w:sz w:val="26"/>
+                <w:szCs w:val="26"/>
+              </w:rPr>
+              <w:t>count</w:t>
+            </w:r>
+            <w:r>
+              <w:rPr>
+                <w:sz w:val="26"/>
+                <w:szCs w:val="26"/>
+              </w:rPr>
+              <w:t xml:space="preserve"> the </w:t>
+            </w:r>
+            <w:r>
+              <w:rPr>
+                <w:b/>
+                <w:sz w:val="26"/>
+                <w:szCs w:val="26"/>
+              </w:rPr>
+              <w:t>frequency</w:t>
+            </w:r>
+            <w:r>
+              <w:rPr>
+                <w:sz w:val="26"/>
+                <w:szCs w:val="26"/>
+              </w:rPr>
+              <w:t xml:space="preserve"> of elements in an array or a string. A </w:t>
+            </w:r>
+            <w:proofErr w:type="spellStart"/>
+            <w:r>
+              <w:rPr>
+                <w:sz w:val="26"/>
+                <w:szCs w:val="26"/>
+              </w:rPr>
+              <w:t>hashmap</w:t>
+            </w:r>
+            <w:proofErr w:type="spellEnd"/>
+            <w:r>
+              <w:rPr>
+                <w:sz w:val="26"/>
+                <w:szCs w:val="26"/>
+              </w:rPr>
+              <w:t xml:space="preserve"> can be implemented in different programming languages, such as Java, Python, C++, etc.</w:t>
+            </w:r>
+          </w:p>
+          <w:p>
+            <w:pPr>
+              <w:rPr>
+                <w:sz w:val="26"/>
+                <w:szCs w:val="26"/>
+              </w:rPr>
+            </w:pPr>
+            <w:r>
+              <w:rPr>
+                <w:noProof/>
+              </w:rPr>
+              <w:drawing>
+                <wp:inline distT="0" distB="0" distL="0" distR="0" wp14:anchorId="448ED13D" wp14:editId="6641D24B">
+                  <wp:extent cx="5715000" cy="1695450"/>
+                  <wp:effectExtent l="0" t="0" r="0" b="0"/>
+                  <wp:docPr id="10" name="Picture 10"/>
+                  <wp:cNvGraphicFramePr>
+                    <a:graphicFrameLocks xmlns:a="http://schemas.openxmlformats.org/drawingml/2006/main" noChangeAspect="1"/>
+                  </wp:cNvGraphicFramePr>
+                  <a:graphic xmlns:a="http://schemas.openxmlformats.org/drawingml/2006/main">
+                    <a:graphicData uri="http://schemas.openxmlformats.org/drawingml/2006/picture">
+                      <pic:pic xmlns:pic="http://schemas.openxmlformats.org/drawingml/2006/picture">
+                        <pic:nvPicPr>
+                          <pic:cNvPr id="1" name=""/>
+                          <pic:cNvPicPr/>
+                        </pic:nvPicPr>
+                        <pic:blipFill>
+                          <a:blip r:embed="rId6"/>
+                          <a:stretch>
+                            <a:fillRect/>
+                          </a:stretch>
+                        </pic:blipFill>
+                        <pic:spPr>
+                          <a:xfrm>
+                            <a:off x="0" y="0"/>
+                            <a:ext cx="5715000" cy="1695450"/>
+                          </a:xfrm>
+                          <a:prstGeom prst="rect">
+                            <a:avLst/>
+                          </a:prstGeom>
+                        </pic:spPr>
+                      </pic:pic>
+                    </a:graphicData>
+                  </a:graphic>
+                </wp:inline>
+              </w:drawing>
             </w:r>
           </w:p>
         </w:tc>
@@ -697,24 +1043,104 @@
                 <w:szCs w:val="26"/>
               </w:rPr>
             </w:pPr>
-            <w:proofErr w:type="spellStart"/>
-            <w:r>
-              <w:rPr>
-                <w:b/>
-                <w:bCs/>
-                <w:sz w:val="26"/>
-                <w:szCs w:val="26"/>
-              </w:rPr>
-              <w:t>Hashtable</w:t>
-            </w:r>
-            <w:proofErr w:type="spellEnd"/>
-            <w:r>
-              <w:rPr>
-                <w:sz w:val="26"/>
-                <w:szCs w:val="26"/>
-              </w:rPr>
-              <w:t xml:space="preserve"> is a data structure in computer science used to store and manage data in key-value pairs. It is a fundamental data structure that provides fast and efficient data retrieval based on a unique key.</w:t>
-            </w:r>
+            <w:r>
+              <w:rPr>
+                <w:noProof/>
+              </w:rPr>
+              <w:lastRenderedPageBreak/>
+              <w:drawing>
+                <wp:inline distT="0" distB="0" distL="0" distR="0" wp14:anchorId="37179383" wp14:editId="1B61083A">
+                  <wp:extent cx="6334125" cy="2276475"/>
+                  <wp:effectExtent l="0" t="0" r="9525" b="9525"/>
+                  <wp:docPr id="8" name="Picture 8"/>
+                  <wp:cNvGraphicFramePr>
+                    <a:graphicFrameLocks xmlns:a="http://schemas.openxmlformats.org/drawingml/2006/main" noChangeAspect="1"/>
+                  </wp:cNvGraphicFramePr>
+                  <a:graphic xmlns:a="http://schemas.openxmlformats.org/drawingml/2006/main">
+                    <a:graphicData uri="http://schemas.openxmlformats.org/drawingml/2006/picture">
+                      <pic:pic xmlns:pic="http://schemas.openxmlformats.org/drawingml/2006/picture">
+                        <pic:nvPicPr>
+                          <pic:cNvPr id="1" name=""/>
+                          <pic:cNvPicPr/>
+                        </pic:nvPicPr>
+                        <pic:blipFill>
+                          <a:blip r:embed="rId7"/>
+                          <a:stretch>
+                            <a:fillRect/>
+                          </a:stretch>
+                        </pic:blipFill>
+                        <pic:spPr>
+                          <a:xfrm>
+                            <a:off x="0" y="0"/>
+                            <a:ext cx="6334125" cy="2276475"/>
+                          </a:xfrm>
+                          <a:prstGeom prst="rect">
+                            <a:avLst/>
+                          </a:prstGeom>
+                        </pic:spPr>
+                      </pic:pic>
+                    </a:graphicData>
+                  </a:graphic>
+                </wp:inline>
+              </w:drawing>
+            </w:r>
+          </w:p>
+        </w:tc>
+      </w:tr>
+      <w:tr>
+        <w:tc>
+          <w:tcPr>
+            <w:tcW w:w="10502" w:type="dxa"/>
+          </w:tcPr>
+          <w:p>
+            <w:pPr>
+              <w:rPr>
+                <w:sz w:val="26"/>
+                <w:szCs w:val="26"/>
+              </w:rPr>
+            </w:pPr>
+            <w:bookmarkStart w:id="0" w:name="_GoBack"/>
+            <w:r>
+              <w:rPr>
+                <w:noProof/>
+              </w:rPr>
+              <w:drawing>
+                <wp:inline distT="0" distB="0" distL="0" distR="0" wp14:anchorId="301E8546" wp14:editId="716A35DA">
+                  <wp:extent cx="6143625" cy="4210050"/>
+                  <wp:effectExtent l="0" t="0" r="9525" b="0"/>
+                  <wp:docPr id="9" name="Picture 9"/>
+                  <wp:cNvGraphicFramePr>
+                    <a:graphicFrameLocks xmlns:a="http://schemas.openxmlformats.org/drawingml/2006/main" noChangeAspect="1"/>
+                  </wp:cNvGraphicFramePr>
+                  <a:graphic xmlns:a="http://schemas.openxmlformats.org/drawingml/2006/main">
+                    <a:graphicData uri="http://schemas.openxmlformats.org/drawingml/2006/picture">
+                      <pic:pic xmlns:pic="http://schemas.openxmlformats.org/drawingml/2006/picture">
+                        <pic:nvPicPr>
+                          <pic:cNvPr id="1" name=""/>
+                          <pic:cNvPicPr/>
+                        </pic:nvPicPr>
+                        <pic:blipFill>
+                          <a:blip r:embed="rId8"/>
+                          <a:stretch>
+                            <a:fillRect/>
+                          </a:stretch>
+                        </pic:blipFill>
+                        <pic:spPr>
+                          <a:xfrm>
+                            <a:off x="0" y="0"/>
+                            <a:ext cx="6143625" cy="4210050"/>
+                          </a:xfrm>
+                          <a:prstGeom prst="rect">
+                            <a:avLst/>
+                          </a:prstGeom>
+                        </pic:spPr>
+                      </pic:pic>
+                    </a:graphicData>
+                  </a:graphic>
+                </wp:inline>
+              </w:drawing>
+            </w:r>
+            <w:bookmarkEnd w:id="0"/>
           </w:p>
         </w:tc>
       </w:tr>
@@ -749,7 +1175,7 @@
                     <pic:cNvPicPr/>
                   </pic:nvPicPr>
                   <pic:blipFill>
-                    <a:blip r:embed="rId6" cstate="print">
+                    <a:blip r:embed="rId9" cstate="print">
                       <a:extLst>
                         <a:ext uri="{28A0092B-C50C-407E-A947-70E740481C1C}">
                           <a14:useLocalDpi xmlns:a14="http://schemas.microsoft.com/office/drawing/2010/main" val="0"/>
@@ -1850,7 +2276,6 @@
               </w:rPr>
               <w:t xml:space="preserve"> its </w:t>
             </w:r>
-            <w:bookmarkStart w:id="0" w:name="_GoBack"/>
             <w:r>
               <w:rPr>
                 <w:b/>
@@ -1859,7 +2284,6 @@
               </w:rPr>
               <w:t>scope</w:t>
             </w:r>
-            <w:bookmarkEnd w:id="0"/>
             <w:r>
               <w:rPr>
                 <w:sz w:val="26"/>
@@ -8409,7 +8833,7 @@
                     <pic:cNvPicPr/>
                   </pic:nvPicPr>
                   <pic:blipFill>
-                    <a:blip r:embed="rId7"/>
+                    <a:blip r:embed="rId10"/>
                     <a:stretch>
                       <a:fillRect/>
                     </a:stretch>
@@ -8465,7 +8889,7 @@
                     <pic:cNvPicPr/>
                   </pic:nvPicPr>
                   <pic:blipFill>
-                    <a:blip r:embed="rId8"/>
+                    <a:blip r:embed="rId11"/>
                     <a:stretch>
                       <a:fillRect/>
                     </a:stretch>
@@ -8521,7 +8945,7 @@
                     <pic:cNvPicPr/>
                   </pic:nvPicPr>
                   <pic:blipFill>
-                    <a:blip r:embed="rId9"/>
+                    <a:blip r:embed="rId12"/>
                     <a:stretch>
                       <a:fillRect/>
                     </a:stretch>
@@ -11730,7 +12154,7 @@
                     </pic:cNvPicPr>
                   </pic:nvPicPr>
                   <pic:blipFill>
-                    <a:blip r:embed="rId10" cstate="print">
+                    <a:blip r:embed="rId13" cstate="print">
                       <a:extLst>
                         <a:ext uri="{28A0092B-C50C-407E-A947-70E740481C1C}">
                           <a14:useLocalDpi xmlns:a14="http://schemas.microsoft.com/office/drawing/2010/main" val="0"/>

</xml_diff>